<commit_message>
Reportsリファレンス: ImageParamParserのパラメータ resizeBase を追加 (excella-reports#50)
</commit_message>
<xml_diff>
--- a/word/ExCella-Reports リファレンスガイド.docx
+++ b/word/ExCella-Reports リファレンスガイド.docx
@@ -5332,7 +5332,6 @@
           <w:rFonts w:hint="eastAsia"/>
           <w:lang w:eastAsia="ja-JP"/>
         </w:rPr>
-        <w:lastRenderedPageBreak/>
         <w:t>ExCella</w:t>
       </w:r>
       <w:r>
@@ -5539,8 +5538,6 @@
         </w:rPr>
         <w:t>Apache License, Version 2.0</w:t>
       </w:r>
-      <w:bookmarkStart w:id="1" w:name="_GoBack"/>
-      <w:bookmarkEnd w:id="1"/>
       <w:r>
         <w:rPr>
           <w:rFonts w:hint="eastAsia"/>
@@ -5622,7 +5619,7 @@
             <w10:borderbottom type="single" width="4"/>
             <w10:borderright type="single" width="4"/>
           </v:shape>
-          <o:OLEObject Type="Embed" ProgID="Excel.Sheet.12" ShapeID="_x0000_i1025" DrawAspect="Content" ObjectID="_1637998250" r:id="rId9"/>
+          <o:OLEObject Type="Embed" ProgID="Excel.Sheet.12" ShapeID="_x0000_i1025" DrawAspect="Content" ObjectID="_1687313027" r:id="rId9"/>
         </w:object>
       </w:r>
       <w:r>
@@ -5658,7 +5655,7 @@
             <w10:borderbottom type="single" width="4"/>
             <w10:borderright type="single" width="4"/>
           </v:shape>
-          <o:OLEObject Type="Embed" ProgID="Excel.Sheet.12" ShapeID="_x0000_i1026" DrawAspect="Content" ObjectID="_1637998251" r:id="rId11"/>
+          <o:OLEObject Type="Embed" ProgID="Excel.Sheet.12" ShapeID="_x0000_i1026" DrawAspect="Content" ObjectID="_1687313028" r:id="rId11"/>
         </w:object>
       </w:r>
       <w:r>
@@ -5676,7 +5673,7 @@
           <w:lang w:eastAsia="ja-JP"/>
         </w:rPr>
       </w:pPr>
-      <w:bookmarkStart w:id="2" w:name="_Toc247119290"/>
+      <w:bookmarkStart w:id="1" w:name="_Toc247119290"/>
       <w:r>
         <w:rPr>
           <w:rFonts w:hint="eastAsia"/>
@@ -5684,156 +5681,156 @@
         </w:rPr>
         <w:t>チュートリアル</w:t>
       </w:r>
+      <w:bookmarkEnd w:id="1"/>
+    </w:p>
+    <w:p>
+      <w:pPr>
+        <w:ind w:firstLine="425"/>
+        <w:rPr>
+          <w:lang w:eastAsia="ja-JP"/>
+        </w:rPr>
+      </w:pPr>
+      <w:r>
+        <w:rPr>
+          <w:rFonts w:hint="eastAsia"/>
+          <w:lang w:eastAsia="ja-JP"/>
+        </w:rPr>
+        <w:t>ExCella</w:t>
+      </w:r>
+      <w:r>
+        <w:rPr>
+          <w:rFonts w:hint="eastAsia"/>
+          <w:lang w:eastAsia="ja-JP"/>
+        </w:rPr>
+        <w:t xml:space="preserve"> Reports</w:t>
+      </w:r>
+      <w:r>
+        <w:rPr>
+          <w:rFonts w:hint="eastAsia"/>
+          <w:lang w:eastAsia="ja-JP"/>
+        </w:rPr>
+        <w:t>ライブラリへの理解を深める第一歩として、本章ではサンプルプログラムを通じて、</w:t>
+      </w:r>
+    </w:p>
+    <w:p>
+      <w:pPr>
+        <w:ind w:firstLine="425"/>
+        <w:rPr>
+          <w:lang w:eastAsia="ja-JP"/>
+        </w:rPr>
+      </w:pPr>
+      <w:r>
+        <w:rPr>
+          <w:rFonts w:hint="eastAsia"/>
+          <w:lang w:eastAsia="ja-JP"/>
+        </w:rPr>
+        <w:t>実際のライブラリの使用方法を解説します。</w:t>
+      </w:r>
+    </w:p>
+    <w:p>
+      <w:pPr>
+        <w:ind w:firstLine="425"/>
+        <w:rPr>
+          <w:lang w:eastAsia="ja-JP"/>
+        </w:rPr>
+      </w:pPr>
+      <w:r>
+        <w:rPr>
+          <w:rFonts w:hint="eastAsia"/>
+          <w:lang w:eastAsia="ja-JP"/>
+        </w:rPr>
+        <w:t>プロジェクトの</w:t>
+      </w:r>
+      <w:r>
+        <w:rPr>
+          <w:rFonts w:hint="eastAsia"/>
+          <w:lang w:eastAsia="ja-JP"/>
+        </w:rPr>
+        <w:t>samples</w:t>
+      </w:r>
+      <w:r>
+        <w:rPr>
+          <w:rFonts w:hint="eastAsia"/>
+          <w:lang w:eastAsia="ja-JP"/>
+        </w:rPr>
+        <w:t>フォルダに</w:t>
+      </w:r>
+      <w:r>
+        <w:rPr>
+          <w:rFonts w:hint="eastAsia"/>
+          <w:lang w:eastAsia="ja-JP"/>
+        </w:rPr>
+        <w:t>用意された</w:t>
+      </w:r>
+      <w:r>
+        <w:rPr>
+          <w:rFonts w:hint="eastAsia"/>
+          <w:lang w:eastAsia="ja-JP"/>
+        </w:rPr>
+        <w:t>サンプルプログラム</w:t>
+      </w:r>
+      <w:r>
+        <w:rPr>
+          <w:rFonts w:hint="eastAsia"/>
+          <w:lang w:eastAsia="ja-JP"/>
+        </w:rPr>
+        <w:t>の中から、</w:t>
+      </w:r>
+    </w:p>
+    <w:p>
+      <w:pPr>
+        <w:ind w:firstLine="425"/>
+        <w:rPr>
+          <w:lang w:eastAsia="ja-JP"/>
+        </w:rPr>
+      </w:pPr>
+      <w:r>
+        <w:rPr>
+          <w:rFonts w:hint="eastAsia"/>
+          <w:lang w:eastAsia="ja-JP"/>
+        </w:rPr>
+        <w:t>定型帳票である請求書、ピポットテーブル、ピポットグラフを使用した分析レポート出力プログラム</w:t>
+      </w:r>
+    </w:p>
+    <w:p>
+      <w:pPr>
+        <w:ind w:firstLine="425"/>
+        <w:rPr>
+          <w:lang w:eastAsia="ja-JP"/>
+        </w:rPr>
+      </w:pPr>
+      <w:r>
+        <w:rPr>
+          <w:rFonts w:hint="eastAsia"/>
+          <w:lang w:eastAsia="ja-JP"/>
+        </w:rPr>
+        <w:t>を取り上げて、ライブラリの使用方法を解説します。</w:t>
+      </w:r>
+    </w:p>
+    <w:p>
+      <w:pPr>
+        <w:ind w:firstLine="425"/>
+        <w:rPr>
+          <w:lang w:eastAsia="ja-JP"/>
+        </w:rPr>
+      </w:pPr>
+    </w:p>
+    <w:p>
+      <w:pPr>
+        <w:pStyle w:val="2"/>
+        <w:rPr>
+          <w:lang w:eastAsia="ja-JP"/>
+        </w:rPr>
+      </w:pPr>
+      <w:bookmarkStart w:id="2" w:name="_Toc247119291"/>
+      <w:r>
+        <w:rPr>
+          <w:rFonts w:hint="eastAsia"/>
+          <w:lang w:eastAsia="ja-JP"/>
+        </w:rPr>
+        <w:t>定型帳票（請求書）の作成</w:t>
+      </w:r>
       <w:bookmarkEnd w:id="2"/>
-    </w:p>
-    <w:p>
-      <w:pPr>
-        <w:ind w:firstLine="425"/>
-        <w:rPr>
-          <w:lang w:eastAsia="ja-JP"/>
-        </w:rPr>
-      </w:pPr>
-      <w:r>
-        <w:rPr>
-          <w:rFonts w:hint="eastAsia"/>
-          <w:lang w:eastAsia="ja-JP"/>
-        </w:rPr>
-        <w:t>ExCella</w:t>
-      </w:r>
-      <w:r>
-        <w:rPr>
-          <w:rFonts w:hint="eastAsia"/>
-          <w:lang w:eastAsia="ja-JP"/>
-        </w:rPr>
-        <w:t xml:space="preserve"> Reports</w:t>
-      </w:r>
-      <w:r>
-        <w:rPr>
-          <w:rFonts w:hint="eastAsia"/>
-          <w:lang w:eastAsia="ja-JP"/>
-        </w:rPr>
-        <w:t>ライブラリへの理解を深める第一歩として、本章ではサンプルプログラムを通じて、</w:t>
-      </w:r>
-    </w:p>
-    <w:p>
-      <w:pPr>
-        <w:ind w:firstLine="425"/>
-        <w:rPr>
-          <w:lang w:eastAsia="ja-JP"/>
-        </w:rPr>
-      </w:pPr>
-      <w:r>
-        <w:rPr>
-          <w:rFonts w:hint="eastAsia"/>
-          <w:lang w:eastAsia="ja-JP"/>
-        </w:rPr>
-        <w:t>実際のライブラリの使用方法を解説します。</w:t>
-      </w:r>
-    </w:p>
-    <w:p>
-      <w:pPr>
-        <w:ind w:firstLine="425"/>
-        <w:rPr>
-          <w:lang w:eastAsia="ja-JP"/>
-        </w:rPr>
-      </w:pPr>
-      <w:r>
-        <w:rPr>
-          <w:rFonts w:hint="eastAsia"/>
-          <w:lang w:eastAsia="ja-JP"/>
-        </w:rPr>
-        <w:t>プロジェクトの</w:t>
-      </w:r>
-      <w:r>
-        <w:rPr>
-          <w:rFonts w:hint="eastAsia"/>
-          <w:lang w:eastAsia="ja-JP"/>
-        </w:rPr>
-        <w:t>samples</w:t>
-      </w:r>
-      <w:r>
-        <w:rPr>
-          <w:rFonts w:hint="eastAsia"/>
-          <w:lang w:eastAsia="ja-JP"/>
-        </w:rPr>
-        <w:t>フォルダに</w:t>
-      </w:r>
-      <w:r>
-        <w:rPr>
-          <w:rFonts w:hint="eastAsia"/>
-          <w:lang w:eastAsia="ja-JP"/>
-        </w:rPr>
-        <w:t>用意された</w:t>
-      </w:r>
-      <w:r>
-        <w:rPr>
-          <w:rFonts w:hint="eastAsia"/>
-          <w:lang w:eastAsia="ja-JP"/>
-        </w:rPr>
-        <w:t>サンプルプログラム</w:t>
-      </w:r>
-      <w:r>
-        <w:rPr>
-          <w:rFonts w:hint="eastAsia"/>
-          <w:lang w:eastAsia="ja-JP"/>
-        </w:rPr>
-        <w:t>の中から、</w:t>
-      </w:r>
-    </w:p>
-    <w:p>
-      <w:pPr>
-        <w:ind w:firstLine="425"/>
-        <w:rPr>
-          <w:lang w:eastAsia="ja-JP"/>
-        </w:rPr>
-      </w:pPr>
-      <w:r>
-        <w:rPr>
-          <w:rFonts w:hint="eastAsia"/>
-          <w:lang w:eastAsia="ja-JP"/>
-        </w:rPr>
-        <w:t>定型帳票である請求書、ピポットテーブル、ピポットグラフを使用した分析レポート出力プログラム</w:t>
-      </w:r>
-    </w:p>
-    <w:p>
-      <w:pPr>
-        <w:ind w:firstLine="425"/>
-        <w:rPr>
-          <w:lang w:eastAsia="ja-JP"/>
-        </w:rPr>
-      </w:pPr>
-      <w:r>
-        <w:rPr>
-          <w:rFonts w:hint="eastAsia"/>
-          <w:lang w:eastAsia="ja-JP"/>
-        </w:rPr>
-        <w:t>を取り上げて、ライブラリの使用方法を解説します。</w:t>
-      </w:r>
-    </w:p>
-    <w:p>
-      <w:pPr>
-        <w:ind w:firstLine="425"/>
-        <w:rPr>
-          <w:lang w:eastAsia="ja-JP"/>
-        </w:rPr>
-      </w:pPr>
-    </w:p>
-    <w:p>
-      <w:pPr>
-        <w:pStyle w:val="2"/>
-        <w:rPr>
-          <w:lang w:eastAsia="ja-JP"/>
-        </w:rPr>
-      </w:pPr>
-      <w:bookmarkStart w:id="3" w:name="_Toc247119291"/>
-      <w:r>
-        <w:rPr>
-          <w:rFonts w:hint="eastAsia"/>
-          <w:lang w:eastAsia="ja-JP"/>
-        </w:rPr>
-        <w:t>定型帳票（請求書）の作成</w:t>
-      </w:r>
-      <w:bookmarkEnd w:id="3"/>
     </w:p>
     <w:p>
       <w:pPr>
@@ -5862,7 +5859,6 @@
           <w:noProof/>
           <w:lang w:eastAsia="ja-JP" w:bidi="ar-SA"/>
         </w:rPr>
-        <w:lastRenderedPageBreak/>
         <w:drawing>
           <wp:inline distT="0" distB="0" distL="0" distR="0">
             <wp:extent cx="4977748" cy="3314293"/>
@@ -6081,8 +6077,8 @@
           <w:lang w:eastAsia="ja-JP"/>
         </w:rPr>
       </w:pPr>
-      <w:bookmarkStart w:id="4" w:name="_Toc233171521"/>
-      <w:bookmarkStart w:id="5" w:name="_Toc247119292"/>
+      <w:bookmarkStart w:id="3" w:name="_Toc233171521"/>
+      <w:bookmarkStart w:id="4" w:name="_Toc247119292"/>
       <w:r>
         <w:rPr>
           <w:rFonts w:hint="eastAsia"/>
@@ -6090,8 +6086,8 @@
         </w:rPr>
         <w:t>テンプレートを作成する</w:t>
       </w:r>
+      <w:bookmarkEnd w:id="3"/>
       <w:bookmarkEnd w:id="4"/>
-      <w:bookmarkEnd w:id="5"/>
     </w:p>
     <w:p>
       <w:pPr>
@@ -6579,6 +6575,9 @@
           <w:fldChar w:fldCharType="begin"/>
         </w:r>
         <w:r>
+          <w:rPr>
+            <w:lang w:eastAsia="ja-JP"/>
+          </w:rPr>
           <w:instrText xml:space="preserve"> REF _Ref233535266 \r \h  \* MERGEFORMAT </w:instrText>
         </w:r>
         <w:r>
@@ -6598,6 +6597,9 @@
           <w:fldChar w:fldCharType="begin"/>
         </w:r>
         <w:r>
+          <w:rPr>
+            <w:lang w:eastAsia="ja-JP"/>
+          </w:rPr>
           <w:instrText xml:space="preserve"> REF _Ref233535270 \h  \* MERGEFORMAT </w:instrText>
         </w:r>
         <w:r>
@@ -6627,12 +6629,18 @@
           <w:fldChar w:fldCharType="begin"/>
         </w:r>
         <w:r>
+          <w:rPr>
+            <w:lang w:eastAsia="ja-JP"/>
+          </w:rPr>
           <w:instrText xml:space="preserve"> REF _Ref233535280 \r \h  \* MERGEFORMAT </w:instrText>
         </w:r>
         <w:r>
           <w:fldChar w:fldCharType="separate"/>
         </w:r>
         <w:r>
+          <w:rPr>
+            <w:lang w:eastAsia="ja-JP"/>
+          </w:rPr>
           <w:t>5</w:t>
         </w:r>
         <w:r>
@@ -6642,6 +6650,9 @@
           <w:fldChar w:fldCharType="begin"/>
         </w:r>
         <w:r>
+          <w:rPr>
+            <w:lang w:eastAsia="ja-JP"/>
+          </w:rPr>
           <w:instrText xml:space="preserve"> REF _Ref233535283 \h  \* MERGEFORMAT </w:instrText>
         </w:r>
         <w:r>
@@ -6701,7 +6712,6 @@
           <w:rFonts w:hint="eastAsia"/>
           <w:lang w:eastAsia="ja-JP"/>
         </w:rPr>
-        <w:lastRenderedPageBreak/>
         <w:t>請求書テンプレート</w:t>
       </w:r>
       <w:r>
@@ -8772,8 +8782,8 @@
           <w:lang w:eastAsia="ja-JP"/>
         </w:rPr>
       </w:pPr>
-      <w:bookmarkStart w:id="6" w:name="_Toc233171522"/>
-      <w:bookmarkStart w:id="7" w:name="_Toc247119293"/>
+      <w:bookmarkStart w:id="5" w:name="_Toc233171522"/>
+      <w:bookmarkStart w:id="6" w:name="_Toc247119293"/>
       <w:r>
         <w:rPr>
           <w:rFonts w:hint="eastAsia"/>
@@ -8781,36 +8791,36 @@
         </w:rPr>
         <w:t>帳票情報を作成する</w:t>
       </w:r>
+      <w:bookmarkEnd w:id="5"/>
       <w:bookmarkEnd w:id="6"/>
+    </w:p>
+    <w:p>
+      <w:pPr>
+        <w:pStyle w:val="4"/>
+        <w:rPr>
+          <w:lang w:eastAsia="ja-JP" w:bidi="ar-SA"/>
+        </w:rPr>
+      </w:pPr>
+      <w:bookmarkStart w:id="7" w:name="_Toc233106417"/>
+      <w:bookmarkStart w:id="8" w:name="_Toc233171523"/>
+      <w:bookmarkStart w:id="9" w:name="_Toc247119294"/>
+      <w:r>
+        <w:rPr>
+          <w:rFonts w:hint="eastAsia"/>
+          <w:lang w:eastAsia="ja-JP" w:bidi="ar-SA"/>
+        </w:rPr>
+        <w:t>ブック情報の</w:t>
+      </w:r>
+      <w:r>
+        <w:rPr>
+          <w:rFonts w:hint="eastAsia"/>
+          <w:lang w:eastAsia="ja-JP" w:bidi="ar-SA"/>
+        </w:rPr>
+        <w:t>ReportBook</w:t>
+      </w:r>
       <w:bookmarkEnd w:id="7"/>
-    </w:p>
-    <w:p>
-      <w:pPr>
-        <w:pStyle w:val="4"/>
-        <w:rPr>
-          <w:lang w:eastAsia="ja-JP" w:bidi="ar-SA"/>
-        </w:rPr>
-      </w:pPr>
-      <w:bookmarkStart w:id="8" w:name="_Toc233106417"/>
-      <w:bookmarkStart w:id="9" w:name="_Toc233171523"/>
-      <w:bookmarkStart w:id="10" w:name="_Toc247119294"/>
-      <w:r>
-        <w:rPr>
-          <w:rFonts w:hint="eastAsia"/>
-          <w:lang w:eastAsia="ja-JP" w:bidi="ar-SA"/>
-        </w:rPr>
-        <w:t>ブック情報の</w:t>
-      </w:r>
-      <w:r>
-        <w:rPr>
-          <w:rFonts w:hint="eastAsia"/>
-          <w:lang w:eastAsia="ja-JP" w:bidi="ar-SA"/>
-        </w:rPr>
-        <w:t>ReportBook</w:t>
-      </w:r>
       <w:bookmarkEnd w:id="8"/>
       <w:bookmarkEnd w:id="9"/>
-      <w:bookmarkEnd w:id="10"/>
     </w:p>
     <w:p>
       <w:pPr>
@@ -8912,7 +8922,6 @@
         <w:ind w:left="660" w:right="3960"/>
       </w:pPr>
       <w:r>
-        <w:lastRenderedPageBreak/>
         <w:t>String templateFilePath = URLDecoder.decode( templateFileUrl.getPath(), "UTF-8");</w:t>
       </w:r>
     </w:p>
@@ -9507,10 +9516,10 @@
           <w:fldChar w:fldCharType="begin"/>
         </w:r>
         <w:r>
-          <w:instrText xml:space="preserve"> REF _Ref233203081 \r \h  \* MERGEFOR</w:instrText>
-        </w:r>
-        <w:r>
-          <w:instrText xml:space="preserve">MAT </w:instrText>
+          <w:rPr>
+            <w:lang w:eastAsia="ja-JP"/>
+          </w:rPr>
+          <w:instrText xml:space="preserve"> REF _Ref233203081 \r \h  \* MERGEFORMAT </w:instrText>
         </w:r>
         <w:r>
           <w:fldChar w:fldCharType="separate"/>
@@ -9529,6 +9538,9 @@
           <w:fldChar w:fldCharType="begin"/>
         </w:r>
         <w:r>
+          <w:rPr>
+            <w:lang w:eastAsia="ja-JP"/>
+          </w:rPr>
           <w:instrText xml:space="preserve"> REF _Ref233203084 \h  \* MERGEFORMAT </w:instrText>
         </w:r>
         <w:r>
@@ -9577,9 +9589,9 @@
           <w:lang w:eastAsia="ja-JP"/>
         </w:rPr>
       </w:pPr>
-      <w:bookmarkStart w:id="11" w:name="_Toc233106418"/>
-      <w:bookmarkStart w:id="12" w:name="_Toc233171524"/>
-      <w:bookmarkStart w:id="13" w:name="_Toc247119295"/>
+      <w:bookmarkStart w:id="10" w:name="_Toc233106418"/>
+      <w:bookmarkStart w:id="11" w:name="_Toc233171524"/>
+      <w:bookmarkStart w:id="12" w:name="_Toc247119295"/>
       <w:r>
         <w:rPr>
           <w:rFonts w:hint="eastAsia"/>
@@ -9594,9 +9606,9 @@
         </w:rPr>
         <w:t>ReportSheet</w:t>
       </w:r>
+      <w:bookmarkEnd w:id="10"/>
       <w:bookmarkEnd w:id="11"/>
       <w:bookmarkEnd w:id="12"/>
-      <w:bookmarkEnd w:id="13"/>
     </w:p>
     <w:p>
       <w:pPr>
@@ -9810,7 +9822,6 @@
           <w:rFonts w:hint="eastAsia"/>
           <w:color w:val="FF0000"/>
         </w:rPr>
-        <w:lastRenderedPageBreak/>
         <w:t>ReportSheet outputSheet = new ReportSheet( "</w:t>
       </w:r>
       <w:r>
@@ -9906,9 +9917,9 @@
           <w:lang w:eastAsia="ja-JP"/>
         </w:rPr>
       </w:pPr>
-      <w:bookmarkStart w:id="14" w:name="_Toc233106419"/>
-      <w:bookmarkStart w:id="15" w:name="_Toc233171525"/>
-      <w:bookmarkStart w:id="16" w:name="_Toc247119296"/>
+      <w:bookmarkStart w:id="13" w:name="_Toc233106419"/>
+      <w:bookmarkStart w:id="14" w:name="_Toc233171525"/>
+      <w:bookmarkStart w:id="15" w:name="_Toc247119296"/>
       <w:r>
         <w:rPr>
           <w:rFonts w:hint="eastAsia"/>
@@ -9916,9 +9927,9 @@
         </w:rPr>
         <w:t>置換パラメータ</w:t>
       </w:r>
+      <w:bookmarkEnd w:id="13"/>
       <w:bookmarkEnd w:id="14"/>
       <w:bookmarkEnd w:id="15"/>
-      <w:bookmarkEnd w:id="16"/>
     </w:p>
     <w:p>
       <w:pPr>
@@ -10767,9 +10778,9 @@
           <w:lang w:eastAsia="ja-JP"/>
         </w:rPr>
       </w:pPr>
-      <w:bookmarkStart w:id="17" w:name="_Toc233106420"/>
-      <w:bookmarkStart w:id="18" w:name="_Toc233171526"/>
-      <w:bookmarkStart w:id="19" w:name="_Toc247119297"/>
+      <w:bookmarkStart w:id="16" w:name="_Toc233106420"/>
+      <w:bookmarkStart w:id="17" w:name="_Toc233171526"/>
+      <w:bookmarkStart w:id="18" w:name="_Toc247119297"/>
       <w:r>
         <w:rPr>
           <w:rFonts w:hint="eastAsia"/>
@@ -10777,9 +10788,9 @@
         </w:rPr>
         <w:t>出力処理を実行する</w:t>
       </w:r>
+      <w:bookmarkEnd w:id="16"/>
       <w:bookmarkEnd w:id="17"/>
       <w:bookmarkEnd w:id="18"/>
-      <w:bookmarkEnd w:id="19"/>
     </w:p>
     <w:p>
       <w:pPr>
@@ -11110,32 +11121,32 @@
           <w:lang w:eastAsia="ja-JP"/>
         </w:rPr>
       </w:pPr>
-      <w:bookmarkStart w:id="20" w:name="_PDF帳票の作成"/>
-      <w:bookmarkStart w:id="21" w:name="_Toc233106421"/>
-      <w:bookmarkStart w:id="22" w:name="_Toc233171527"/>
-      <w:bookmarkStart w:id="23" w:name="_Ref233203081"/>
-      <w:bookmarkStart w:id="24" w:name="_Ref233203084"/>
-      <w:bookmarkStart w:id="25" w:name="_Toc247119298"/>
+      <w:bookmarkStart w:id="19" w:name="_PDF帳票の作成"/>
+      <w:bookmarkStart w:id="20" w:name="_Toc233106421"/>
+      <w:bookmarkStart w:id="21" w:name="_Toc233171527"/>
+      <w:bookmarkStart w:id="22" w:name="_Ref233203081"/>
+      <w:bookmarkStart w:id="23" w:name="_Ref233203084"/>
+      <w:bookmarkStart w:id="24" w:name="_Toc247119298"/>
+      <w:bookmarkEnd w:id="19"/>
+      <w:r>
+        <w:rPr>
+          <w:rFonts w:hint="eastAsia"/>
+          <w:lang w:eastAsia="ja-JP"/>
+        </w:rPr>
+        <w:t>PDF</w:t>
+      </w:r>
       <w:bookmarkEnd w:id="20"/>
-      <w:r>
-        <w:rPr>
-          <w:rFonts w:hint="eastAsia"/>
-          <w:lang w:eastAsia="ja-JP"/>
-        </w:rPr>
-        <w:t>PDF</w:t>
-      </w:r>
       <w:bookmarkEnd w:id="21"/>
+      <w:r>
+        <w:rPr>
+          <w:rFonts w:hint="eastAsia"/>
+          <w:lang w:eastAsia="ja-JP"/>
+        </w:rPr>
+        <w:t>帳票の作成</w:t>
+      </w:r>
       <w:bookmarkEnd w:id="22"/>
-      <w:r>
-        <w:rPr>
-          <w:rFonts w:hint="eastAsia"/>
-          <w:lang w:eastAsia="ja-JP"/>
-        </w:rPr>
-        <w:t>帳票の作成</w:t>
-      </w:r>
       <w:bookmarkEnd w:id="23"/>
       <w:bookmarkEnd w:id="24"/>
-      <w:bookmarkEnd w:id="25"/>
     </w:p>
     <w:p>
       <w:pPr>
@@ -11972,7 +11983,7 @@
           <w:lang w:eastAsia="ja-JP"/>
         </w:rPr>
       </w:pPr>
-      <w:bookmarkStart w:id="26" w:name="_Toc247119299"/>
+      <w:bookmarkStart w:id="25" w:name="_Toc247119299"/>
       <w:r>
         <w:rPr>
           <w:rFonts w:hint="eastAsia"/>
@@ -11980,7 +11991,7 @@
         </w:rPr>
         <w:t>分析レポートの作成</w:t>
       </w:r>
-      <w:bookmarkEnd w:id="26"/>
+      <w:bookmarkEnd w:id="25"/>
     </w:p>
     <w:p>
       <w:pPr>
@@ -12008,7 +12019,6 @@
           <w:noProof/>
           <w:lang w:eastAsia="ja-JP" w:bidi="ar-SA"/>
         </w:rPr>
-        <w:lastRenderedPageBreak/>
         <w:drawing>
           <wp:inline distT="0" distB="0" distL="0" distR="0">
             <wp:extent cx="3371850" cy="3391081"/>
@@ -12327,7 +12337,7 @@
           <w:lang w:eastAsia="ja-JP"/>
         </w:rPr>
       </w:pPr>
-      <w:bookmarkStart w:id="27" w:name="_Toc247119300"/>
+      <w:bookmarkStart w:id="26" w:name="_Toc247119300"/>
       <w:r>
         <w:rPr>
           <w:rFonts w:hint="eastAsia"/>
@@ -12335,7 +12345,7 @@
         </w:rPr>
         <w:t>テンプレートを作成する</w:t>
       </w:r>
-      <w:bookmarkEnd w:id="27"/>
+      <w:bookmarkEnd w:id="26"/>
     </w:p>
     <w:p>
       <w:pPr>
@@ -12393,7 +12403,6 @@
                 <w:rFonts w:hint="eastAsia"/>
                 <w:color w:val="FFFFFF" w:themeColor="background1"/>
               </w:rPr>
-              <w:lastRenderedPageBreak/>
               <w:t>シート名</w:t>
             </w:r>
           </w:p>
@@ -12929,6 +12938,9 @@
           <w:fldChar w:fldCharType="begin"/>
         </w:r>
         <w:r>
+          <w:rPr>
+            <w:lang w:eastAsia="ja-JP"/>
+          </w:rPr>
           <w:instrText xml:space="preserve"> REF _Ref233536951 \r \h  \* MERGEFORMAT </w:instrText>
         </w:r>
         <w:r>
@@ -12948,6 +12960,9 @@
           <w:fldChar w:fldCharType="begin"/>
         </w:r>
         <w:r>
+          <w:rPr>
+            <w:lang w:eastAsia="ja-JP"/>
+          </w:rPr>
           <w:instrText xml:space="preserve"> REF _Ref233536955 \h  \* MERGEFORMAT </w:instrText>
         </w:r>
         <w:r>
@@ -13189,7 +13204,7 @@
           <w:lang w:eastAsia="ja-JP"/>
         </w:rPr>
       </w:pPr>
-      <w:bookmarkStart w:id="28" w:name="_Toc247119301"/>
+      <w:bookmarkStart w:id="27" w:name="_Toc247119301"/>
       <w:r>
         <w:rPr>
           <w:rFonts w:hint="eastAsia"/>
@@ -13197,27 +13212,27 @@
         </w:rPr>
         <w:t>帳票情報を作成する</w:t>
       </w:r>
+      <w:bookmarkEnd w:id="27"/>
+    </w:p>
+    <w:p>
+      <w:pPr>
+        <w:pStyle w:val="4"/>
+        <w:rPr>
+          <w:lang w:eastAsia="ja-JP"/>
+        </w:rPr>
+      </w:pPr>
+      <w:bookmarkStart w:id="28" w:name="_Toc247119302"/>
+      <w:r>
+        <w:rPr>
+          <w:rFonts w:hint="eastAsia"/>
+          <w:lang w:eastAsia="ja-JP"/>
+        </w:rPr>
+        <w:t>置換パラメータ</w:t>
+      </w:r>
       <w:bookmarkEnd w:id="28"/>
     </w:p>
     <w:p>
       <w:pPr>
-        <w:pStyle w:val="4"/>
-        <w:rPr>
-          <w:lang w:eastAsia="ja-JP"/>
-        </w:rPr>
-      </w:pPr>
-      <w:bookmarkStart w:id="29" w:name="_Toc247119302"/>
-      <w:r>
-        <w:rPr>
-          <w:rFonts w:hint="eastAsia"/>
-          <w:lang w:eastAsia="ja-JP"/>
-        </w:rPr>
-        <w:t>置換パラメータ</w:t>
-      </w:r>
-      <w:bookmarkEnd w:id="29"/>
-    </w:p>
-    <w:p>
-      <w:pPr>
         <w:rPr>
           <w:lang w:eastAsia="ja-JP"/>
         </w:rPr>
@@ -13297,7 +13312,6 @@
           <w:rFonts w:hint="eastAsia"/>
           <w:lang w:eastAsia="ja-JP"/>
         </w:rPr>
-        <w:lastRenderedPageBreak/>
         <w:t>グラフの元データとして</w:t>
       </w:r>
       <w:r>
@@ -13854,7 +13868,7 @@
           <w:lang w:eastAsia="ja-JP"/>
         </w:rPr>
       </w:pPr>
-      <w:bookmarkStart w:id="30" w:name="_Toc247119303"/>
+      <w:bookmarkStart w:id="29" w:name="_Toc247119303"/>
       <w:r>
         <w:rPr>
           <w:rFonts w:hint="eastAsia"/>
@@ -13862,7 +13876,7 @@
         </w:rPr>
         <w:t>出力処理を実行する</w:t>
       </w:r>
-      <w:bookmarkEnd w:id="30"/>
+      <w:bookmarkEnd w:id="29"/>
     </w:p>
     <w:p>
       <w:pPr>
@@ -13917,7 +13931,6 @@
           <w:noProof/>
           <w:lang w:eastAsia="ja-JP" w:bidi="ar-SA"/>
         </w:rPr>
-        <w:lastRenderedPageBreak/>
         <w:drawing>
           <wp:inline distT="0" distB="0" distL="0" distR="0">
             <wp:extent cx="5302438" cy="2438400"/>
@@ -13976,7 +13989,7 @@
           <w:lang w:eastAsia="ja-JP"/>
         </w:rPr>
       </w:pPr>
-      <w:bookmarkStart w:id="31" w:name="_Toc247119304"/>
+      <w:bookmarkStart w:id="30" w:name="_Toc247119304"/>
       <w:r>
         <w:rPr>
           <w:rFonts w:hint="eastAsia"/>
@@ -14005,24 +14018,24 @@
         </w:rPr>
         <w:t>の利用</w:t>
       </w:r>
+      <w:bookmarkEnd w:id="30"/>
+    </w:p>
+    <w:p>
+      <w:pPr>
+        <w:pStyle w:val="2"/>
+        <w:rPr>
+          <w:lang w:eastAsia="ja-JP"/>
+        </w:rPr>
+      </w:pPr>
+      <w:bookmarkStart w:id="31" w:name="_Toc247119305"/>
+      <w:r>
+        <w:rPr>
+          <w:rFonts w:hint="eastAsia"/>
+          <w:lang w:eastAsia="ja-JP"/>
+        </w:rPr>
+        <w:t>Excel</w:t>
+      </w:r>
       <w:bookmarkEnd w:id="31"/>
-    </w:p>
-    <w:p>
-      <w:pPr>
-        <w:pStyle w:val="2"/>
-        <w:rPr>
-          <w:lang w:eastAsia="ja-JP"/>
-        </w:rPr>
-      </w:pPr>
-      <w:bookmarkStart w:id="32" w:name="_Toc247119305"/>
-      <w:r>
-        <w:rPr>
-          <w:rFonts w:hint="eastAsia"/>
-          <w:lang w:eastAsia="ja-JP"/>
-        </w:rPr>
-        <w:t>Excel</w:t>
-      </w:r>
-      <w:bookmarkEnd w:id="32"/>
     </w:p>
     <w:p>
       <w:pPr>
@@ -14610,7 +14623,6 @@
           <w:color w:val="FF0000"/>
           <w:lang w:eastAsia="ja-JP" w:bidi="ar-SA"/>
         </w:rPr>
-        <w:lastRenderedPageBreak/>
         <w:pict>
           <v:shape id="_x0000_s3515" type="#_x0000_t62" style="position:absolute;left:0;text-align:left;margin-left:194.9pt;margin-top:17.4pt;width:76.6pt;height:21.65pt;z-index:251916288" adj="3511,-20203">
             <v:textbox style="mso-next-textbox:#_x0000_s3515" inset="5.85pt,.7pt,5.85pt,.7pt">
@@ -14655,7 +14667,7 @@
           <w:lang w:eastAsia="ja-JP"/>
         </w:rPr>
       </w:pPr>
-      <w:bookmarkStart w:id="33" w:name="_Toc247119306"/>
+      <w:bookmarkStart w:id="32" w:name="_Toc247119306"/>
       <w:r>
         <w:rPr>
           <w:rFonts w:hint="eastAsia"/>
@@ -14663,7 +14675,7 @@
         </w:rPr>
         <w:t>PDF</w:t>
       </w:r>
-      <w:bookmarkEnd w:id="33"/>
+      <w:bookmarkEnd w:id="32"/>
     </w:p>
     <w:p>
       <w:pPr>
@@ -15350,7 +15362,7 @@
           <w:lang w:eastAsia="ja-JP"/>
         </w:rPr>
       </w:pPr>
-      <w:bookmarkStart w:id="34" w:name="_Toc247119307"/>
+      <w:bookmarkStart w:id="33" w:name="_Toc247119307"/>
       <w:r>
         <w:rPr>
           <w:rFonts w:hint="eastAsia"/>
@@ -15372,7 +15384,7 @@
         </w:rPr>
         <w:t>の構成</w:t>
       </w:r>
-      <w:bookmarkEnd w:id="34"/>
+      <w:bookmarkEnd w:id="33"/>
     </w:p>
     <w:p>
       <w:pPr>
@@ -16869,7 +16881,7 @@
           <w:lang w:eastAsia="ja-JP"/>
         </w:rPr>
       </w:pPr>
-      <w:bookmarkStart w:id="35" w:name="_Toc247119308"/>
+      <w:bookmarkStart w:id="34" w:name="_Toc247119308"/>
       <w:r>
         <w:rPr>
           <w:rFonts w:hint="eastAsia"/>
@@ -16884,6 +16896,198 @@
         </w:rPr>
         <w:t>テンプレート</w:t>
       </w:r>
+      <w:bookmarkEnd w:id="34"/>
+    </w:p>
+    <w:p>
+      <w:pPr>
+        <w:rPr>
+          <w:lang w:eastAsia="ja-JP"/>
+        </w:rPr>
+      </w:pPr>
+      <w:r>
+        <w:rPr>
+          <w:rFonts w:hint="eastAsia"/>
+          <w:lang w:eastAsia="ja-JP"/>
+        </w:rPr>
+        <w:t>出力する帳票の元となる</w:t>
+      </w:r>
+      <w:r>
+        <w:rPr>
+          <w:rFonts w:hint="eastAsia"/>
+          <w:lang w:eastAsia="ja-JP"/>
+        </w:rPr>
+        <w:t>タグが記載された</w:t>
+      </w:r>
+      <w:r>
+        <w:rPr>
+          <w:rFonts w:hint="eastAsia"/>
+          <w:lang w:eastAsia="ja-JP"/>
+        </w:rPr>
+        <w:t>Excel</w:t>
+      </w:r>
+      <w:r>
+        <w:rPr>
+          <w:rFonts w:hint="eastAsia"/>
+          <w:lang w:eastAsia="ja-JP"/>
+        </w:rPr>
+        <w:t>形式のテンプレートファイルです。</w:t>
+      </w:r>
+    </w:p>
+    <w:p>
+      <w:pPr>
+        <w:rPr>
+          <w:lang w:eastAsia="ja-JP"/>
+        </w:rPr>
+      </w:pPr>
+      <w:r>
+        <w:rPr>
+          <w:rFonts w:hint="eastAsia"/>
+          <w:lang w:eastAsia="ja-JP"/>
+        </w:rPr>
+        <w:t>パーサで指定</w:t>
+      </w:r>
+      <w:r>
+        <w:rPr>
+          <w:rFonts w:hint="eastAsia"/>
+          <w:lang w:eastAsia="ja-JP"/>
+        </w:rPr>
+        <w:t>されている</w:t>
+      </w:r>
+      <w:r>
+        <w:rPr>
+          <w:rFonts w:hint="eastAsia"/>
+          <w:lang w:eastAsia="ja-JP"/>
+        </w:rPr>
+        <w:t>タグを記述することで、対応する帳票データと置換されます。</w:t>
+      </w:r>
+    </w:p>
+    <w:p>
+      <w:pPr>
+        <w:rPr>
+          <w:lang w:eastAsia="ja-JP"/>
+        </w:rPr>
+      </w:pPr>
+      <w:r>
+        <w:rPr>
+          <w:rFonts w:hint="eastAsia"/>
+          <w:lang w:eastAsia="ja-JP"/>
+        </w:rPr>
+        <w:t>Excel</w:t>
+      </w:r>
+      <w:r>
+        <w:rPr>
+          <w:rFonts w:hint="eastAsia"/>
+          <w:lang w:eastAsia="ja-JP"/>
+        </w:rPr>
+        <w:t>帳票の場合、出力形式が</w:t>
+      </w:r>
+      <w:r>
+        <w:rPr>
+          <w:rFonts w:hint="eastAsia"/>
+          <w:lang w:eastAsia="ja-JP"/>
+        </w:rPr>
+        <w:t>2003</w:t>
+      </w:r>
+      <w:r>
+        <w:rPr>
+          <w:rFonts w:hint="eastAsia"/>
+          <w:lang w:eastAsia="ja-JP"/>
+        </w:rPr>
+        <w:t>以前であれば</w:t>
+      </w:r>
+      <w:r>
+        <w:rPr>
+          <w:rFonts w:hint="eastAsia"/>
+          <w:lang w:eastAsia="ja-JP"/>
+        </w:rPr>
+        <w:t>97-2003</w:t>
+      </w:r>
+      <w:r>
+        <w:rPr>
+          <w:rFonts w:hint="eastAsia"/>
+          <w:lang w:eastAsia="ja-JP"/>
+        </w:rPr>
+        <w:t>ブック</w:t>
+      </w:r>
+      <w:r>
+        <w:rPr>
+          <w:rFonts w:hint="eastAsia"/>
+          <w:lang w:eastAsia="ja-JP"/>
+        </w:rPr>
+        <w:t>(*.xls)</w:t>
+      </w:r>
+      <w:r>
+        <w:rPr>
+          <w:rFonts w:hint="eastAsia"/>
+          <w:lang w:eastAsia="ja-JP"/>
+        </w:rPr>
+        <w:t>で、</w:t>
+      </w:r>
+      <w:r>
+        <w:rPr>
+          <w:rFonts w:hint="eastAsia"/>
+          <w:lang w:eastAsia="ja-JP"/>
+        </w:rPr>
+        <w:t>2007</w:t>
+      </w:r>
+      <w:r>
+        <w:rPr>
+          <w:rFonts w:hint="eastAsia"/>
+          <w:lang w:eastAsia="ja-JP"/>
+        </w:rPr>
+        <w:t>であれば</w:t>
+      </w:r>
+      <w:r>
+        <w:rPr>
+          <w:rFonts w:hint="eastAsia"/>
+          <w:lang w:eastAsia="ja-JP"/>
+        </w:rPr>
+        <w:t>(*.xlsx)</w:t>
+      </w:r>
+      <w:r>
+        <w:rPr>
+          <w:rFonts w:hint="eastAsia"/>
+          <w:lang w:eastAsia="ja-JP"/>
+        </w:rPr>
+        <w:t>で</w:t>
+      </w:r>
+    </w:p>
+    <w:p>
+      <w:pPr>
+        <w:rPr>
+          <w:lang w:eastAsia="ja-JP"/>
+        </w:rPr>
+      </w:pPr>
+      <w:r>
+        <w:rPr>
+          <w:rFonts w:hint="eastAsia"/>
+          <w:lang w:eastAsia="ja-JP"/>
+        </w:rPr>
+        <w:t>テンプレートを作成する</w:t>
+      </w:r>
+      <w:r>
+        <w:rPr>
+          <w:rFonts w:hint="eastAsia"/>
+          <w:lang w:eastAsia="ja-JP"/>
+        </w:rPr>
+        <w:t>必要があります。</w:t>
+      </w:r>
+    </w:p>
+    <w:p>
+      <w:pPr>
+        <w:pStyle w:val="3"/>
+        <w:rPr>
+          <w:lang w:eastAsia="ja-JP"/>
+        </w:rPr>
+      </w:pPr>
+      <w:bookmarkStart w:id="35" w:name="_Toc247119309"/>
+      <w:r>
+        <w:rPr>
+          <w:rFonts w:hint="eastAsia"/>
+          <w:lang w:eastAsia="ja-JP"/>
+        </w:rPr>
+        <w:t>帳票データ</w:t>
+      </w:r>
       <w:bookmarkEnd w:id="35"/>
     </w:p>
     <w:p>
@@ -16897,198 +17101,6 @@
           <w:rFonts w:hint="eastAsia"/>
           <w:lang w:eastAsia="ja-JP"/>
         </w:rPr>
-        <w:t>出力する帳票の元となる</w:t>
-      </w:r>
-      <w:r>
-        <w:rPr>
-          <w:rFonts w:hint="eastAsia"/>
-          <w:lang w:eastAsia="ja-JP"/>
-        </w:rPr>
-        <w:t>タグが記載された</w:t>
-      </w:r>
-      <w:r>
-        <w:rPr>
-          <w:rFonts w:hint="eastAsia"/>
-          <w:lang w:eastAsia="ja-JP"/>
-        </w:rPr>
-        <w:t>Excel</w:t>
-      </w:r>
-      <w:r>
-        <w:rPr>
-          <w:rFonts w:hint="eastAsia"/>
-          <w:lang w:eastAsia="ja-JP"/>
-        </w:rPr>
-        <w:t>形式のテンプレートファイルです。</w:t>
-      </w:r>
-    </w:p>
-    <w:p>
-      <w:pPr>
-        <w:rPr>
-          <w:lang w:eastAsia="ja-JP"/>
-        </w:rPr>
-      </w:pPr>
-      <w:r>
-        <w:rPr>
-          <w:rFonts w:hint="eastAsia"/>
-          <w:lang w:eastAsia="ja-JP"/>
-        </w:rPr>
-        <w:t>パーサで指定</w:t>
-      </w:r>
-      <w:r>
-        <w:rPr>
-          <w:rFonts w:hint="eastAsia"/>
-          <w:lang w:eastAsia="ja-JP"/>
-        </w:rPr>
-        <w:t>されている</w:t>
-      </w:r>
-      <w:r>
-        <w:rPr>
-          <w:rFonts w:hint="eastAsia"/>
-          <w:lang w:eastAsia="ja-JP"/>
-        </w:rPr>
-        <w:t>タグを記述することで、対応する帳票データと置換されます。</w:t>
-      </w:r>
-    </w:p>
-    <w:p>
-      <w:pPr>
-        <w:rPr>
-          <w:lang w:eastAsia="ja-JP"/>
-        </w:rPr>
-      </w:pPr>
-      <w:r>
-        <w:rPr>
-          <w:rFonts w:hint="eastAsia"/>
-          <w:lang w:eastAsia="ja-JP"/>
-        </w:rPr>
-        <w:t>Excel</w:t>
-      </w:r>
-      <w:r>
-        <w:rPr>
-          <w:rFonts w:hint="eastAsia"/>
-          <w:lang w:eastAsia="ja-JP"/>
-        </w:rPr>
-        <w:t>帳票の場合、出力形式が</w:t>
-      </w:r>
-      <w:r>
-        <w:rPr>
-          <w:rFonts w:hint="eastAsia"/>
-          <w:lang w:eastAsia="ja-JP"/>
-        </w:rPr>
-        <w:t>2003</w:t>
-      </w:r>
-      <w:r>
-        <w:rPr>
-          <w:rFonts w:hint="eastAsia"/>
-          <w:lang w:eastAsia="ja-JP"/>
-        </w:rPr>
-        <w:t>以前であれば</w:t>
-      </w:r>
-      <w:r>
-        <w:rPr>
-          <w:rFonts w:hint="eastAsia"/>
-          <w:lang w:eastAsia="ja-JP"/>
-        </w:rPr>
-        <w:t>97-2003</w:t>
-      </w:r>
-      <w:r>
-        <w:rPr>
-          <w:rFonts w:hint="eastAsia"/>
-          <w:lang w:eastAsia="ja-JP"/>
-        </w:rPr>
-        <w:t>ブック</w:t>
-      </w:r>
-      <w:r>
-        <w:rPr>
-          <w:rFonts w:hint="eastAsia"/>
-          <w:lang w:eastAsia="ja-JP"/>
-        </w:rPr>
-        <w:t>(*.xls)</w:t>
-      </w:r>
-      <w:r>
-        <w:rPr>
-          <w:rFonts w:hint="eastAsia"/>
-          <w:lang w:eastAsia="ja-JP"/>
-        </w:rPr>
-        <w:t>で、</w:t>
-      </w:r>
-      <w:r>
-        <w:rPr>
-          <w:rFonts w:hint="eastAsia"/>
-          <w:lang w:eastAsia="ja-JP"/>
-        </w:rPr>
-        <w:t>2007</w:t>
-      </w:r>
-      <w:r>
-        <w:rPr>
-          <w:rFonts w:hint="eastAsia"/>
-          <w:lang w:eastAsia="ja-JP"/>
-        </w:rPr>
-        <w:t>であれば</w:t>
-      </w:r>
-      <w:r>
-        <w:rPr>
-          <w:rFonts w:hint="eastAsia"/>
-          <w:lang w:eastAsia="ja-JP"/>
-        </w:rPr>
-        <w:t>(*.xlsx)</w:t>
-      </w:r>
-      <w:r>
-        <w:rPr>
-          <w:rFonts w:hint="eastAsia"/>
-          <w:lang w:eastAsia="ja-JP"/>
-        </w:rPr>
-        <w:t>で</w:t>
-      </w:r>
-    </w:p>
-    <w:p>
-      <w:pPr>
-        <w:rPr>
-          <w:lang w:eastAsia="ja-JP"/>
-        </w:rPr>
-      </w:pPr>
-      <w:r>
-        <w:rPr>
-          <w:rFonts w:hint="eastAsia"/>
-          <w:lang w:eastAsia="ja-JP"/>
-        </w:rPr>
-        <w:t>テンプレートを作成する</w:t>
-      </w:r>
-      <w:r>
-        <w:rPr>
-          <w:rFonts w:hint="eastAsia"/>
-          <w:lang w:eastAsia="ja-JP"/>
-        </w:rPr>
-        <w:t>必要があります。</w:t>
-      </w:r>
-    </w:p>
-    <w:p>
-      <w:pPr>
-        <w:pStyle w:val="3"/>
-        <w:rPr>
-          <w:lang w:eastAsia="ja-JP"/>
-        </w:rPr>
-      </w:pPr>
-      <w:bookmarkStart w:id="36" w:name="_Toc247119309"/>
-      <w:r>
-        <w:rPr>
-          <w:rFonts w:hint="eastAsia"/>
-          <w:lang w:eastAsia="ja-JP"/>
-        </w:rPr>
-        <w:t>帳票データ</w:t>
-      </w:r>
-      <w:bookmarkEnd w:id="36"/>
-    </w:p>
-    <w:p>
-      <w:pPr>
-        <w:rPr>
-          <w:lang w:eastAsia="ja-JP"/>
-        </w:rPr>
-      </w:pPr>
-      <w:r>
-        <w:rPr>
-          <w:rFonts w:hint="eastAsia"/>
-          <w:lang w:eastAsia="ja-JP"/>
-        </w:rPr>
         <w:t>帳票データである</w:t>
       </w:r>
       <w:r>
@@ -17166,7 +17178,6 @@
           <w:rFonts w:hint="eastAsia"/>
           <w:lang w:eastAsia="ja-JP"/>
         </w:rPr>
-        <w:lastRenderedPageBreak/>
         <w:t>変換情報である</w:t>
       </w:r>
       <w:r>
@@ -17685,7 +17696,7 @@
           <w:lang w:eastAsia="ja-JP"/>
         </w:rPr>
       </w:pPr>
-      <w:bookmarkStart w:id="37" w:name="_Toc247119310"/>
+      <w:bookmarkStart w:id="36" w:name="_Toc247119310"/>
       <w:r>
         <w:rPr>
           <w:rFonts w:hint="eastAsia"/>
@@ -17693,7 +17704,7 @@
         </w:rPr>
         <w:t>プロセッサ</w:t>
       </w:r>
-      <w:bookmarkEnd w:id="37"/>
+      <w:bookmarkEnd w:id="36"/>
     </w:p>
     <w:p>
       <w:pPr>
@@ -17790,6 +17801,9 @@
           <w:fldChar w:fldCharType="begin"/>
         </w:r>
         <w:r>
+          <w:rPr>
+            <w:lang w:eastAsia="ja-JP"/>
+          </w:rPr>
           <w:instrText xml:space="preserve"> REF _Ref233187474 \r \h  \* MERGEFORMAT </w:instrText>
         </w:r>
         <w:r>
@@ -17809,6 +17823,9 @@
           <w:fldChar w:fldCharType="begin"/>
         </w:r>
         <w:r>
+          <w:rPr>
+            <w:lang w:eastAsia="ja-JP"/>
+          </w:rPr>
           <w:instrText xml:space="preserve"> REF _Ref233187478 \h  \* MERGEFORMAT </w:instrText>
         </w:r>
         <w:r>
@@ -18203,21 +18220,21 @@
           <w:lang w:eastAsia="ja-JP"/>
         </w:rPr>
       </w:pPr>
-      <w:bookmarkStart w:id="38" w:name="_帳票パーサ"/>
-      <w:bookmarkStart w:id="39" w:name="_Ref233535266"/>
-      <w:bookmarkStart w:id="40" w:name="_Ref233535270"/>
-      <w:bookmarkStart w:id="41" w:name="_Toc247119311"/>
+      <w:bookmarkStart w:id="37" w:name="_帳票パーサ"/>
+      <w:bookmarkStart w:id="38" w:name="_Ref233535266"/>
+      <w:bookmarkStart w:id="39" w:name="_Ref233535270"/>
+      <w:bookmarkStart w:id="40" w:name="_Toc247119311"/>
+      <w:bookmarkEnd w:id="37"/>
+      <w:r>
+        <w:rPr>
+          <w:rFonts w:hint="eastAsia"/>
+          <w:lang w:eastAsia="ja-JP"/>
+        </w:rPr>
+        <w:t>帳票パーサ</w:t>
+      </w:r>
       <w:bookmarkEnd w:id="38"/>
-      <w:r>
-        <w:rPr>
-          <w:rFonts w:hint="eastAsia"/>
-          <w:lang w:eastAsia="ja-JP"/>
-        </w:rPr>
-        <w:t>帳票パーサ</w:t>
-      </w:r>
       <w:bookmarkEnd w:id="39"/>
       <w:bookmarkEnd w:id="40"/>
-      <w:bookmarkEnd w:id="41"/>
     </w:p>
     <w:p>
       <w:pPr>
@@ -18381,7 +18398,6 @@
           <w:rFonts w:hint="eastAsia"/>
           <w:lang w:eastAsia="ja-JP"/>
         </w:rPr>
-        <w:lastRenderedPageBreak/>
         <w:t xml:space="preserve">ExCella </w:t>
       </w:r>
       <w:r>
@@ -18676,7 +18692,7 @@
           <v:shape id="_x0000_i1027" type="#_x0000_t75" style="width:101.25pt;height:37.5pt" o:ole="">
             <v:imagedata r:id="rId18" o:title=""/>
           </v:shape>
-          <o:OLEObject Type="Embed" ProgID="Excel.Sheet.12" ShapeID="_x0000_i1027" DrawAspect="Content" ObjectID="_1637998252" r:id="rId19"/>
+          <o:OLEObject Type="Embed" ProgID="Excel.Sheet.12" ShapeID="_x0000_i1027" DrawAspect="Content" ObjectID="_1687313029" r:id="rId19"/>
         </w:object>
       </w:r>
       <w:r>
@@ -18709,7 +18725,7 @@
           <v:shape id="_x0000_i1028" type="#_x0000_t75" style="width:99.75pt;height:37.5pt" o:ole="">
             <v:imagedata r:id="rId20" o:title=""/>
           </v:shape>
-          <o:OLEObject Type="Embed" ProgID="Excel.Sheet.12" ShapeID="_x0000_i1028" DrawAspect="Content" ObjectID="_1637998253" r:id="rId21"/>
+          <o:OLEObject Type="Embed" ProgID="Excel.Sheet.12" ShapeID="_x0000_i1028" DrawAspect="Content" ObjectID="_1687313030" r:id="rId21"/>
         </w:object>
       </w:r>
     </w:p>
@@ -18821,7 +18837,7 @@
           <v:shape id="_x0000_i1029" type="#_x0000_t75" style="width:99.75pt;height:37.5pt" o:ole="">
             <v:imagedata r:id="rId22" o:title=""/>
           </v:shape>
-          <o:OLEObject Type="Embed" ProgID="Excel.Sheet.12" ShapeID="_x0000_i1029" DrawAspect="Content" ObjectID="_1637998254" r:id="rId23"/>
+          <o:OLEObject Type="Embed" ProgID="Excel.Sheet.12" ShapeID="_x0000_i1029" DrawAspect="Content" ObjectID="_1687313031" r:id="rId23"/>
         </w:object>
       </w:r>
       <w:r>
@@ -18857,7 +18873,7 @@
           <v:shape id="_x0000_i1030" type="#_x0000_t75" style="width:150pt;height:37.5pt" o:ole="">
             <v:imagedata r:id="rId24" o:title=""/>
           </v:shape>
-          <o:OLEObject Type="Embed" ProgID="Excel.Sheet.12" ShapeID="_x0000_i1030" DrawAspect="Content" ObjectID="_1637998255" r:id="rId25"/>
+          <o:OLEObject Type="Embed" ProgID="Excel.Sheet.12" ShapeID="_x0000_i1030" DrawAspect="Content" ObjectID="_1687313032" r:id="rId25"/>
         </w:object>
       </w:r>
     </w:p>
@@ -18954,7 +18970,7 @@
           <v:shape id="_x0000_i1031" type="#_x0000_t75" style="width:99.75pt;height:37.5pt" o:ole="">
             <v:imagedata r:id="rId26" o:title=""/>
           </v:shape>
-          <o:OLEObject Type="Embed" ProgID="Excel.Sheet.12" ShapeID="_x0000_i1031" DrawAspect="Content" ObjectID="_1637998256" r:id="rId27"/>
+          <o:OLEObject Type="Embed" ProgID="Excel.Sheet.12" ShapeID="_x0000_i1031" DrawAspect="Content" ObjectID="_1687313033" r:id="rId27"/>
         </w:object>
       </w:r>
       <w:r>
@@ -18982,7 +18998,7 @@
           <v:shape id="_x0000_i1032" type="#_x0000_t75" style="width:99.75pt;height:37.5pt" o:ole="">
             <v:imagedata r:id="rId28" o:title=""/>
           </v:shape>
-          <o:OLEObject Type="Embed" ProgID="Excel.Sheet.12" ShapeID="_x0000_i1032" DrawAspect="Content" ObjectID="_1637998257" r:id="rId29"/>
+          <o:OLEObject Type="Embed" ProgID="Excel.Sheet.12" ShapeID="_x0000_i1032" DrawAspect="Content" ObjectID="_1687313034" r:id="rId29"/>
         </w:object>
       </w:r>
     </w:p>
@@ -19078,7 +19094,7 @@
           <v:shape id="_x0000_i1033" type="#_x0000_t75" style="width:99.75pt;height:37.5pt" o:ole="">
             <v:imagedata r:id="rId30" o:title=""/>
           </v:shape>
-          <o:OLEObject Type="Embed" ProgID="Excel.Sheet.12" ShapeID="_x0000_i1033" DrawAspect="Content" ObjectID="_1637998258" r:id="rId31"/>
+          <o:OLEObject Type="Embed" ProgID="Excel.Sheet.12" ShapeID="_x0000_i1033" DrawAspect="Content" ObjectID="_1687313035" r:id="rId31"/>
         </w:object>
       </w:r>
       <w:r>
@@ -19106,7 +19122,7 @@
           <v:shape id="_x0000_i1034" type="#_x0000_t75" style="width:150pt;height:37.5pt" o:ole="">
             <v:imagedata r:id="rId32" o:title=""/>
           </v:shape>
-          <o:OLEObject Type="Embed" ProgID="Excel.Sheet.12" ShapeID="_x0000_i1034" DrawAspect="Content" ObjectID="_1637998259" r:id="rId33"/>
+          <o:OLEObject Type="Embed" ProgID="Excel.Sheet.12" ShapeID="_x0000_i1034" DrawAspect="Content" ObjectID="_1687313036" r:id="rId33"/>
         </w:object>
       </w:r>
     </w:p>
@@ -19212,7 +19228,7 @@
           <v:shape id="_x0000_i1035" type="#_x0000_t75" style="width:198.75pt;height:73.5pt" o:ole="">
             <v:imagedata r:id="rId34" o:title=""/>
           </v:shape>
-          <o:OLEObject Type="Embed" ProgID="Excel.Sheet.12" ShapeID="_x0000_i1035" DrawAspect="Content" ObjectID="_1637998260" r:id="rId35"/>
+          <o:OLEObject Type="Embed" ProgID="Excel.Sheet.12" ShapeID="_x0000_i1035" DrawAspect="Content" ObjectID="_1687313037" r:id="rId35"/>
         </w:object>
       </w:r>
       <w:r>
@@ -19248,7 +19264,7 @@
           <v:shape id="_x0000_i1036" type="#_x0000_t75" style="width:198.75pt;height:73.5pt" o:ole="">
             <v:imagedata r:id="rId36" o:title=""/>
           </v:shape>
-          <o:OLEObject Type="Embed" ProgID="Excel.Sheet.12" ShapeID="_x0000_i1036" DrawAspect="Content" ObjectID="_1637998261" r:id="rId37"/>
+          <o:OLEObject Type="Embed" ProgID="Excel.Sheet.12" ShapeID="_x0000_i1036" DrawAspect="Content" ObjectID="_1687313038" r:id="rId37"/>
         </w:object>
       </w:r>
     </w:p>
@@ -19329,7 +19345,7 @@
           <v:shape id="_x0000_i1037" type="#_x0000_t75" style="width:198.75pt;height:50.25pt" o:ole="">
             <v:imagedata r:id="rId38" o:title=""/>
           </v:shape>
-          <o:OLEObject Type="Embed" ProgID="Excel.Sheet.12" ShapeID="_x0000_i1037" DrawAspect="Content" ObjectID="_1637998262" r:id="rId39"/>
+          <o:OLEObject Type="Embed" ProgID="Excel.Sheet.12" ShapeID="_x0000_i1037" DrawAspect="Content" ObjectID="_1687313039" r:id="rId39"/>
         </w:object>
       </w:r>
       <w:r>
@@ -19365,7 +19381,7 @@
           <v:shape id="_x0000_i1038" type="#_x0000_t75" style="width:300pt;height:50.25pt" o:ole="">
             <v:imagedata r:id="rId40" o:title=""/>
           </v:shape>
-          <o:OLEObject Type="Embed" ProgID="Excel.Sheet.12" ShapeID="_x0000_i1038" DrawAspect="Content" ObjectID="_1637998263" r:id="rId41"/>
+          <o:OLEObject Type="Embed" ProgID="Excel.Sheet.12" ShapeID="_x0000_i1038" DrawAspect="Content" ObjectID="_1687313040" r:id="rId41"/>
         </w:object>
       </w:r>
     </w:p>
@@ -19466,7 +19482,7 @@
           <v:shape id="_x0000_i1039" type="#_x0000_t75" style="width:198.75pt;height:87pt" o:ole="">
             <v:imagedata r:id="rId42" o:title=""/>
           </v:shape>
-          <o:OLEObject Type="Embed" ProgID="Excel.Sheet.12" ShapeID="_x0000_i1039" DrawAspect="Content" ObjectID="_1637998264" r:id="rId43"/>
+          <o:OLEObject Type="Embed" ProgID="Excel.Sheet.12" ShapeID="_x0000_i1039" DrawAspect="Content" ObjectID="_1687313041" r:id="rId43"/>
         </w:object>
       </w:r>
       <w:r>
@@ -19500,7 +19516,7 @@
           <v:shape id="_x0000_i1040" type="#_x0000_t75" style="width:198.75pt;height:87pt" o:ole="">
             <v:imagedata r:id="rId44" o:title=""/>
           </v:shape>
-          <o:OLEObject Type="Embed" ProgID="Excel.Sheet.12" ShapeID="_x0000_i1040" DrawAspect="Content" ObjectID="_1637998265" r:id="rId45"/>
+          <o:OLEObject Type="Embed" ProgID="Excel.Sheet.12" ShapeID="_x0000_i1040" DrawAspect="Content" ObjectID="_1687313042" r:id="rId45"/>
         </w:object>
       </w:r>
     </w:p>
@@ -19609,7 +19625,7 @@
           <v:shape id="_x0000_i1041" type="#_x0000_t75" style="width:99.75pt;height:50.25pt" o:ole="">
             <v:imagedata r:id="rId46" o:title=""/>
           </v:shape>
-          <o:OLEObject Type="Embed" ProgID="Excel.Sheet.12" ShapeID="_x0000_i1041" DrawAspect="Content" ObjectID="_1637998266" r:id="rId47"/>
+          <o:OLEObject Type="Embed" ProgID="Excel.Sheet.12" ShapeID="_x0000_i1041" DrawAspect="Content" ObjectID="_1687313043" r:id="rId47"/>
         </w:object>
       </w:r>
       <w:r>
@@ -19645,7 +19661,7 @@
           <v:shape id="_x0000_i1042" type="#_x0000_t75" style="width:99.75pt;height:50.25pt" o:ole="">
             <v:imagedata r:id="rId48" o:title=""/>
           </v:shape>
-          <o:OLEObject Type="Embed" ProgID="Excel.Sheet.12" ShapeID="_x0000_i1042" DrawAspect="Content" ObjectID="_1637998267" r:id="rId49"/>
+          <o:OLEObject Type="Embed" ProgID="Excel.Sheet.12" ShapeID="_x0000_i1042" DrawAspect="Content" ObjectID="_1687313044" r:id="rId49"/>
         </w:object>
       </w:r>
     </w:p>
@@ -19739,7 +19755,7 @@
           <v:shape id="_x0000_i1043" type="#_x0000_t75" style="width:136.5pt;height:51.75pt" o:ole="">
             <v:imagedata r:id="rId50" o:title=""/>
           </v:shape>
-          <o:OLEObject Type="Embed" ProgID="Excel.Sheet.12" ShapeID="_x0000_i1043" DrawAspect="Content" ObjectID="_1637998268" r:id="rId51"/>
+          <o:OLEObject Type="Embed" ProgID="Excel.Sheet.12" ShapeID="_x0000_i1043" DrawAspect="Content" ObjectID="_1687313045" r:id="rId51"/>
         </w:object>
       </w:r>
       <w:r>
@@ -19775,7 +19791,7 @@
           <v:shape id="_x0000_i1044" type="#_x0000_t75" style="width:99.75pt;height:51.75pt" o:ole="">
             <v:imagedata r:id="rId52" o:title=""/>
           </v:shape>
-          <o:OLEObject Type="Embed" ProgID="Excel.Sheet.12" ShapeID="_x0000_i1044" DrawAspect="Content" ObjectID="_1637998269" r:id="rId53"/>
+          <o:OLEObject Type="Embed" ProgID="Excel.Sheet.12" ShapeID="_x0000_i1044" DrawAspect="Content" ObjectID="_1687313046" r:id="rId53"/>
         </w:object>
       </w:r>
     </w:p>
@@ -19888,6 +19904,9 @@
           <w:fldChar w:fldCharType="begin"/>
         </w:r>
         <w:r>
+          <w:rPr>
+            <w:lang w:eastAsia="ja-JP"/>
+          </w:rPr>
           <w:instrText xml:space="preserve"> REF _Ref232935497 \r \h  \* MERGEFORMAT </w:instrText>
         </w:r>
         <w:r>
@@ -19907,6 +19926,9 @@
           <w:fldChar w:fldCharType="begin"/>
         </w:r>
         <w:r>
+          <w:rPr>
+            <w:lang w:eastAsia="ja-JP"/>
+          </w:rPr>
           <w:instrText xml:space="preserve"> REF _Ref232935505 \h  \* MERGEFORMAT </w:instrText>
         </w:r>
         <w:r>
@@ -19962,7 +19984,7 @@
           <w:lang w:eastAsia="ja-JP"/>
         </w:rPr>
       </w:pPr>
-      <w:bookmarkStart w:id="42" w:name="_Toc247119312"/>
+      <w:bookmarkStart w:id="41" w:name="_Toc247119312"/>
       <w:r>
         <w:rPr>
           <w:rFonts w:hint="eastAsia"/>
@@ -19970,7 +19992,7 @@
         </w:rPr>
         <w:t>エクスポータ</w:t>
       </w:r>
-      <w:bookmarkEnd w:id="42"/>
+      <w:bookmarkEnd w:id="41"/>
     </w:p>
     <w:p>
       <w:pPr>
@@ -20074,8 +20096,8 @@
           <w:lang w:eastAsia="ja-JP"/>
         </w:rPr>
       </w:pPr>
-      <w:bookmarkStart w:id="43" w:name="_Toc228014143"/>
-      <w:bookmarkStart w:id="44" w:name="_Toc228014511"/>
+      <w:bookmarkStart w:id="42" w:name="_Toc228014143"/>
+      <w:bookmarkStart w:id="43" w:name="_Toc228014511"/>
       <w:r>
         <w:rPr>
           <w:rFonts w:hint="eastAsia"/>
@@ -20083,8 +20105,8 @@
         </w:rPr>
         <w:t>標準</w:t>
       </w:r>
+      <w:bookmarkEnd w:id="42"/>
       <w:bookmarkEnd w:id="43"/>
-      <w:bookmarkEnd w:id="44"/>
       <w:r>
         <w:rPr>
           <w:rFonts w:hint="eastAsia"/>
@@ -20551,6 +20573,9 @@
           <w:fldChar w:fldCharType="begin"/>
         </w:r>
         <w:r>
+          <w:rPr>
+            <w:lang w:eastAsia="ja-JP"/>
+          </w:rPr>
           <w:instrText xml:space="preserve"> REF _Ref233007139 \r \h  \* MERGEFORMAT </w:instrText>
         </w:r>
         <w:r>
@@ -20570,6 +20595,9 @@
           <w:fldChar w:fldCharType="begin"/>
         </w:r>
         <w:r>
+          <w:rPr>
+            <w:lang w:eastAsia="ja-JP"/>
+          </w:rPr>
           <w:instrText xml:space="preserve"> REF _Ref233007144 \h  \* MERGEFORMAT </w:instrText>
         </w:r>
         <w:r>
@@ -20625,83 +20653,83 @@
           <w:lang w:eastAsia="ja-JP"/>
         </w:rPr>
       </w:pPr>
-      <w:bookmarkStart w:id="45" w:name="_標準パーサ仕様_2"/>
-      <w:bookmarkStart w:id="46" w:name="_標準ReportsTagParser仕様"/>
-      <w:bookmarkStart w:id="47" w:name="_Ref233535280"/>
-      <w:bookmarkStart w:id="48" w:name="_Ref233535283"/>
-      <w:bookmarkStart w:id="49" w:name="_Toc247119313"/>
+      <w:bookmarkStart w:id="44" w:name="_標準パーサ仕様_2"/>
+      <w:bookmarkStart w:id="45" w:name="_標準ReportsTagParser仕様"/>
+      <w:bookmarkStart w:id="46" w:name="_Ref233535280"/>
+      <w:bookmarkStart w:id="47" w:name="_Ref233535283"/>
+      <w:bookmarkStart w:id="48" w:name="_Toc247119313"/>
+      <w:bookmarkEnd w:id="44"/>
       <w:bookmarkEnd w:id="45"/>
+      <w:r>
+        <w:rPr>
+          <w:rFonts w:hint="eastAsia"/>
+          <w:lang w:eastAsia="ja-JP"/>
+        </w:rPr>
+        <w:t>標準</w:t>
+      </w:r>
+      <w:r>
+        <w:rPr>
+          <w:rFonts w:hint="eastAsia"/>
+          <w:lang w:eastAsia="ja-JP"/>
+        </w:rPr>
+        <w:t>Report</w:t>
+      </w:r>
+      <w:r>
+        <w:rPr>
+          <w:rFonts w:hint="eastAsia"/>
+          <w:lang w:eastAsia="ja-JP"/>
+        </w:rPr>
+        <w:t>s</w:t>
+      </w:r>
+      <w:r>
+        <w:rPr>
+          <w:rFonts w:hint="eastAsia"/>
+          <w:lang w:eastAsia="ja-JP"/>
+        </w:rPr>
+        <w:t>TagParser</w:t>
+      </w:r>
+      <w:r>
+        <w:rPr>
+          <w:rFonts w:hint="eastAsia"/>
+          <w:lang w:eastAsia="ja-JP"/>
+        </w:rPr>
+        <w:t>仕様</w:t>
+      </w:r>
       <w:bookmarkEnd w:id="46"/>
-      <w:r>
-        <w:rPr>
-          <w:rFonts w:hint="eastAsia"/>
-          <w:lang w:eastAsia="ja-JP"/>
-        </w:rPr>
-        <w:t>標準</w:t>
-      </w:r>
-      <w:r>
-        <w:rPr>
-          <w:rFonts w:hint="eastAsia"/>
-          <w:lang w:eastAsia="ja-JP"/>
-        </w:rPr>
-        <w:t>Report</w:t>
-      </w:r>
-      <w:r>
-        <w:rPr>
-          <w:rFonts w:hint="eastAsia"/>
-          <w:lang w:eastAsia="ja-JP"/>
-        </w:rPr>
-        <w:t>s</w:t>
-      </w:r>
-      <w:r>
-        <w:rPr>
-          <w:rFonts w:hint="eastAsia"/>
-          <w:lang w:eastAsia="ja-JP"/>
-        </w:rPr>
-        <w:t>TagParser</w:t>
-      </w:r>
-      <w:r>
-        <w:rPr>
-          <w:rFonts w:hint="eastAsia"/>
-          <w:lang w:eastAsia="ja-JP"/>
-        </w:rPr>
-        <w:t>仕様</w:t>
-      </w:r>
       <w:bookmarkEnd w:id="47"/>
       <w:bookmarkEnd w:id="48"/>
+    </w:p>
+    <w:p>
+      <w:pPr>
+        <w:pStyle w:val="2"/>
+        <w:rPr>
+          <w:lang w:eastAsia="ja-JP"/>
+        </w:rPr>
+      </w:pPr>
+      <w:bookmarkStart w:id="49" w:name="_標準パーサ仕様_1"/>
+      <w:bookmarkStart w:id="50" w:name="_TagParser共通情報"/>
+      <w:bookmarkStart w:id="51" w:name="_Toc228014522"/>
+      <w:bookmarkStart w:id="52" w:name="_Toc247119314"/>
+      <w:bookmarkStart w:id="53" w:name="_Toc228014147"/>
+      <w:bookmarkStart w:id="54" w:name="_Toc228014515"/>
       <w:bookmarkEnd w:id="49"/>
-    </w:p>
-    <w:p>
-      <w:pPr>
-        <w:pStyle w:val="2"/>
-        <w:rPr>
-          <w:lang w:eastAsia="ja-JP"/>
-        </w:rPr>
-      </w:pPr>
-      <w:bookmarkStart w:id="50" w:name="_標準パーサ仕様_1"/>
-      <w:bookmarkStart w:id="51" w:name="_TagParser共通情報"/>
-      <w:bookmarkStart w:id="52" w:name="_Toc228014522"/>
-      <w:bookmarkStart w:id="53" w:name="_Toc247119314"/>
-      <w:bookmarkStart w:id="54" w:name="_Toc228014147"/>
-      <w:bookmarkStart w:id="55" w:name="_Toc228014515"/>
       <w:bookmarkEnd w:id="50"/>
+      <w:r>
+        <w:rPr>
+          <w:rFonts w:hint="eastAsia"/>
+          <w:lang w:eastAsia="ja-JP"/>
+        </w:rPr>
+        <w:t>SingleParam</w:t>
+      </w:r>
+      <w:r>
+        <w:rPr>
+          <w:rFonts w:hint="eastAsia"/>
+          <w:lang w:eastAsia="ja-JP"/>
+        </w:rPr>
+        <w:t>Parser</w:t>
+      </w:r>
       <w:bookmarkEnd w:id="51"/>
-      <w:r>
-        <w:rPr>
-          <w:rFonts w:hint="eastAsia"/>
-          <w:lang w:eastAsia="ja-JP"/>
-        </w:rPr>
-        <w:t>SingleParam</w:t>
-      </w:r>
-      <w:r>
-        <w:rPr>
-          <w:rFonts w:hint="eastAsia"/>
-          <w:lang w:eastAsia="ja-JP"/>
-        </w:rPr>
-        <w:t>Parser</w:t>
-      </w:r>
       <w:bookmarkEnd w:id="52"/>
-      <w:bookmarkEnd w:id="53"/>
     </w:p>
     <w:p>
       <w:pPr>
@@ -20971,7 +20999,7 @@
           <w:lang w:eastAsia="ja-JP"/>
         </w:rPr>
       </w:pPr>
-      <w:bookmarkStart w:id="56" w:name="_Toc228014523"/>
+      <w:bookmarkStart w:id="55" w:name="_Toc228014523"/>
     </w:p>
     <w:p>
       <w:pPr>
@@ -21110,7 +21138,6 @@
           <w:noProof/>
           <w:lang w:eastAsia="ja-JP" w:bidi="ar-SA"/>
         </w:rPr>
-        <w:lastRenderedPageBreak/>
         <w:drawing>
           <wp:inline distT="0" distB="0" distL="0" distR="0">
             <wp:extent cx="4075430" cy="1444490"/>
@@ -21360,17 +21387,17 @@
           <w:lang w:eastAsia="ja-JP"/>
         </w:rPr>
       </w:pPr>
-      <w:bookmarkStart w:id="57" w:name="_ImageParamParser"/>
-      <w:bookmarkStart w:id="58" w:name="_Toc247119315"/>
+      <w:bookmarkStart w:id="56" w:name="_ImageParamParser"/>
+      <w:bookmarkStart w:id="57" w:name="_Toc247119315"/>
+      <w:bookmarkEnd w:id="56"/>
+      <w:r>
+        <w:rPr>
+          <w:rFonts w:hint="eastAsia"/>
+          <w:lang w:eastAsia="ja-JP"/>
+        </w:rPr>
+        <w:t>ImageParamParser</w:t>
+      </w:r>
       <w:bookmarkEnd w:id="57"/>
-      <w:r>
-        <w:rPr>
-          <w:rFonts w:hint="eastAsia"/>
-          <w:lang w:eastAsia="ja-JP"/>
-        </w:rPr>
-        <w:t>ImageParamParser</w:t>
-      </w:r>
-      <w:bookmarkEnd w:id="58"/>
     </w:p>
     <w:p>
       <w:pPr>
@@ -21945,6 +21972,105 @@
             <w:tcW w:w="4057" w:type="dxa"/>
             <w:tcBorders>
               <w:left w:val="single" w:sz="4" w:space="0" w:color="000000"/>
+              <w:right w:val="single" w:sz="4" w:space="0" w:color="000000"/>
+            </w:tcBorders>
+          </w:tcPr>
+          <w:p>
+            <w:pPr>
+              <w:pStyle w:val="af6"/>
+              <w:ind w:leftChars="0" w:left="0" w:firstLineChars="0" w:firstLine="0"/>
+            </w:pPr>
+            <w:r>
+              <w:rPr>
+                <w:rFonts w:hint="eastAsia"/>
+              </w:rPr>
+              <w:t>$I{</w:t>
+            </w:r>
+            <w:r>
+              <w:rPr>
+                <w:rFonts w:hint="eastAsia"/>
+              </w:rPr>
+              <w:t>ロゴ</w:t>
+            </w:r>
+            <w:r>
+              <w:rPr>
+                <w:rFonts w:hint="eastAsia"/>
+              </w:rPr>
+              <w:t>,scale=0.8</w:t>
+            </w:r>
+            <w:r>
+              <w:rPr>
+                <w:rFonts w:hint="eastAsia"/>
+              </w:rPr>
+              <w:t>5</w:t>
+            </w:r>
+            <w:r>
+              <w:rPr>
+                <w:rFonts w:hint="eastAsia"/>
+              </w:rPr>
+              <w:t>}</w:t>
+            </w:r>
+          </w:p>
+        </w:tc>
+        <w:tc>
+          <w:tcPr>
+            <w:tcW w:w="1247" w:type="dxa"/>
+            <w:tcBorders>
+              <w:left w:val="single" w:sz="4" w:space="0" w:color="000000"/>
+            </w:tcBorders>
+          </w:tcPr>
+          <w:p>
+            <w:pPr>
+              <w:pStyle w:val="af6"/>
+              <w:ind w:leftChars="0" w:left="0" w:firstLineChars="0" w:firstLine="0"/>
+            </w:pPr>
+            <w:r>
+              <w:rPr>
+                <w:rFonts w:hint="eastAsia"/>
+              </w:rPr>
+              <w:t>任意</w:t>
+            </w:r>
+          </w:p>
+        </w:tc>
+        <w:tc>
+          <w:tcPr>
+            <w:tcW w:w="3446" w:type="dxa"/>
+          </w:tcPr>
+          <w:p>
+            <w:pPr>
+              <w:pStyle w:val="af6"/>
+              <w:ind w:leftChars="0" w:left="0" w:firstLineChars="0" w:firstLine="0"/>
+            </w:pPr>
+            <w:r>
+              <w:rPr>
+                <w:rFonts w:hint="eastAsia"/>
+              </w:rPr>
+              <w:t>少数で画像サイズの拡大・縮小率を指定する。未指定の場合は</w:t>
+            </w:r>
+            <w:r>
+              <w:rPr>
+                <w:rFonts w:hint="eastAsia"/>
+              </w:rPr>
+              <w:t>1.0</w:t>
+            </w:r>
+            <w:r>
+              <w:rPr>
+                <w:rFonts w:hint="eastAsia"/>
+              </w:rPr>
+              <w:t xml:space="preserve">　</w:t>
+            </w:r>
+          </w:p>
+        </w:tc>
+      </w:tr>
+      <w:tr>
+        <w:trPr>
+          <w:trHeight w:val="540"/>
+        </w:trPr>
+        <w:tc>
+          <w:tcPr>
+            <w:tcW w:w="1881" w:type="dxa"/>
+            <w:tcBorders>
+              <w:top w:val="single" w:sz="4" w:space="0" w:color="000000"/>
               <w:bottom w:val="single" w:sz="4" w:space="0" w:color="000000"/>
               <w:right w:val="single" w:sz="4" w:space="0" w:color="000000"/>
             </w:tcBorders>
@@ -21953,11 +22079,54 @@
             <w:pPr>
               <w:pStyle w:val="af6"/>
               <w:ind w:leftChars="0" w:left="0" w:firstLineChars="0" w:firstLine="0"/>
+              <w:rPr>
+                <w:rFonts w:hint="eastAsia"/>
+              </w:rPr>
             </w:pPr>
             <w:r>
               <w:rPr>
                 <w:rFonts w:hint="eastAsia"/>
               </w:rPr>
+              <w:t>resizeBase</w:t>
+            </w:r>
+          </w:p>
+          <w:p>
+            <w:pPr>
+              <w:pStyle w:val="af6"/>
+              <w:ind w:leftChars="0" w:left="0" w:firstLineChars="0" w:firstLine="0"/>
+              <w:rPr>
+                <w:rFonts w:hint="eastAsia"/>
+              </w:rPr>
+            </w:pPr>
+            <w:r>
+              <w:rPr>
+                <w:rFonts w:ascii="ＭＳ 明朝" w:hAnsi="ＭＳ 明朝" w:cs="ＭＳ 明朝"/>
+              </w:rPr>
+              <w:t>※Version 2.1~</w:t>
+            </w:r>
+          </w:p>
+        </w:tc>
+        <w:tc>
+          <w:tcPr>
+            <w:tcW w:w="4057" w:type="dxa"/>
+            <w:tcBorders>
+              <w:left w:val="single" w:sz="4" w:space="0" w:color="000000"/>
+              <w:bottom w:val="single" w:sz="4" w:space="0" w:color="000000"/>
+              <w:right w:val="single" w:sz="4" w:space="0" w:color="000000"/>
+            </w:tcBorders>
+          </w:tcPr>
+          <w:p>
+            <w:pPr>
+              <w:pStyle w:val="af6"/>
+              <w:ind w:leftChars="0" w:left="0" w:firstLineChars="0" w:firstLine="0"/>
+              <w:rPr>
+                <w:rFonts w:hint="eastAsia"/>
+              </w:rPr>
+            </w:pPr>
+            <w:r>
+              <w:rPr>
+                <w:rFonts w:hint="eastAsia"/>
+              </w:rPr>
               <w:t>$I{</w:t>
             </w:r>
             <w:r>
@@ -21970,19 +22139,7 @@
               <w:rPr>
                 <w:rFonts w:hint="eastAsia"/>
               </w:rPr>
-              <w:t>,scale=0.8</w:t>
-            </w:r>
-            <w:r>
-              <w:rPr>
-                <w:rFonts w:hint="eastAsia"/>
-              </w:rPr>
-              <w:t>5</w:t>
-            </w:r>
-            <w:r>
-              <w:rPr>
-                <w:rFonts w:hint="eastAsia"/>
-              </w:rPr>
-              <w:t>}</w:t>
+              <w:t>,resizeBase=cell}</w:t>
             </w:r>
           </w:p>
         </w:tc>
@@ -21998,6 +22155,9 @@
             <w:pPr>
               <w:pStyle w:val="af6"/>
               <w:ind w:leftChars="0" w:left="0" w:firstLineChars="0" w:firstLine="0"/>
+              <w:rPr>
+                <w:rFonts w:hint="eastAsia"/>
+              </w:rPr>
             </w:pPr>
             <w:r>
               <w:rPr>
@@ -22023,19 +22183,70 @@
               <w:rPr>
                 <w:rFonts w:hint="eastAsia"/>
               </w:rPr>
-              <w:t>少数で画像サイズの拡大・縮小率を指定する。未指定の場合は</w:t>
-            </w:r>
-            <w:r>
-              <w:rPr>
-                <w:rFonts w:hint="eastAsia"/>
-              </w:rPr>
-              <w:t>1.0</w:t>
-            </w:r>
-            <w:r>
-              <w:rPr>
-                <w:rFonts w:hint="eastAsia"/>
-              </w:rPr>
-              <w:t xml:space="preserve">　</w:t>
+              <w:t>cell/image</w:t>
+            </w:r>
+            <w:r>
+              <w:rPr>
+                <w:rFonts w:hint="eastAsia"/>
+              </w:rPr>
+              <w:t>指定</w:t>
+            </w:r>
+          </w:p>
+          <w:p>
+            <w:pPr>
+              <w:pStyle w:val="af6"/>
+              <w:ind w:leftChars="0" w:left="0" w:firstLineChars="0" w:firstLine="0"/>
+            </w:pPr>
+            <w:r>
+              <w:t>画像リサイズの基準を指定する。</w:t>
+            </w:r>
+            <w:r>
+              <w:t>”cell”</w:t>
+            </w:r>
+            <w:r>
+              <w:t>の場合はタグが記載されているセルの大きさ、</w:t>
+            </w:r>
+            <w:r>
+              <w:t>”image”</w:t>
+            </w:r>
+            <w:r>
+              <w:t>の場合は挿入される画像の大きさを基準とする。</w:t>
+            </w:r>
+          </w:p>
+          <w:p>
+            <w:pPr>
+              <w:pStyle w:val="af6"/>
+              <w:ind w:leftChars="0" w:left="0" w:firstLineChars="0" w:firstLine="0"/>
+            </w:pPr>
+            <w:r>
+              <w:t>未指定の場合は</w:t>
+            </w:r>
+          </w:p>
+          <w:p>
+            <w:pPr>
+              <w:pStyle w:val="af6"/>
+              <w:ind w:leftChars="0" w:left="0" w:firstLineChars="0" w:firstLine="0"/>
+            </w:pPr>
+            <w:r>
+              <w:t>・セルが結合されている場合は</w:t>
+            </w:r>
+            <w:r>
+              <w:t>”cell”</w:t>
+            </w:r>
+          </w:p>
+          <w:p>
+            <w:pPr>
+              <w:pStyle w:val="af6"/>
+              <w:ind w:leftChars="0" w:left="0" w:firstLineChars="0" w:firstLine="0"/>
+              <w:rPr>
+                <w:rFonts w:hint="eastAsia"/>
+              </w:rPr>
+            </w:pPr>
+            <w:r>
+              <w:t>・セルが結合されていない場合は</w:t>
+            </w:r>
+            <w:r>
+              <w:t>”image”</w:t>
             </w:r>
           </w:p>
         </w:tc>
@@ -22052,7 +22263,6 @@
           <w:rFonts w:hint="eastAsia"/>
           <w:lang w:eastAsia="ja-JP"/>
         </w:rPr>
-        <w:lastRenderedPageBreak/>
         <w:t>※</w:t>
       </w:r>
       <w:r>
@@ -22067,7 +22277,16 @@
           <w:rFonts w:hint="eastAsia"/>
           <w:lang w:eastAsia="ja-JP"/>
         </w:rPr>
-        <w:t>テンプレートに図形オブジェクト、コメントが存在する場合は設定できません。</w:t>
+        <w:t>テンプレートに図形オブジェクト、コメントが存在する場合は設定で</w:t>
+      </w:r>
+      <w:bookmarkStart w:id="58" w:name="_GoBack"/>
+      <w:bookmarkEnd w:id="58"/>
+      <w:r>
+        <w:rPr>
+          <w:rFonts w:hint="eastAsia"/>
+          <w:lang w:eastAsia="ja-JP"/>
+        </w:rPr>
+        <w:t>きません。</w:t>
       </w:r>
     </w:p>
     <w:p>
@@ -23689,7 +23908,6 @@
               <w:ind w:leftChars="0" w:left="0" w:firstLineChars="0" w:firstLine="0"/>
             </w:pPr>
             <w:r>
-              <w:lastRenderedPageBreak/>
               <w:t>property</w:t>
             </w:r>
           </w:p>
@@ -24862,9 +25080,9 @@
         </w:rPr>
         <w:t>BlockRowRepeatParamParser</w:t>
       </w:r>
+      <w:bookmarkEnd w:id="53"/>
       <w:bookmarkEnd w:id="54"/>
       <w:bookmarkEnd w:id="55"/>
-      <w:bookmarkEnd w:id="56"/>
       <w:bookmarkEnd w:id="63"/>
       <w:bookmarkEnd w:id="64"/>
       <w:bookmarkEnd w:id="65"/>
@@ -25267,7 +25485,6 @@
               <w:rPr>
                 <w:rFonts w:hint="eastAsia"/>
               </w:rPr>
-              <w:lastRenderedPageBreak/>
               <w:t>toCell</w:t>
             </w:r>
             <w:r>
@@ -26358,7 +26575,6 @@
         <w:rPr>
           <w:lang w:eastAsia="ja-JP"/>
         </w:rPr>
-        <w:lastRenderedPageBreak/>
         <w:t>BlockRowRepeatParamParser</w:t>
       </w:r>
       <w:r>
@@ -26875,7 +27091,6 @@
           <w:noProof/>
           <w:lang w:eastAsia="ja-JP" w:bidi="ar-SA"/>
         </w:rPr>
-        <w:lastRenderedPageBreak/>
         <w:pict>
           <v:shape id="_x0000_s3202" type="#_x0000_t62" style="position:absolute;left:0;text-align:left;margin-left:373.15pt;margin-top:23.25pt;width:245.45pt;height:89.25pt;z-index:251837440" adj="-4924,5203" fillcolor="#cfc">
             <v:textbox style="mso-next-textbox:#_x0000_s3202" inset="5.85pt,.7pt,5.85pt,.7pt">
@@ -27621,7 +27836,6 @@
           <w:noProof/>
           <w:lang w:eastAsia="ja-JP" w:bidi="ar-SA"/>
         </w:rPr>
-        <w:lastRenderedPageBreak/>
         <w:pict>
           <v:shape id="_x0000_s3215" type="#_x0000_t62" style="position:absolute;left:0;text-align:left;margin-left:355.5pt;margin-top:123.75pt;width:245.45pt;height:45.75pt;z-index:251846656" adj="2534,-12157" fillcolor="#cfc">
             <v:textbox style="mso-next-textbox:#_x0000_s3215" inset="5.85pt,.7pt,5.85pt,.7pt">
@@ -28659,7 +28873,6 @@
           <w:noProof/>
           <w:lang w:eastAsia="ja-JP" w:bidi="ar-SA"/>
         </w:rPr>
-        <w:lastRenderedPageBreak/>
         <w:pict>
           <v:shape id="_x0000_s3305" type="#_x0000_t62" style="position:absolute;left:0;text-align:left;margin-left:254.85pt;margin-top:120.85pt;width:227.85pt;height:83.3pt;z-index:251876352" adj="-3868,-3501" fillcolor="#cfc">
             <v:textbox style="mso-next-textbox:#_x0000_s3305" inset="5.85pt,.7pt,5.85pt,.7pt">
@@ -29651,7 +29864,6 @@
           <w:noProof/>
           <w:lang w:eastAsia="ja-JP" w:bidi="ar-SA"/>
         </w:rPr>
-        <w:lastRenderedPageBreak/>
         <w:pict>
           <v:shape id="_x0000_s3297" type="#_x0000_t62" style="position:absolute;left:0;text-align:left;margin-left:539.4pt;margin-top:1.5pt;width:248.85pt;height:50.25pt;z-index:251868160" adj="-5559,24437" fillcolor="#cfc">
             <v:textbox style="mso-next-textbox:#_x0000_s3297" inset="5.85pt,.7pt,5.85pt,.7pt">
@@ -29968,7 +30180,6 @@
           <w:noProof/>
           <w:lang w:eastAsia="ja-JP" w:bidi="ar-SA"/>
         </w:rPr>
-        <w:lastRenderedPageBreak/>
         <w:pict>
           <v:shape id="_x0000_s3294" type="#_x0000_t62" style="position:absolute;left:0;text-align:left;margin-left:457.3pt;margin-top:147pt;width:227.85pt;height:45.75pt;z-index:251865088" adj="3313,-8215" fillcolor="#cfc">
             <v:textbox style="mso-next-textbox:#_x0000_s3294" inset="5.85pt,.7pt,5.85pt,.7pt">
@@ -30628,14 +30839,7 @@
               <w:rPr>
                 <w:rFonts w:hint="eastAsia"/>
               </w:rPr>
-              <w:t>」＋パラメータ名を指定。入れ子内のパラメータを指定する</w:t>
-            </w:r>
-            <w:r>
-              <w:rPr>
-                <w:rFonts w:hint="eastAsia"/>
-              </w:rPr>
-              <w:lastRenderedPageBreak/>
-              <w:t>場合は「</w:t>
+              <w:t>」＋パラメータ名を指定。入れ子内のパラメータを指定する場合は「</w:t>
             </w:r>
             <w:r>
               <w:rPr>
@@ -30701,7 +30905,7 @@
           <v:shape id="_x0000_i1045" type="#_x0000_t75" style="width:99.75pt;height:50.25pt" o:ole="">
             <v:imagedata r:id="rId79" o:title=""/>
           </v:shape>
-          <o:OLEObject Type="Embed" ProgID="Excel.Sheet.12" ShapeID="_x0000_i1045" DrawAspect="Content" ObjectID="_1637998270" r:id="rId80"/>
+          <o:OLEObject Type="Embed" ProgID="Excel.Sheet.12" ShapeID="_x0000_i1045" DrawAspect="Content" ObjectID="_1687313047" r:id="rId80"/>
         </w:object>
       </w:r>
       <w:r>
@@ -30737,7 +30941,7 @@
           <v:shape id="_x0000_i1046" type="#_x0000_t75" style="width:99.75pt;height:49.5pt" o:ole="">
             <v:imagedata r:id="rId81" o:title=""/>
           </v:shape>
-          <o:OLEObject Type="Embed" ProgID="Excel.Sheet.12" ShapeID="_x0000_i1046" DrawAspect="Content" ObjectID="_1637998271" r:id="rId82"/>
+          <o:OLEObject Type="Embed" ProgID="Excel.Sheet.12" ShapeID="_x0000_i1046" DrawAspect="Content" ObjectID="_1687313048" r:id="rId82"/>
         </w:object>
       </w:r>
     </w:p>
@@ -30777,7 +30981,7 @@
           <v:shape id="_x0000_i1047" type="#_x0000_t75" style="width:198.75pt;height:87pt" o:ole="">
             <v:imagedata r:id="rId83" o:title=""/>
           </v:shape>
-          <o:OLEObject Type="Embed" ProgID="Excel.Sheet.12" ShapeID="_x0000_i1047" DrawAspect="Content" ObjectID="_1637998272" r:id="rId84"/>
+          <o:OLEObject Type="Embed" ProgID="Excel.Sheet.12" ShapeID="_x0000_i1047" DrawAspect="Content" ObjectID="_1687313049" r:id="rId84"/>
         </w:object>
       </w:r>
       <w:r>
@@ -30813,7 +31017,7 @@
           <v:shape id="_x0000_i1048" type="#_x0000_t75" style="width:208.5pt;height:88.5pt" o:ole="">
             <v:imagedata r:id="rId85" o:title=""/>
           </v:shape>
-          <o:OLEObject Type="Embed" ProgID="Excel.Sheet.12" ShapeID="_x0000_i1048" DrawAspect="Content" ObjectID="_1637998273" r:id="rId86"/>
+          <o:OLEObject Type="Embed" ProgID="Excel.Sheet.12" ShapeID="_x0000_i1048" DrawAspect="Content" ObjectID="_1687313050" r:id="rId86"/>
         </w:object>
       </w:r>
     </w:p>
@@ -31637,7 +31841,7 @@
           <v:shape id="_x0000_i1049" type="#_x0000_t75" style="width:136.5pt;height:51.75pt" o:ole="">
             <v:imagedata r:id="rId50" o:title=""/>
           </v:shape>
-          <o:OLEObject Type="Embed" ProgID="Excel.Sheet.12" ShapeID="_x0000_i1049" DrawAspect="Content" ObjectID="_1637998274" r:id="rId87"/>
+          <o:OLEObject Type="Embed" ProgID="Excel.Sheet.12" ShapeID="_x0000_i1049" DrawAspect="Content" ObjectID="_1687313051" r:id="rId87"/>
         </w:object>
       </w:r>
       <w:r>
@@ -31673,7 +31877,7 @@
           <v:shape id="_x0000_i1050" type="#_x0000_t75" style="width:99.75pt;height:51.75pt" o:ole="">
             <v:imagedata r:id="rId52" o:title=""/>
           </v:shape>
-          <o:OLEObject Type="Embed" ProgID="Excel.Sheet.12" ShapeID="_x0000_i1050" DrawAspect="Content" ObjectID="_1637998275" r:id="rId88"/>
+          <o:OLEObject Type="Embed" ProgID="Excel.Sheet.12" ShapeID="_x0000_i1050" DrawAspect="Content" ObjectID="_1687313052" r:id="rId88"/>
         </w:object>
       </w:r>
     </w:p>
@@ -31715,7 +31919,7 @@
           <v:shape id="_x0000_i1051" type="#_x0000_t75" style="width:153pt;height:51.75pt" o:ole="">
             <v:imagedata r:id="rId89" o:title=""/>
           </v:shape>
-          <o:OLEObject Type="Embed" ProgID="Excel.Sheet.12" ShapeID="_x0000_i1051" DrawAspect="Content" ObjectID="_1637998276" r:id="rId90"/>
+          <o:OLEObject Type="Embed" ProgID="Excel.Sheet.12" ShapeID="_x0000_i1051" DrawAspect="Content" ObjectID="_1687313053" r:id="rId90"/>
         </w:object>
       </w:r>
       <w:r>
@@ -31751,7 +31955,7 @@
           <v:shape id="_x0000_i1052" type="#_x0000_t75" style="width:99.75pt;height:51.75pt" o:ole="">
             <v:imagedata r:id="rId91" o:title=""/>
           </v:shape>
-          <o:OLEObject Type="Embed" ProgID="Excel.Sheet.12" ShapeID="_x0000_i1052" DrawAspect="Content" ObjectID="_1637998277" r:id="rId92"/>
+          <o:OLEObject Type="Embed" ProgID="Excel.Sheet.12" ShapeID="_x0000_i1052" DrawAspect="Content" ObjectID="_1687313054" r:id="rId92"/>
         </w:object>
       </w:r>
     </w:p>
@@ -31792,7 +31996,7 @@
           <v:shape id="_x0000_i1053" type="#_x0000_t75" style="width:205.5pt;height:51.75pt" o:ole="">
             <v:imagedata r:id="rId93" o:title=""/>
           </v:shape>
-          <o:OLEObject Type="Embed" ProgID="Excel.Sheet.12" ShapeID="_x0000_i1053" DrawAspect="Content" ObjectID="_1637998278" r:id="rId94"/>
+          <o:OLEObject Type="Embed" ProgID="Excel.Sheet.12" ShapeID="_x0000_i1053" DrawAspect="Content" ObjectID="_1687313055" r:id="rId94"/>
         </w:object>
       </w:r>
       <w:r>
@@ -31828,7 +32032,7 @@
           <v:shape id="_x0000_i1054" type="#_x0000_t75" style="width:149.25pt;height:51.75pt" o:ole="">
             <v:imagedata r:id="rId95" o:title=""/>
           </v:shape>
-          <o:OLEObject Type="Embed" ProgID="Excel.Sheet.12" ShapeID="_x0000_i1054" DrawAspect="Content" ObjectID="_1637998279" r:id="rId96"/>
+          <o:OLEObject Type="Embed" ProgID="Excel.Sheet.12" ShapeID="_x0000_i1054" DrawAspect="Content" ObjectID="_1687313056" r:id="rId96"/>
         </w:object>
       </w:r>
     </w:p>
@@ -31869,7 +32073,7 @@
           <v:shape id="_x0000_i1055" type="#_x0000_t75" style="width:136.5pt;height:51.75pt" o:ole="">
             <v:imagedata r:id="rId97" o:title=""/>
           </v:shape>
-          <o:OLEObject Type="Embed" ProgID="Excel.Sheet.12" ShapeID="_x0000_i1055" DrawAspect="Content" ObjectID="_1637998280" r:id="rId98"/>
+          <o:OLEObject Type="Embed" ProgID="Excel.Sheet.12" ShapeID="_x0000_i1055" DrawAspect="Content" ObjectID="_1687313057" r:id="rId98"/>
         </w:object>
       </w:r>
       <w:r>
@@ -31905,7 +32109,7 @@
           <v:shape id="_x0000_i1056" type="#_x0000_t75" style="width:99.75pt;height:51.75pt" o:ole="">
             <v:imagedata r:id="rId99" o:title=""/>
           </v:shape>
-          <o:OLEObject Type="Embed" ProgID="Excel.Sheet.12" ShapeID="_x0000_i1056" DrawAspect="Content" ObjectID="_1637998281" r:id="rId100"/>
+          <o:OLEObject Type="Embed" ProgID="Excel.Sheet.12" ShapeID="_x0000_i1056" DrawAspect="Content" ObjectID="_1687313058" r:id="rId100"/>
         </w:object>
       </w:r>
     </w:p>
@@ -31946,7 +32150,7 @@
           <v:shape id="_x0000_i1057" type="#_x0000_t75" style="width:136.5pt;height:51.75pt" o:ole="">
             <v:imagedata r:id="rId101" o:title=""/>
           </v:shape>
-          <o:OLEObject Type="Embed" ProgID="Excel.Sheet.12" ShapeID="_x0000_i1057" DrawAspect="Content" ObjectID="_1637998282" r:id="rId102"/>
+          <o:OLEObject Type="Embed" ProgID="Excel.Sheet.12" ShapeID="_x0000_i1057" DrawAspect="Content" ObjectID="_1687313059" r:id="rId102"/>
         </w:object>
       </w:r>
       <w:r>
@@ -31982,7 +32186,7 @@
           <v:shape id="_x0000_i1058" type="#_x0000_t75" style="width:99.75pt;height:51.75pt" o:ole="">
             <v:imagedata r:id="rId99" o:title=""/>
           </v:shape>
-          <o:OLEObject Type="Embed" ProgID="Excel.Sheet.12" ShapeID="_x0000_i1058" DrawAspect="Content" ObjectID="_1637998283" r:id="rId103"/>
+          <o:OLEObject Type="Embed" ProgID="Excel.Sheet.12" ShapeID="_x0000_i1058" DrawAspect="Content" ObjectID="_1687313060" r:id="rId103"/>
         </w:object>
       </w:r>
     </w:p>
@@ -32407,7 +32611,6 @@
           <w:rFonts w:hint="eastAsia"/>
           <w:lang w:eastAsia="ja-JP"/>
         </w:rPr>
-        <w:lastRenderedPageBreak/>
         <w:t>・オプション</w:t>
       </w:r>
     </w:p>
@@ -33253,7 +33456,6 @@
           <w:rFonts w:hint="eastAsia"/>
           <w:lang w:eastAsia="ja-JP"/>
         </w:rPr>
-        <w:lastRenderedPageBreak/>
         <w:t xml:space="preserve">   </w:t>
       </w:r>
       <w:r>
@@ -34228,7 +34430,6 @@
               <w:rPr>
                 <w:rFonts w:hint="eastAsia"/>
               </w:rPr>
-              <w:lastRenderedPageBreak/>
               <w:t>テンプレートへの</w:t>
             </w:r>
             <w:r>
@@ -35060,7 +35261,6 @@
           <w:noProof/>
           <w:lang w:eastAsia="ja-JP" w:bidi="ar-SA"/>
         </w:rPr>
-        <w:lastRenderedPageBreak/>
         <w:drawing>
           <wp:inline distT="0" distB="0" distL="0" distR="0">
             <wp:extent cx="3794724" cy="3252158"/>
@@ -37869,7 +38069,6 @@
         <w:ind w:left="660" w:right="3960"/>
       </w:pPr>
       <w:r>
-        <w:lastRenderedPageBreak/>
         <w:t xml:space="preserve">    }</w:t>
       </w:r>
     </w:p>
@@ -38764,7 +38963,6 @@
           <w:rFonts w:hint="eastAsia"/>
           <w:lang w:eastAsia="ja-JP"/>
         </w:rPr>
-        <w:lastRenderedPageBreak/>
         <w:t>ReportProcesser</w:t>
       </w:r>
       <w:r>
@@ -39838,7 +40036,6 @@
           <w:rFonts w:hint="eastAsia"/>
           <w:color w:val="A6A6A6" w:themeColor="background1" w:themeShade="A6"/>
         </w:rPr>
-        <w:lastRenderedPageBreak/>
         <w:t>：</w:t>
       </w:r>
     </w:p>
@@ -40616,7 +40813,6 @@
         <w:rPr>
           <w:color w:val="BFBFBF" w:themeColor="background1" w:themeShade="BF"/>
         </w:rPr>
-        <w:lastRenderedPageBreak/>
         <w:t xml:space="preserve">ReportProcessor </w:t>
       </w:r>
       <w:r>
@@ -41046,7 +41242,7 @@
           <v:shape id="_x0000_i1059" type="#_x0000_t75" style="width:387pt;height:52.5pt" o:ole="">
             <v:imagedata r:id="rId108" o:title=""/>
           </v:shape>
-          <o:OLEObject Type="Embed" ProgID="Excel.Sheet.12" ShapeID="_x0000_i1059" DrawAspect="Content" ObjectID="_1637998284" r:id="rId109"/>
+          <o:OLEObject Type="Embed" ProgID="Excel.Sheet.12" ShapeID="_x0000_i1059" DrawAspect="Content" ObjectID="_1687313061" r:id="rId109"/>
         </w:object>
       </w:r>
     </w:p>
@@ -41210,7 +41406,6 @@
           <w:noProof/>
           <w:lang w:eastAsia="ja-JP" w:bidi="ar-SA"/>
         </w:rPr>
-        <w:lastRenderedPageBreak/>
         <w:pict>
           <v:shape id="_x0000_s3599" type="#_x0000_t62" style="position:absolute;left:0;text-align:left;margin-left:114.75pt;margin-top:117pt;width:270pt;height:45.75pt;z-index:251918336" adj="8840,-12464">
             <v:textbox inset="5.85pt,.7pt,5.85pt,.7pt">
@@ -49209,7 +49404,7 @@
 </file>
 
 <file path=customXml/itemProps1.xml><?xml version="1.0" encoding="utf-8"?>
-<ds:datastoreItem xmlns:ds="http://schemas.openxmlformats.org/officeDocument/2006/customXml" ds:itemID="{B7B09728-53A1-47D4-9C05-F45BB1D2D933}">
+<ds:datastoreItem xmlns:ds="http://schemas.openxmlformats.org/officeDocument/2006/customXml" ds:itemID="{93AA97FF-2036-41BF-BBDF-9CE063C37789}">
   <ds:schemaRefs>
     <ds:schemaRef ds:uri="http://schemas.openxmlformats.org/officeDocument/2006/bibliography"/>
   </ds:schemaRefs>

</xml_diff>

<commit_message>
Reportsリファレンス: ImageParamParserのパラメータ resizeBase を追加 (excella-reports#50) (#13)
</commit_message>
<xml_diff>
--- a/word/ExCella-Reports リファレンスガイド.docx
+++ b/word/ExCella-Reports リファレンスガイド.docx
@@ -5332,7 +5332,6 @@
           <w:rFonts w:hint="eastAsia"/>
           <w:lang w:eastAsia="ja-JP"/>
         </w:rPr>
-        <w:lastRenderedPageBreak/>
         <w:t>ExCella</w:t>
       </w:r>
       <w:r>
@@ -5539,8 +5538,6 @@
         </w:rPr>
         <w:t>Apache License, Version 2.0</w:t>
       </w:r>
-      <w:bookmarkStart w:id="1" w:name="_GoBack"/>
-      <w:bookmarkEnd w:id="1"/>
       <w:r>
         <w:rPr>
           <w:rFonts w:hint="eastAsia"/>
@@ -5622,7 +5619,7 @@
             <w10:borderbottom type="single" width="4"/>
             <w10:borderright type="single" width="4"/>
           </v:shape>
-          <o:OLEObject Type="Embed" ProgID="Excel.Sheet.12" ShapeID="_x0000_i1025" DrawAspect="Content" ObjectID="_1637998250" r:id="rId9"/>
+          <o:OLEObject Type="Embed" ProgID="Excel.Sheet.12" ShapeID="_x0000_i1025" DrawAspect="Content" ObjectID="_1687313027" r:id="rId9"/>
         </w:object>
       </w:r>
       <w:r>
@@ -5658,7 +5655,7 @@
             <w10:borderbottom type="single" width="4"/>
             <w10:borderright type="single" width="4"/>
           </v:shape>
-          <o:OLEObject Type="Embed" ProgID="Excel.Sheet.12" ShapeID="_x0000_i1026" DrawAspect="Content" ObjectID="_1637998251" r:id="rId11"/>
+          <o:OLEObject Type="Embed" ProgID="Excel.Sheet.12" ShapeID="_x0000_i1026" DrawAspect="Content" ObjectID="_1687313028" r:id="rId11"/>
         </w:object>
       </w:r>
       <w:r>
@@ -5676,7 +5673,7 @@
           <w:lang w:eastAsia="ja-JP"/>
         </w:rPr>
       </w:pPr>
-      <w:bookmarkStart w:id="2" w:name="_Toc247119290"/>
+      <w:bookmarkStart w:id="1" w:name="_Toc247119290"/>
       <w:r>
         <w:rPr>
           <w:rFonts w:hint="eastAsia"/>
@@ -5684,156 +5681,156 @@
         </w:rPr>
         <w:t>チュートリアル</w:t>
       </w:r>
+      <w:bookmarkEnd w:id="1"/>
+    </w:p>
+    <w:p>
+      <w:pPr>
+        <w:ind w:firstLine="425"/>
+        <w:rPr>
+          <w:lang w:eastAsia="ja-JP"/>
+        </w:rPr>
+      </w:pPr>
+      <w:r>
+        <w:rPr>
+          <w:rFonts w:hint="eastAsia"/>
+          <w:lang w:eastAsia="ja-JP"/>
+        </w:rPr>
+        <w:t>ExCella</w:t>
+      </w:r>
+      <w:r>
+        <w:rPr>
+          <w:rFonts w:hint="eastAsia"/>
+          <w:lang w:eastAsia="ja-JP"/>
+        </w:rPr>
+        <w:t xml:space="preserve"> Reports</w:t>
+      </w:r>
+      <w:r>
+        <w:rPr>
+          <w:rFonts w:hint="eastAsia"/>
+          <w:lang w:eastAsia="ja-JP"/>
+        </w:rPr>
+        <w:t>ライブラリへの理解を深める第一歩として、本章ではサンプルプログラムを通じて、</w:t>
+      </w:r>
+    </w:p>
+    <w:p>
+      <w:pPr>
+        <w:ind w:firstLine="425"/>
+        <w:rPr>
+          <w:lang w:eastAsia="ja-JP"/>
+        </w:rPr>
+      </w:pPr>
+      <w:r>
+        <w:rPr>
+          <w:rFonts w:hint="eastAsia"/>
+          <w:lang w:eastAsia="ja-JP"/>
+        </w:rPr>
+        <w:t>実際のライブラリの使用方法を解説します。</w:t>
+      </w:r>
+    </w:p>
+    <w:p>
+      <w:pPr>
+        <w:ind w:firstLine="425"/>
+        <w:rPr>
+          <w:lang w:eastAsia="ja-JP"/>
+        </w:rPr>
+      </w:pPr>
+      <w:r>
+        <w:rPr>
+          <w:rFonts w:hint="eastAsia"/>
+          <w:lang w:eastAsia="ja-JP"/>
+        </w:rPr>
+        <w:t>プロジェクトの</w:t>
+      </w:r>
+      <w:r>
+        <w:rPr>
+          <w:rFonts w:hint="eastAsia"/>
+          <w:lang w:eastAsia="ja-JP"/>
+        </w:rPr>
+        <w:t>samples</w:t>
+      </w:r>
+      <w:r>
+        <w:rPr>
+          <w:rFonts w:hint="eastAsia"/>
+          <w:lang w:eastAsia="ja-JP"/>
+        </w:rPr>
+        <w:t>フォルダに</w:t>
+      </w:r>
+      <w:r>
+        <w:rPr>
+          <w:rFonts w:hint="eastAsia"/>
+          <w:lang w:eastAsia="ja-JP"/>
+        </w:rPr>
+        <w:t>用意された</w:t>
+      </w:r>
+      <w:r>
+        <w:rPr>
+          <w:rFonts w:hint="eastAsia"/>
+          <w:lang w:eastAsia="ja-JP"/>
+        </w:rPr>
+        <w:t>サンプルプログラム</w:t>
+      </w:r>
+      <w:r>
+        <w:rPr>
+          <w:rFonts w:hint="eastAsia"/>
+          <w:lang w:eastAsia="ja-JP"/>
+        </w:rPr>
+        <w:t>の中から、</w:t>
+      </w:r>
+    </w:p>
+    <w:p>
+      <w:pPr>
+        <w:ind w:firstLine="425"/>
+        <w:rPr>
+          <w:lang w:eastAsia="ja-JP"/>
+        </w:rPr>
+      </w:pPr>
+      <w:r>
+        <w:rPr>
+          <w:rFonts w:hint="eastAsia"/>
+          <w:lang w:eastAsia="ja-JP"/>
+        </w:rPr>
+        <w:t>定型帳票である請求書、ピポットテーブル、ピポットグラフを使用した分析レポート出力プログラム</w:t>
+      </w:r>
+    </w:p>
+    <w:p>
+      <w:pPr>
+        <w:ind w:firstLine="425"/>
+        <w:rPr>
+          <w:lang w:eastAsia="ja-JP"/>
+        </w:rPr>
+      </w:pPr>
+      <w:r>
+        <w:rPr>
+          <w:rFonts w:hint="eastAsia"/>
+          <w:lang w:eastAsia="ja-JP"/>
+        </w:rPr>
+        <w:t>を取り上げて、ライブラリの使用方法を解説します。</w:t>
+      </w:r>
+    </w:p>
+    <w:p>
+      <w:pPr>
+        <w:ind w:firstLine="425"/>
+        <w:rPr>
+          <w:lang w:eastAsia="ja-JP"/>
+        </w:rPr>
+      </w:pPr>
+    </w:p>
+    <w:p>
+      <w:pPr>
+        <w:pStyle w:val="2"/>
+        <w:rPr>
+          <w:lang w:eastAsia="ja-JP"/>
+        </w:rPr>
+      </w:pPr>
+      <w:bookmarkStart w:id="2" w:name="_Toc247119291"/>
+      <w:r>
+        <w:rPr>
+          <w:rFonts w:hint="eastAsia"/>
+          <w:lang w:eastAsia="ja-JP"/>
+        </w:rPr>
+        <w:t>定型帳票（請求書）の作成</w:t>
+      </w:r>
       <w:bookmarkEnd w:id="2"/>
-    </w:p>
-    <w:p>
-      <w:pPr>
-        <w:ind w:firstLine="425"/>
-        <w:rPr>
-          <w:lang w:eastAsia="ja-JP"/>
-        </w:rPr>
-      </w:pPr>
-      <w:r>
-        <w:rPr>
-          <w:rFonts w:hint="eastAsia"/>
-          <w:lang w:eastAsia="ja-JP"/>
-        </w:rPr>
-        <w:t>ExCella</w:t>
-      </w:r>
-      <w:r>
-        <w:rPr>
-          <w:rFonts w:hint="eastAsia"/>
-          <w:lang w:eastAsia="ja-JP"/>
-        </w:rPr>
-        <w:t xml:space="preserve"> Reports</w:t>
-      </w:r>
-      <w:r>
-        <w:rPr>
-          <w:rFonts w:hint="eastAsia"/>
-          <w:lang w:eastAsia="ja-JP"/>
-        </w:rPr>
-        <w:t>ライブラリへの理解を深める第一歩として、本章ではサンプルプログラムを通じて、</w:t>
-      </w:r>
-    </w:p>
-    <w:p>
-      <w:pPr>
-        <w:ind w:firstLine="425"/>
-        <w:rPr>
-          <w:lang w:eastAsia="ja-JP"/>
-        </w:rPr>
-      </w:pPr>
-      <w:r>
-        <w:rPr>
-          <w:rFonts w:hint="eastAsia"/>
-          <w:lang w:eastAsia="ja-JP"/>
-        </w:rPr>
-        <w:t>実際のライブラリの使用方法を解説します。</w:t>
-      </w:r>
-    </w:p>
-    <w:p>
-      <w:pPr>
-        <w:ind w:firstLine="425"/>
-        <w:rPr>
-          <w:lang w:eastAsia="ja-JP"/>
-        </w:rPr>
-      </w:pPr>
-      <w:r>
-        <w:rPr>
-          <w:rFonts w:hint="eastAsia"/>
-          <w:lang w:eastAsia="ja-JP"/>
-        </w:rPr>
-        <w:t>プロジェクトの</w:t>
-      </w:r>
-      <w:r>
-        <w:rPr>
-          <w:rFonts w:hint="eastAsia"/>
-          <w:lang w:eastAsia="ja-JP"/>
-        </w:rPr>
-        <w:t>samples</w:t>
-      </w:r>
-      <w:r>
-        <w:rPr>
-          <w:rFonts w:hint="eastAsia"/>
-          <w:lang w:eastAsia="ja-JP"/>
-        </w:rPr>
-        <w:t>フォルダに</w:t>
-      </w:r>
-      <w:r>
-        <w:rPr>
-          <w:rFonts w:hint="eastAsia"/>
-          <w:lang w:eastAsia="ja-JP"/>
-        </w:rPr>
-        <w:t>用意された</w:t>
-      </w:r>
-      <w:r>
-        <w:rPr>
-          <w:rFonts w:hint="eastAsia"/>
-          <w:lang w:eastAsia="ja-JP"/>
-        </w:rPr>
-        <w:t>サンプルプログラム</w:t>
-      </w:r>
-      <w:r>
-        <w:rPr>
-          <w:rFonts w:hint="eastAsia"/>
-          <w:lang w:eastAsia="ja-JP"/>
-        </w:rPr>
-        <w:t>の中から、</w:t>
-      </w:r>
-    </w:p>
-    <w:p>
-      <w:pPr>
-        <w:ind w:firstLine="425"/>
-        <w:rPr>
-          <w:lang w:eastAsia="ja-JP"/>
-        </w:rPr>
-      </w:pPr>
-      <w:r>
-        <w:rPr>
-          <w:rFonts w:hint="eastAsia"/>
-          <w:lang w:eastAsia="ja-JP"/>
-        </w:rPr>
-        <w:t>定型帳票である請求書、ピポットテーブル、ピポットグラフを使用した分析レポート出力プログラム</w:t>
-      </w:r>
-    </w:p>
-    <w:p>
-      <w:pPr>
-        <w:ind w:firstLine="425"/>
-        <w:rPr>
-          <w:lang w:eastAsia="ja-JP"/>
-        </w:rPr>
-      </w:pPr>
-      <w:r>
-        <w:rPr>
-          <w:rFonts w:hint="eastAsia"/>
-          <w:lang w:eastAsia="ja-JP"/>
-        </w:rPr>
-        <w:t>を取り上げて、ライブラリの使用方法を解説します。</w:t>
-      </w:r>
-    </w:p>
-    <w:p>
-      <w:pPr>
-        <w:ind w:firstLine="425"/>
-        <w:rPr>
-          <w:lang w:eastAsia="ja-JP"/>
-        </w:rPr>
-      </w:pPr>
-    </w:p>
-    <w:p>
-      <w:pPr>
-        <w:pStyle w:val="2"/>
-        <w:rPr>
-          <w:lang w:eastAsia="ja-JP"/>
-        </w:rPr>
-      </w:pPr>
-      <w:bookmarkStart w:id="3" w:name="_Toc247119291"/>
-      <w:r>
-        <w:rPr>
-          <w:rFonts w:hint="eastAsia"/>
-          <w:lang w:eastAsia="ja-JP"/>
-        </w:rPr>
-        <w:t>定型帳票（請求書）の作成</w:t>
-      </w:r>
-      <w:bookmarkEnd w:id="3"/>
     </w:p>
     <w:p>
       <w:pPr>
@@ -5862,7 +5859,6 @@
           <w:noProof/>
           <w:lang w:eastAsia="ja-JP" w:bidi="ar-SA"/>
         </w:rPr>
-        <w:lastRenderedPageBreak/>
         <w:drawing>
           <wp:inline distT="0" distB="0" distL="0" distR="0">
             <wp:extent cx="4977748" cy="3314293"/>
@@ -6081,8 +6077,8 @@
           <w:lang w:eastAsia="ja-JP"/>
         </w:rPr>
       </w:pPr>
-      <w:bookmarkStart w:id="4" w:name="_Toc233171521"/>
-      <w:bookmarkStart w:id="5" w:name="_Toc247119292"/>
+      <w:bookmarkStart w:id="3" w:name="_Toc233171521"/>
+      <w:bookmarkStart w:id="4" w:name="_Toc247119292"/>
       <w:r>
         <w:rPr>
           <w:rFonts w:hint="eastAsia"/>
@@ -6090,8 +6086,8 @@
         </w:rPr>
         <w:t>テンプレートを作成する</w:t>
       </w:r>
+      <w:bookmarkEnd w:id="3"/>
       <w:bookmarkEnd w:id="4"/>
-      <w:bookmarkEnd w:id="5"/>
     </w:p>
     <w:p>
       <w:pPr>
@@ -6579,6 +6575,9 @@
           <w:fldChar w:fldCharType="begin"/>
         </w:r>
         <w:r>
+          <w:rPr>
+            <w:lang w:eastAsia="ja-JP"/>
+          </w:rPr>
           <w:instrText xml:space="preserve"> REF _Ref233535266 \r \h  \* MERGEFORMAT </w:instrText>
         </w:r>
         <w:r>
@@ -6598,6 +6597,9 @@
           <w:fldChar w:fldCharType="begin"/>
         </w:r>
         <w:r>
+          <w:rPr>
+            <w:lang w:eastAsia="ja-JP"/>
+          </w:rPr>
           <w:instrText xml:space="preserve"> REF _Ref233535270 \h  \* MERGEFORMAT </w:instrText>
         </w:r>
         <w:r>
@@ -6627,12 +6629,18 @@
           <w:fldChar w:fldCharType="begin"/>
         </w:r>
         <w:r>
+          <w:rPr>
+            <w:lang w:eastAsia="ja-JP"/>
+          </w:rPr>
           <w:instrText xml:space="preserve"> REF _Ref233535280 \r \h  \* MERGEFORMAT </w:instrText>
         </w:r>
         <w:r>
           <w:fldChar w:fldCharType="separate"/>
         </w:r>
         <w:r>
+          <w:rPr>
+            <w:lang w:eastAsia="ja-JP"/>
+          </w:rPr>
           <w:t>5</w:t>
         </w:r>
         <w:r>
@@ -6642,6 +6650,9 @@
           <w:fldChar w:fldCharType="begin"/>
         </w:r>
         <w:r>
+          <w:rPr>
+            <w:lang w:eastAsia="ja-JP"/>
+          </w:rPr>
           <w:instrText xml:space="preserve"> REF _Ref233535283 \h  \* MERGEFORMAT </w:instrText>
         </w:r>
         <w:r>
@@ -6701,7 +6712,6 @@
           <w:rFonts w:hint="eastAsia"/>
           <w:lang w:eastAsia="ja-JP"/>
         </w:rPr>
-        <w:lastRenderedPageBreak/>
         <w:t>請求書テンプレート</w:t>
       </w:r>
       <w:r>
@@ -8772,8 +8782,8 @@
           <w:lang w:eastAsia="ja-JP"/>
         </w:rPr>
       </w:pPr>
-      <w:bookmarkStart w:id="6" w:name="_Toc233171522"/>
-      <w:bookmarkStart w:id="7" w:name="_Toc247119293"/>
+      <w:bookmarkStart w:id="5" w:name="_Toc233171522"/>
+      <w:bookmarkStart w:id="6" w:name="_Toc247119293"/>
       <w:r>
         <w:rPr>
           <w:rFonts w:hint="eastAsia"/>
@@ -8781,36 +8791,36 @@
         </w:rPr>
         <w:t>帳票情報を作成する</w:t>
       </w:r>
+      <w:bookmarkEnd w:id="5"/>
       <w:bookmarkEnd w:id="6"/>
+    </w:p>
+    <w:p>
+      <w:pPr>
+        <w:pStyle w:val="4"/>
+        <w:rPr>
+          <w:lang w:eastAsia="ja-JP" w:bidi="ar-SA"/>
+        </w:rPr>
+      </w:pPr>
+      <w:bookmarkStart w:id="7" w:name="_Toc233106417"/>
+      <w:bookmarkStart w:id="8" w:name="_Toc233171523"/>
+      <w:bookmarkStart w:id="9" w:name="_Toc247119294"/>
+      <w:r>
+        <w:rPr>
+          <w:rFonts w:hint="eastAsia"/>
+          <w:lang w:eastAsia="ja-JP" w:bidi="ar-SA"/>
+        </w:rPr>
+        <w:t>ブック情報の</w:t>
+      </w:r>
+      <w:r>
+        <w:rPr>
+          <w:rFonts w:hint="eastAsia"/>
+          <w:lang w:eastAsia="ja-JP" w:bidi="ar-SA"/>
+        </w:rPr>
+        <w:t>ReportBook</w:t>
+      </w:r>
       <w:bookmarkEnd w:id="7"/>
-    </w:p>
-    <w:p>
-      <w:pPr>
-        <w:pStyle w:val="4"/>
-        <w:rPr>
-          <w:lang w:eastAsia="ja-JP" w:bidi="ar-SA"/>
-        </w:rPr>
-      </w:pPr>
-      <w:bookmarkStart w:id="8" w:name="_Toc233106417"/>
-      <w:bookmarkStart w:id="9" w:name="_Toc233171523"/>
-      <w:bookmarkStart w:id="10" w:name="_Toc247119294"/>
-      <w:r>
-        <w:rPr>
-          <w:rFonts w:hint="eastAsia"/>
-          <w:lang w:eastAsia="ja-JP" w:bidi="ar-SA"/>
-        </w:rPr>
-        <w:t>ブック情報の</w:t>
-      </w:r>
-      <w:r>
-        <w:rPr>
-          <w:rFonts w:hint="eastAsia"/>
-          <w:lang w:eastAsia="ja-JP" w:bidi="ar-SA"/>
-        </w:rPr>
-        <w:t>ReportBook</w:t>
-      </w:r>
       <w:bookmarkEnd w:id="8"/>
       <w:bookmarkEnd w:id="9"/>
-      <w:bookmarkEnd w:id="10"/>
     </w:p>
     <w:p>
       <w:pPr>
@@ -8912,7 +8922,6 @@
         <w:ind w:left="660" w:right="3960"/>
       </w:pPr>
       <w:r>
-        <w:lastRenderedPageBreak/>
         <w:t>String templateFilePath = URLDecoder.decode( templateFileUrl.getPath(), "UTF-8");</w:t>
       </w:r>
     </w:p>
@@ -9507,10 +9516,10 @@
           <w:fldChar w:fldCharType="begin"/>
         </w:r>
         <w:r>
-          <w:instrText xml:space="preserve"> REF _Ref233203081 \r \h  \* MERGEFOR</w:instrText>
-        </w:r>
-        <w:r>
-          <w:instrText xml:space="preserve">MAT </w:instrText>
+          <w:rPr>
+            <w:lang w:eastAsia="ja-JP"/>
+          </w:rPr>
+          <w:instrText xml:space="preserve"> REF _Ref233203081 \r \h  \* MERGEFORMAT </w:instrText>
         </w:r>
         <w:r>
           <w:fldChar w:fldCharType="separate"/>
@@ -9529,6 +9538,9 @@
           <w:fldChar w:fldCharType="begin"/>
         </w:r>
         <w:r>
+          <w:rPr>
+            <w:lang w:eastAsia="ja-JP"/>
+          </w:rPr>
           <w:instrText xml:space="preserve"> REF _Ref233203084 \h  \* MERGEFORMAT </w:instrText>
         </w:r>
         <w:r>
@@ -9577,9 +9589,9 @@
           <w:lang w:eastAsia="ja-JP"/>
         </w:rPr>
       </w:pPr>
-      <w:bookmarkStart w:id="11" w:name="_Toc233106418"/>
-      <w:bookmarkStart w:id="12" w:name="_Toc233171524"/>
-      <w:bookmarkStart w:id="13" w:name="_Toc247119295"/>
+      <w:bookmarkStart w:id="10" w:name="_Toc233106418"/>
+      <w:bookmarkStart w:id="11" w:name="_Toc233171524"/>
+      <w:bookmarkStart w:id="12" w:name="_Toc247119295"/>
       <w:r>
         <w:rPr>
           <w:rFonts w:hint="eastAsia"/>
@@ -9594,9 +9606,9 @@
         </w:rPr>
         <w:t>ReportSheet</w:t>
       </w:r>
+      <w:bookmarkEnd w:id="10"/>
       <w:bookmarkEnd w:id="11"/>
       <w:bookmarkEnd w:id="12"/>
-      <w:bookmarkEnd w:id="13"/>
     </w:p>
     <w:p>
       <w:pPr>
@@ -9810,7 +9822,6 @@
           <w:rFonts w:hint="eastAsia"/>
           <w:color w:val="FF0000"/>
         </w:rPr>
-        <w:lastRenderedPageBreak/>
         <w:t>ReportSheet outputSheet = new ReportSheet( "</w:t>
       </w:r>
       <w:r>
@@ -9906,9 +9917,9 @@
           <w:lang w:eastAsia="ja-JP"/>
         </w:rPr>
       </w:pPr>
-      <w:bookmarkStart w:id="14" w:name="_Toc233106419"/>
-      <w:bookmarkStart w:id="15" w:name="_Toc233171525"/>
-      <w:bookmarkStart w:id="16" w:name="_Toc247119296"/>
+      <w:bookmarkStart w:id="13" w:name="_Toc233106419"/>
+      <w:bookmarkStart w:id="14" w:name="_Toc233171525"/>
+      <w:bookmarkStart w:id="15" w:name="_Toc247119296"/>
       <w:r>
         <w:rPr>
           <w:rFonts w:hint="eastAsia"/>
@@ -9916,9 +9927,9 @@
         </w:rPr>
         <w:t>置換パラメータ</w:t>
       </w:r>
+      <w:bookmarkEnd w:id="13"/>
       <w:bookmarkEnd w:id="14"/>
       <w:bookmarkEnd w:id="15"/>
-      <w:bookmarkEnd w:id="16"/>
     </w:p>
     <w:p>
       <w:pPr>
@@ -10767,9 +10778,9 @@
           <w:lang w:eastAsia="ja-JP"/>
         </w:rPr>
       </w:pPr>
-      <w:bookmarkStart w:id="17" w:name="_Toc233106420"/>
-      <w:bookmarkStart w:id="18" w:name="_Toc233171526"/>
-      <w:bookmarkStart w:id="19" w:name="_Toc247119297"/>
+      <w:bookmarkStart w:id="16" w:name="_Toc233106420"/>
+      <w:bookmarkStart w:id="17" w:name="_Toc233171526"/>
+      <w:bookmarkStart w:id="18" w:name="_Toc247119297"/>
       <w:r>
         <w:rPr>
           <w:rFonts w:hint="eastAsia"/>
@@ -10777,9 +10788,9 @@
         </w:rPr>
         <w:t>出力処理を実行する</w:t>
       </w:r>
+      <w:bookmarkEnd w:id="16"/>
       <w:bookmarkEnd w:id="17"/>
       <w:bookmarkEnd w:id="18"/>
-      <w:bookmarkEnd w:id="19"/>
     </w:p>
     <w:p>
       <w:pPr>
@@ -11110,32 +11121,32 @@
           <w:lang w:eastAsia="ja-JP"/>
         </w:rPr>
       </w:pPr>
-      <w:bookmarkStart w:id="20" w:name="_PDF帳票の作成"/>
-      <w:bookmarkStart w:id="21" w:name="_Toc233106421"/>
-      <w:bookmarkStart w:id="22" w:name="_Toc233171527"/>
-      <w:bookmarkStart w:id="23" w:name="_Ref233203081"/>
-      <w:bookmarkStart w:id="24" w:name="_Ref233203084"/>
-      <w:bookmarkStart w:id="25" w:name="_Toc247119298"/>
+      <w:bookmarkStart w:id="19" w:name="_PDF帳票の作成"/>
+      <w:bookmarkStart w:id="20" w:name="_Toc233106421"/>
+      <w:bookmarkStart w:id="21" w:name="_Toc233171527"/>
+      <w:bookmarkStart w:id="22" w:name="_Ref233203081"/>
+      <w:bookmarkStart w:id="23" w:name="_Ref233203084"/>
+      <w:bookmarkStart w:id="24" w:name="_Toc247119298"/>
+      <w:bookmarkEnd w:id="19"/>
+      <w:r>
+        <w:rPr>
+          <w:rFonts w:hint="eastAsia"/>
+          <w:lang w:eastAsia="ja-JP"/>
+        </w:rPr>
+        <w:t>PDF</w:t>
+      </w:r>
       <w:bookmarkEnd w:id="20"/>
-      <w:r>
-        <w:rPr>
-          <w:rFonts w:hint="eastAsia"/>
-          <w:lang w:eastAsia="ja-JP"/>
-        </w:rPr>
-        <w:t>PDF</w:t>
-      </w:r>
       <w:bookmarkEnd w:id="21"/>
+      <w:r>
+        <w:rPr>
+          <w:rFonts w:hint="eastAsia"/>
+          <w:lang w:eastAsia="ja-JP"/>
+        </w:rPr>
+        <w:t>帳票の作成</w:t>
+      </w:r>
       <w:bookmarkEnd w:id="22"/>
-      <w:r>
-        <w:rPr>
-          <w:rFonts w:hint="eastAsia"/>
-          <w:lang w:eastAsia="ja-JP"/>
-        </w:rPr>
-        <w:t>帳票の作成</w:t>
-      </w:r>
       <w:bookmarkEnd w:id="23"/>
       <w:bookmarkEnd w:id="24"/>
-      <w:bookmarkEnd w:id="25"/>
     </w:p>
     <w:p>
       <w:pPr>
@@ -11972,7 +11983,7 @@
           <w:lang w:eastAsia="ja-JP"/>
         </w:rPr>
       </w:pPr>
-      <w:bookmarkStart w:id="26" w:name="_Toc247119299"/>
+      <w:bookmarkStart w:id="25" w:name="_Toc247119299"/>
       <w:r>
         <w:rPr>
           <w:rFonts w:hint="eastAsia"/>
@@ -11980,7 +11991,7 @@
         </w:rPr>
         <w:t>分析レポートの作成</w:t>
       </w:r>
-      <w:bookmarkEnd w:id="26"/>
+      <w:bookmarkEnd w:id="25"/>
     </w:p>
     <w:p>
       <w:pPr>
@@ -12008,7 +12019,6 @@
           <w:noProof/>
           <w:lang w:eastAsia="ja-JP" w:bidi="ar-SA"/>
         </w:rPr>
-        <w:lastRenderedPageBreak/>
         <w:drawing>
           <wp:inline distT="0" distB="0" distL="0" distR="0">
             <wp:extent cx="3371850" cy="3391081"/>
@@ -12327,7 +12337,7 @@
           <w:lang w:eastAsia="ja-JP"/>
         </w:rPr>
       </w:pPr>
-      <w:bookmarkStart w:id="27" w:name="_Toc247119300"/>
+      <w:bookmarkStart w:id="26" w:name="_Toc247119300"/>
       <w:r>
         <w:rPr>
           <w:rFonts w:hint="eastAsia"/>
@@ -12335,7 +12345,7 @@
         </w:rPr>
         <w:t>テンプレートを作成する</w:t>
       </w:r>
-      <w:bookmarkEnd w:id="27"/>
+      <w:bookmarkEnd w:id="26"/>
     </w:p>
     <w:p>
       <w:pPr>
@@ -12393,7 +12403,6 @@
                 <w:rFonts w:hint="eastAsia"/>
                 <w:color w:val="FFFFFF" w:themeColor="background1"/>
               </w:rPr>
-              <w:lastRenderedPageBreak/>
               <w:t>シート名</w:t>
             </w:r>
           </w:p>
@@ -12929,6 +12938,9 @@
           <w:fldChar w:fldCharType="begin"/>
         </w:r>
         <w:r>
+          <w:rPr>
+            <w:lang w:eastAsia="ja-JP"/>
+          </w:rPr>
           <w:instrText xml:space="preserve"> REF _Ref233536951 \r \h  \* MERGEFORMAT </w:instrText>
         </w:r>
         <w:r>
@@ -12948,6 +12960,9 @@
           <w:fldChar w:fldCharType="begin"/>
         </w:r>
         <w:r>
+          <w:rPr>
+            <w:lang w:eastAsia="ja-JP"/>
+          </w:rPr>
           <w:instrText xml:space="preserve"> REF _Ref233536955 \h  \* MERGEFORMAT </w:instrText>
         </w:r>
         <w:r>
@@ -13189,7 +13204,7 @@
           <w:lang w:eastAsia="ja-JP"/>
         </w:rPr>
       </w:pPr>
-      <w:bookmarkStart w:id="28" w:name="_Toc247119301"/>
+      <w:bookmarkStart w:id="27" w:name="_Toc247119301"/>
       <w:r>
         <w:rPr>
           <w:rFonts w:hint="eastAsia"/>
@@ -13197,27 +13212,27 @@
         </w:rPr>
         <w:t>帳票情報を作成する</w:t>
       </w:r>
+      <w:bookmarkEnd w:id="27"/>
+    </w:p>
+    <w:p>
+      <w:pPr>
+        <w:pStyle w:val="4"/>
+        <w:rPr>
+          <w:lang w:eastAsia="ja-JP"/>
+        </w:rPr>
+      </w:pPr>
+      <w:bookmarkStart w:id="28" w:name="_Toc247119302"/>
+      <w:r>
+        <w:rPr>
+          <w:rFonts w:hint="eastAsia"/>
+          <w:lang w:eastAsia="ja-JP"/>
+        </w:rPr>
+        <w:t>置換パラメータ</w:t>
+      </w:r>
       <w:bookmarkEnd w:id="28"/>
     </w:p>
     <w:p>
       <w:pPr>
-        <w:pStyle w:val="4"/>
-        <w:rPr>
-          <w:lang w:eastAsia="ja-JP"/>
-        </w:rPr>
-      </w:pPr>
-      <w:bookmarkStart w:id="29" w:name="_Toc247119302"/>
-      <w:r>
-        <w:rPr>
-          <w:rFonts w:hint="eastAsia"/>
-          <w:lang w:eastAsia="ja-JP"/>
-        </w:rPr>
-        <w:t>置換パラメータ</w:t>
-      </w:r>
-      <w:bookmarkEnd w:id="29"/>
-    </w:p>
-    <w:p>
-      <w:pPr>
         <w:rPr>
           <w:lang w:eastAsia="ja-JP"/>
         </w:rPr>
@@ -13297,7 +13312,6 @@
           <w:rFonts w:hint="eastAsia"/>
           <w:lang w:eastAsia="ja-JP"/>
         </w:rPr>
-        <w:lastRenderedPageBreak/>
         <w:t>グラフの元データとして</w:t>
       </w:r>
       <w:r>
@@ -13854,7 +13868,7 @@
           <w:lang w:eastAsia="ja-JP"/>
         </w:rPr>
       </w:pPr>
-      <w:bookmarkStart w:id="30" w:name="_Toc247119303"/>
+      <w:bookmarkStart w:id="29" w:name="_Toc247119303"/>
       <w:r>
         <w:rPr>
           <w:rFonts w:hint="eastAsia"/>
@@ -13862,7 +13876,7 @@
         </w:rPr>
         <w:t>出力処理を実行する</w:t>
       </w:r>
-      <w:bookmarkEnd w:id="30"/>
+      <w:bookmarkEnd w:id="29"/>
     </w:p>
     <w:p>
       <w:pPr>
@@ -13917,7 +13931,6 @@
           <w:noProof/>
           <w:lang w:eastAsia="ja-JP" w:bidi="ar-SA"/>
         </w:rPr>
-        <w:lastRenderedPageBreak/>
         <w:drawing>
           <wp:inline distT="0" distB="0" distL="0" distR="0">
             <wp:extent cx="5302438" cy="2438400"/>
@@ -13976,7 +13989,7 @@
           <w:lang w:eastAsia="ja-JP"/>
         </w:rPr>
       </w:pPr>
-      <w:bookmarkStart w:id="31" w:name="_Toc247119304"/>
+      <w:bookmarkStart w:id="30" w:name="_Toc247119304"/>
       <w:r>
         <w:rPr>
           <w:rFonts w:hint="eastAsia"/>
@@ -14005,24 +14018,24 @@
         </w:rPr>
         <w:t>の利用</w:t>
       </w:r>
+      <w:bookmarkEnd w:id="30"/>
+    </w:p>
+    <w:p>
+      <w:pPr>
+        <w:pStyle w:val="2"/>
+        <w:rPr>
+          <w:lang w:eastAsia="ja-JP"/>
+        </w:rPr>
+      </w:pPr>
+      <w:bookmarkStart w:id="31" w:name="_Toc247119305"/>
+      <w:r>
+        <w:rPr>
+          <w:rFonts w:hint="eastAsia"/>
+          <w:lang w:eastAsia="ja-JP"/>
+        </w:rPr>
+        <w:t>Excel</w:t>
+      </w:r>
       <w:bookmarkEnd w:id="31"/>
-    </w:p>
-    <w:p>
-      <w:pPr>
-        <w:pStyle w:val="2"/>
-        <w:rPr>
-          <w:lang w:eastAsia="ja-JP"/>
-        </w:rPr>
-      </w:pPr>
-      <w:bookmarkStart w:id="32" w:name="_Toc247119305"/>
-      <w:r>
-        <w:rPr>
-          <w:rFonts w:hint="eastAsia"/>
-          <w:lang w:eastAsia="ja-JP"/>
-        </w:rPr>
-        <w:t>Excel</w:t>
-      </w:r>
-      <w:bookmarkEnd w:id="32"/>
     </w:p>
     <w:p>
       <w:pPr>
@@ -14610,7 +14623,6 @@
           <w:color w:val="FF0000"/>
           <w:lang w:eastAsia="ja-JP" w:bidi="ar-SA"/>
         </w:rPr>
-        <w:lastRenderedPageBreak/>
         <w:pict>
           <v:shape id="_x0000_s3515" type="#_x0000_t62" style="position:absolute;left:0;text-align:left;margin-left:194.9pt;margin-top:17.4pt;width:76.6pt;height:21.65pt;z-index:251916288" adj="3511,-20203">
             <v:textbox style="mso-next-textbox:#_x0000_s3515" inset="5.85pt,.7pt,5.85pt,.7pt">
@@ -14655,7 +14667,7 @@
           <w:lang w:eastAsia="ja-JP"/>
         </w:rPr>
       </w:pPr>
-      <w:bookmarkStart w:id="33" w:name="_Toc247119306"/>
+      <w:bookmarkStart w:id="32" w:name="_Toc247119306"/>
       <w:r>
         <w:rPr>
           <w:rFonts w:hint="eastAsia"/>
@@ -14663,7 +14675,7 @@
         </w:rPr>
         <w:t>PDF</w:t>
       </w:r>
-      <w:bookmarkEnd w:id="33"/>
+      <w:bookmarkEnd w:id="32"/>
     </w:p>
     <w:p>
       <w:pPr>
@@ -15350,7 +15362,7 @@
           <w:lang w:eastAsia="ja-JP"/>
         </w:rPr>
       </w:pPr>
-      <w:bookmarkStart w:id="34" w:name="_Toc247119307"/>
+      <w:bookmarkStart w:id="33" w:name="_Toc247119307"/>
       <w:r>
         <w:rPr>
           <w:rFonts w:hint="eastAsia"/>
@@ -15372,7 +15384,7 @@
         </w:rPr>
         <w:t>の構成</w:t>
       </w:r>
-      <w:bookmarkEnd w:id="34"/>
+      <w:bookmarkEnd w:id="33"/>
     </w:p>
     <w:p>
       <w:pPr>
@@ -16869,7 +16881,7 @@
           <w:lang w:eastAsia="ja-JP"/>
         </w:rPr>
       </w:pPr>
-      <w:bookmarkStart w:id="35" w:name="_Toc247119308"/>
+      <w:bookmarkStart w:id="34" w:name="_Toc247119308"/>
       <w:r>
         <w:rPr>
           <w:rFonts w:hint="eastAsia"/>
@@ -16884,6 +16896,198 @@
         </w:rPr>
         <w:t>テンプレート</w:t>
       </w:r>
+      <w:bookmarkEnd w:id="34"/>
+    </w:p>
+    <w:p>
+      <w:pPr>
+        <w:rPr>
+          <w:lang w:eastAsia="ja-JP"/>
+        </w:rPr>
+      </w:pPr>
+      <w:r>
+        <w:rPr>
+          <w:rFonts w:hint="eastAsia"/>
+          <w:lang w:eastAsia="ja-JP"/>
+        </w:rPr>
+        <w:t>出力する帳票の元となる</w:t>
+      </w:r>
+      <w:r>
+        <w:rPr>
+          <w:rFonts w:hint="eastAsia"/>
+          <w:lang w:eastAsia="ja-JP"/>
+        </w:rPr>
+        <w:t>タグが記載された</w:t>
+      </w:r>
+      <w:r>
+        <w:rPr>
+          <w:rFonts w:hint="eastAsia"/>
+          <w:lang w:eastAsia="ja-JP"/>
+        </w:rPr>
+        <w:t>Excel</w:t>
+      </w:r>
+      <w:r>
+        <w:rPr>
+          <w:rFonts w:hint="eastAsia"/>
+          <w:lang w:eastAsia="ja-JP"/>
+        </w:rPr>
+        <w:t>形式のテンプレートファイルです。</w:t>
+      </w:r>
+    </w:p>
+    <w:p>
+      <w:pPr>
+        <w:rPr>
+          <w:lang w:eastAsia="ja-JP"/>
+        </w:rPr>
+      </w:pPr>
+      <w:r>
+        <w:rPr>
+          <w:rFonts w:hint="eastAsia"/>
+          <w:lang w:eastAsia="ja-JP"/>
+        </w:rPr>
+        <w:t>パーサで指定</w:t>
+      </w:r>
+      <w:r>
+        <w:rPr>
+          <w:rFonts w:hint="eastAsia"/>
+          <w:lang w:eastAsia="ja-JP"/>
+        </w:rPr>
+        <w:t>されている</w:t>
+      </w:r>
+      <w:r>
+        <w:rPr>
+          <w:rFonts w:hint="eastAsia"/>
+          <w:lang w:eastAsia="ja-JP"/>
+        </w:rPr>
+        <w:t>タグを記述することで、対応する帳票データと置換されます。</w:t>
+      </w:r>
+    </w:p>
+    <w:p>
+      <w:pPr>
+        <w:rPr>
+          <w:lang w:eastAsia="ja-JP"/>
+        </w:rPr>
+      </w:pPr>
+      <w:r>
+        <w:rPr>
+          <w:rFonts w:hint="eastAsia"/>
+          <w:lang w:eastAsia="ja-JP"/>
+        </w:rPr>
+        <w:t>Excel</w:t>
+      </w:r>
+      <w:r>
+        <w:rPr>
+          <w:rFonts w:hint="eastAsia"/>
+          <w:lang w:eastAsia="ja-JP"/>
+        </w:rPr>
+        <w:t>帳票の場合、出力形式が</w:t>
+      </w:r>
+      <w:r>
+        <w:rPr>
+          <w:rFonts w:hint="eastAsia"/>
+          <w:lang w:eastAsia="ja-JP"/>
+        </w:rPr>
+        <w:t>2003</w:t>
+      </w:r>
+      <w:r>
+        <w:rPr>
+          <w:rFonts w:hint="eastAsia"/>
+          <w:lang w:eastAsia="ja-JP"/>
+        </w:rPr>
+        <w:t>以前であれば</w:t>
+      </w:r>
+      <w:r>
+        <w:rPr>
+          <w:rFonts w:hint="eastAsia"/>
+          <w:lang w:eastAsia="ja-JP"/>
+        </w:rPr>
+        <w:t>97-2003</w:t>
+      </w:r>
+      <w:r>
+        <w:rPr>
+          <w:rFonts w:hint="eastAsia"/>
+          <w:lang w:eastAsia="ja-JP"/>
+        </w:rPr>
+        <w:t>ブック</w:t>
+      </w:r>
+      <w:r>
+        <w:rPr>
+          <w:rFonts w:hint="eastAsia"/>
+          <w:lang w:eastAsia="ja-JP"/>
+        </w:rPr>
+        <w:t>(*.xls)</w:t>
+      </w:r>
+      <w:r>
+        <w:rPr>
+          <w:rFonts w:hint="eastAsia"/>
+          <w:lang w:eastAsia="ja-JP"/>
+        </w:rPr>
+        <w:t>で、</w:t>
+      </w:r>
+      <w:r>
+        <w:rPr>
+          <w:rFonts w:hint="eastAsia"/>
+          <w:lang w:eastAsia="ja-JP"/>
+        </w:rPr>
+        <w:t>2007</w:t>
+      </w:r>
+      <w:r>
+        <w:rPr>
+          <w:rFonts w:hint="eastAsia"/>
+          <w:lang w:eastAsia="ja-JP"/>
+        </w:rPr>
+        <w:t>であれば</w:t>
+      </w:r>
+      <w:r>
+        <w:rPr>
+          <w:rFonts w:hint="eastAsia"/>
+          <w:lang w:eastAsia="ja-JP"/>
+        </w:rPr>
+        <w:t>(*.xlsx)</w:t>
+      </w:r>
+      <w:r>
+        <w:rPr>
+          <w:rFonts w:hint="eastAsia"/>
+          <w:lang w:eastAsia="ja-JP"/>
+        </w:rPr>
+        <w:t>で</w:t>
+      </w:r>
+    </w:p>
+    <w:p>
+      <w:pPr>
+        <w:rPr>
+          <w:lang w:eastAsia="ja-JP"/>
+        </w:rPr>
+      </w:pPr>
+      <w:r>
+        <w:rPr>
+          <w:rFonts w:hint="eastAsia"/>
+          <w:lang w:eastAsia="ja-JP"/>
+        </w:rPr>
+        <w:t>テンプレートを作成する</w:t>
+      </w:r>
+      <w:r>
+        <w:rPr>
+          <w:rFonts w:hint="eastAsia"/>
+          <w:lang w:eastAsia="ja-JP"/>
+        </w:rPr>
+        <w:t>必要があります。</w:t>
+      </w:r>
+    </w:p>
+    <w:p>
+      <w:pPr>
+        <w:pStyle w:val="3"/>
+        <w:rPr>
+          <w:lang w:eastAsia="ja-JP"/>
+        </w:rPr>
+      </w:pPr>
+      <w:bookmarkStart w:id="35" w:name="_Toc247119309"/>
+      <w:r>
+        <w:rPr>
+          <w:rFonts w:hint="eastAsia"/>
+          <w:lang w:eastAsia="ja-JP"/>
+        </w:rPr>
+        <w:t>帳票データ</w:t>
+      </w:r>
       <w:bookmarkEnd w:id="35"/>
     </w:p>
     <w:p>
@@ -16897,198 +17101,6 @@
           <w:rFonts w:hint="eastAsia"/>
           <w:lang w:eastAsia="ja-JP"/>
         </w:rPr>
-        <w:t>出力する帳票の元となる</w:t>
-      </w:r>
-      <w:r>
-        <w:rPr>
-          <w:rFonts w:hint="eastAsia"/>
-          <w:lang w:eastAsia="ja-JP"/>
-        </w:rPr>
-        <w:t>タグが記載された</w:t>
-      </w:r>
-      <w:r>
-        <w:rPr>
-          <w:rFonts w:hint="eastAsia"/>
-          <w:lang w:eastAsia="ja-JP"/>
-        </w:rPr>
-        <w:t>Excel</w:t>
-      </w:r>
-      <w:r>
-        <w:rPr>
-          <w:rFonts w:hint="eastAsia"/>
-          <w:lang w:eastAsia="ja-JP"/>
-        </w:rPr>
-        <w:t>形式のテンプレートファイルです。</w:t>
-      </w:r>
-    </w:p>
-    <w:p>
-      <w:pPr>
-        <w:rPr>
-          <w:lang w:eastAsia="ja-JP"/>
-        </w:rPr>
-      </w:pPr>
-      <w:r>
-        <w:rPr>
-          <w:rFonts w:hint="eastAsia"/>
-          <w:lang w:eastAsia="ja-JP"/>
-        </w:rPr>
-        <w:t>パーサで指定</w:t>
-      </w:r>
-      <w:r>
-        <w:rPr>
-          <w:rFonts w:hint="eastAsia"/>
-          <w:lang w:eastAsia="ja-JP"/>
-        </w:rPr>
-        <w:t>されている</w:t>
-      </w:r>
-      <w:r>
-        <w:rPr>
-          <w:rFonts w:hint="eastAsia"/>
-          <w:lang w:eastAsia="ja-JP"/>
-        </w:rPr>
-        <w:t>タグを記述することで、対応する帳票データと置換されます。</w:t>
-      </w:r>
-    </w:p>
-    <w:p>
-      <w:pPr>
-        <w:rPr>
-          <w:lang w:eastAsia="ja-JP"/>
-        </w:rPr>
-      </w:pPr>
-      <w:r>
-        <w:rPr>
-          <w:rFonts w:hint="eastAsia"/>
-          <w:lang w:eastAsia="ja-JP"/>
-        </w:rPr>
-        <w:t>Excel</w:t>
-      </w:r>
-      <w:r>
-        <w:rPr>
-          <w:rFonts w:hint="eastAsia"/>
-          <w:lang w:eastAsia="ja-JP"/>
-        </w:rPr>
-        <w:t>帳票の場合、出力形式が</w:t>
-      </w:r>
-      <w:r>
-        <w:rPr>
-          <w:rFonts w:hint="eastAsia"/>
-          <w:lang w:eastAsia="ja-JP"/>
-        </w:rPr>
-        <w:t>2003</w:t>
-      </w:r>
-      <w:r>
-        <w:rPr>
-          <w:rFonts w:hint="eastAsia"/>
-          <w:lang w:eastAsia="ja-JP"/>
-        </w:rPr>
-        <w:t>以前であれば</w:t>
-      </w:r>
-      <w:r>
-        <w:rPr>
-          <w:rFonts w:hint="eastAsia"/>
-          <w:lang w:eastAsia="ja-JP"/>
-        </w:rPr>
-        <w:t>97-2003</w:t>
-      </w:r>
-      <w:r>
-        <w:rPr>
-          <w:rFonts w:hint="eastAsia"/>
-          <w:lang w:eastAsia="ja-JP"/>
-        </w:rPr>
-        <w:t>ブック</w:t>
-      </w:r>
-      <w:r>
-        <w:rPr>
-          <w:rFonts w:hint="eastAsia"/>
-          <w:lang w:eastAsia="ja-JP"/>
-        </w:rPr>
-        <w:t>(*.xls)</w:t>
-      </w:r>
-      <w:r>
-        <w:rPr>
-          <w:rFonts w:hint="eastAsia"/>
-          <w:lang w:eastAsia="ja-JP"/>
-        </w:rPr>
-        <w:t>で、</w:t>
-      </w:r>
-      <w:r>
-        <w:rPr>
-          <w:rFonts w:hint="eastAsia"/>
-          <w:lang w:eastAsia="ja-JP"/>
-        </w:rPr>
-        <w:t>2007</w:t>
-      </w:r>
-      <w:r>
-        <w:rPr>
-          <w:rFonts w:hint="eastAsia"/>
-          <w:lang w:eastAsia="ja-JP"/>
-        </w:rPr>
-        <w:t>であれば</w:t>
-      </w:r>
-      <w:r>
-        <w:rPr>
-          <w:rFonts w:hint="eastAsia"/>
-          <w:lang w:eastAsia="ja-JP"/>
-        </w:rPr>
-        <w:t>(*.xlsx)</w:t>
-      </w:r>
-      <w:r>
-        <w:rPr>
-          <w:rFonts w:hint="eastAsia"/>
-          <w:lang w:eastAsia="ja-JP"/>
-        </w:rPr>
-        <w:t>で</w:t>
-      </w:r>
-    </w:p>
-    <w:p>
-      <w:pPr>
-        <w:rPr>
-          <w:lang w:eastAsia="ja-JP"/>
-        </w:rPr>
-      </w:pPr>
-      <w:r>
-        <w:rPr>
-          <w:rFonts w:hint="eastAsia"/>
-          <w:lang w:eastAsia="ja-JP"/>
-        </w:rPr>
-        <w:t>テンプレートを作成する</w:t>
-      </w:r>
-      <w:r>
-        <w:rPr>
-          <w:rFonts w:hint="eastAsia"/>
-          <w:lang w:eastAsia="ja-JP"/>
-        </w:rPr>
-        <w:t>必要があります。</w:t>
-      </w:r>
-    </w:p>
-    <w:p>
-      <w:pPr>
-        <w:pStyle w:val="3"/>
-        <w:rPr>
-          <w:lang w:eastAsia="ja-JP"/>
-        </w:rPr>
-      </w:pPr>
-      <w:bookmarkStart w:id="36" w:name="_Toc247119309"/>
-      <w:r>
-        <w:rPr>
-          <w:rFonts w:hint="eastAsia"/>
-          <w:lang w:eastAsia="ja-JP"/>
-        </w:rPr>
-        <w:t>帳票データ</w:t>
-      </w:r>
-      <w:bookmarkEnd w:id="36"/>
-    </w:p>
-    <w:p>
-      <w:pPr>
-        <w:rPr>
-          <w:lang w:eastAsia="ja-JP"/>
-        </w:rPr>
-      </w:pPr>
-      <w:r>
-        <w:rPr>
-          <w:rFonts w:hint="eastAsia"/>
-          <w:lang w:eastAsia="ja-JP"/>
-        </w:rPr>
         <w:t>帳票データである</w:t>
       </w:r>
       <w:r>
@@ -17166,7 +17178,6 @@
           <w:rFonts w:hint="eastAsia"/>
           <w:lang w:eastAsia="ja-JP"/>
         </w:rPr>
-        <w:lastRenderedPageBreak/>
         <w:t>変換情報である</w:t>
       </w:r>
       <w:r>
@@ -17685,7 +17696,7 @@
           <w:lang w:eastAsia="ja-JP"/>
         </w:rPr>
       </w:pPr>
-      <w:bookmarkStart w:id="37" w:name="_Toc247119310"/>
+      <w:bookmarkStart w:id="36" w:name="_Toc247119310"/>
       <w:r>
         <w:rPr>
           <w:rFonts w:hint="eastAsia"/>
@@ -17693,7 +17704,7 @@
         </w:rPr>
         <w:t>プロセッサ</w:t>
       </w:r>
-      <w:bookmarkEnd w:id="37"/>
+      <w:bookmarkEnd w:id="36"/>
     </w:p>
     <w:p>
       <w:pPr>
@@ -17790,6 +17801,9 @@
           <w:fldChar w:fldCharType="begin"/>
         </w:r>
         <w:r>
+          <w:rPr>
+            <w:lang w:eastAsia="ja-JP"/>
+          </w:rPr>
           <w:instrText xml:space="preserve"> REF _Ref233187474 \r \h  \* MERGEFORMAT </w:instrText>
         </w:r>
         <w:r>
@@ -17809,6 +17823,9 @@
           <w:fldChar w:fldCharType="begin"/>
         </w:r>
         <w:r>
+          <w:rPr>
+            <w:lang w:eastAsia="ja-JP"/>
+          </w:rPr>
           <w:instrText xml:space="preserve"> REF _Ref233187478 \h  \* MERGEFORMAT </w:instrText>
         </w:r>
         <w:r>
@@ -18203,21 +18220,21 @@
           <w:lang w:eastAsia="ja-JP"/>
         </w:rPr>
       </w:pPr>
-      <w:bookmarkStart w:id="38" w:name="_帳票パーサ"/>
-      <w:bookmarkStart w:id="39" w:name="_Ref233535266"/>
-      <w:bookmarkStart w:id="40" w:name="_Ref233535270"/>
-      <w:bookmarkStart w:id="41" w:name="_Toc247119311"/>
+      <w:bookmarkStart w:id="37" w:name="_帳票パーサ"/>
+      <w:bookmarkStart w:id="38" w:name="_Ref233535266"/>
+      <w:bookmarkStart w:id="39" w:name="_Ref233535270"/>
+      <w:bookmarkStart w:id="40" w:name="_Toc247119311"/>
+      <w:bookmarkEnd w:id="37"/>
+      <w:r>
+        <w:rPr>
+          <w:rFonts w:hint="eastAsia"/>
+          <w:lang w:eastAsia="ja-JP"/>
+        </w:rPr>
+        <w:t>帳票パーサ</w:t>
+      </w:r>
       <w:bookmarkEnd w:id="38"/>
-      <w:r>
-        <w:rPr>
-          <w:rFonts w:hint="eastAsia"/>
-          <w:lang w:eastAsia="ja-JP"/>
-        </w:rPr>
-        <w:t>帳票パーサ</w:t>
-      </w:r>
       <w:bookmarkEnd w:id="39"/>
       <w:bookmarkEnd w:id="40"/>
-      <w:bookmarkEnd w:id="41"/>
     </w:p>
     <w:p>
       <w:pPr>
@@ -18381,7 +18398,6 @@
           <w:rFonts w:hint="eastAsia"/>
           <w:lang w:eastAsia="ja-JP"/>
         </w:rPr>
-        <w:lastRenderedPageBreak/>
         <w:t xml:space="preserve">ExCella </w:t>
       </w:r>
       <w:r>
@@ -18676,7 +18692,7 @@
           <v:shape id="_x0000_i1027" type="#_x0000_t75" style="width:101.25pt;height:37.5pt" o:ole="">
             <v:imagedata r:id="rId18" o:title=""/>
           </v:shape>
-          <o:OLEObject Type="Embed" ProgID="Excel.Sheet.12" ShapeID="_x0000_i1027" DrawAspect="Content" ObjectID="_1637998252" r:id="rId19"/>
+          <o:OLEObject Type="Embed" ProgID="Excel.Sheet.12" ShapeID="_x0000_i1027" DrawAspect="Content" ObjectID="_1687313029" r:id="rId19"/>
         </w:object>
       </w:r>
       <w:r>
@@ -18709,7 +18725,7 @@
           <v:shape id="_x0000_i1028" type="#_x0000_t75" style="width:99.75pt;height:37.5pt" o:ole="">
             <v:imagedata r:id="rId20" o:title=""/>
           </v:shape>
-          <o:OLEObject Type="Embed" ProgID="Excel.Sheet.12" ShapeID="_x0000_i1028" DrawAspect="Content" ObjectID="_1637998253" r:id="rId21"/>
+          <o:OLEObject Type="Embed" ProgID="Excel.Sheet.12" ShapeID="_x0000_i1028" DrawAspect="Content" ObjectID="_1687313030" r:id="rId21"/>
         </w:object>
       </w:r>
     </w:p>
@@ -18821,7 +18837,7 @@
           <v:shape id="_x0000_i1029" type="#_x0000_t75" style="width:99.75pt;height:37.5pt" o:ole="">
             <v:imagedata r:id="rId22" o:title=""/>
           </v:shape>
-          <o:OLEObject Type="Embed" ProgID="Excel.Sheet.12" ShapeID="_x0000_i1029" DrawAspect="Content" ObjectID="_1637998254" r:id="rId23"/>
+          <o:OLEObject Type="Embed" ProgID="Excel.Sheet.12" ShapeID="_x0000_i1029" DrawAspect="Content" ObjectID="_1687313031" r:id="rId23"/>
         </w:object>
       </w:r>
       <w:r>
@@ -18857,7 +18873,7 @@
           <v:shape id="_x0000_i1030" type="#_x0000_t75" style="width:150pt;height:37.5pt" o:ole="">
             <v:imagedata r:id="rId24" o:title=""/>
           </v:shape>
-          <o:OLEObject Type="Embed" ProgID="Excel.Sheet.12" ShapeID="_x0000_i1030" DrawAspect="Content" ObjectID="_1637998255" r:id="rId25"/>
+          <o:OLEObject Type="Embed" ProgID="Excel.Sheet.12" ShapeID="_x0000_i1030" DrawAspect="Content" ObjectID="_1687313032" r:id="rId25"/>
         </w:object>
       </w:r>
     </w:p>
@@ -18954,7 +18970,7 @@
           <v:shape id="_x0000_i1031" type="#_x0000_t75" style="width:99.75pt;height:37.5pt" o:ole="">
             <v:imagedata r:id="rId26" o:title=""/>
           </v:shape>
-          <o:OLEObject Type="Embed" ProgID="Excel.Sheet.12" ShapeID="_x0000_i1031" DrawAspect="Content" ObjectID="_1637998256" r:id="rId27"/>
+          <o:OLEObject Type="Embed" ProgID="Excel.Sheet.12" ShapeID="_x0000_i1031" DrawAspect="Content" ObjectID="_1687313033" r:id="rId27"/>
         </w:object>
       </w:r>
       <w:r>
@@ -18982,7 +18998,7 @@
           <v:shape id="_x0000_i1032" type="#_x0000_t75" style="width:99.75pt;height:37.5pt" o:ole="">
             <v:imagedata r:id="rId28" o:title=""/>
           </v:shape>
-          <o:OLEObject Type="Embed" ProgID="Excel.Sheet.12" ShapeID="_x0000_i1032" DrawAspect="Content" ObjectID="_1637998257" r:id="rId29"/>
+          <o:OLEObject Type="Embed" ProgID="Excel.Sheet.12" ShapeID="_x0000_i1032" DrawAspect="Content" ObjectID="_1687313034" r:id="rId29"/>
         </w:object>
       </w:r>
     </w:p>
@@ -19078,7 +19094,7 @@
           <v:shape id="_x0000_i1033" type="#_x0000_t75" style="width:99.75pt;height:37.5pt" o:ole="">
             <v:imagedata r:id="rId30" o:title=""/>
           </v:shape>
-          <o:OLEObject Type="Embed" ProgID="Excel.Sheet.12" ShapeID="_x0000_i1033" DrawAspect="Content" ObjectID="_1637998258" r:id="rId31"/>
+          <o:OLEObject Type="Embed" ProgID="Excel.Sheet.12" ShapeID="_x0000_i1033" DrawAspect="Content" ObjectID="_1687313035" r:id="rId31"/>
         </w:object>
       </w:r>
       <w:r>
@@ -19106,7 +19122,7 @@
           <v:shape id="_x0000_i1034" type="#_x0000_t75" style="width:150pt;height:37.5pt" o:ole="">
             <v:imagedata r:id="rId32" o:title=""/>
           </v:shape>
-          <o:OLEObject Type="Embed" ProgID="Excel.Sheet.12" ShapeID="_x0000_i1034" DrawAspect="Content" ObjectID="_1637998259" r:id="rId33"/>
+          <o:OLEObject Type="Embed" ProgID="Excel.Sheet.12" ShapeID="_x0000_i1034" DrawAspect="Content" ObjectID="_1687313036" r:id="rId33"/>
         </w:object>
       </w:r>
     </w:p>
@@ -19212,7 +19228,7 @@
           <v:shape id="_x0000_i1035" type="#_x0000_t75" style="width:198.75pt;height:73.5pt" o:ole="">
             <v:imagedata r:id="rId34" o:title=""/>
           </v:shape>
-          <o:OLEObject Type="Embed" ProgID="Excel.Sheet.12" ShapeID="_x0000_i1035" DrawAspect="Content" ObjectID="_1637998260" r:id="rId35"/>
+          <o:OLEObject Type="Embed" ProgID="Excel.Sheet.12" ShapeID="_x0000_i1035" DrawAspect="Content" ObjectID="_1687313037" r:id="rId35"/>
         </w:object>
       </w:r>
       <w:r>
@@ -19248,7 +19264,7 @@
           <v:shape id="_x0000_i1036" type="#_x0000_t75" style="width:198.75pt;height:73.5pt" o:ole="">
             <v:imagedata r:id="rId36" o:title=""/>
           </v:shape>
-          <o:OLEObject Type="Embed" ProgID="Excel.Sheet.12" ShapeID="_x0000_i1036" DrawAspect="Content" ObjectID="_1637998261" r:id="rId37"/>
+          <o:OLEObject Type="Embed" ProgID="Excel.Sheet.12" ShapeID="_x0000_i1036" DrawAspect="Content" ObjectID="_1687313038" r:id="rId37"/>
         </w:object>
       </w:r>
     </w:p>
@@ -19329,7 +19345,7 @@
           <v:shape id="_x0000_i1037" type="#_x0000_t75" style="width:198.75pt;height:50.25pt" o:ole="">
             <v:imagedata r:id="rId38" o:title=""/>
           </v:shape>
-          <o:OLEObject Type="Embed" ProgID="Excel.Sheet.12" ShapeID="_x0000_i1037" DrawAspect="Content" ObjectID="_1637998262" r:id="rId39"/>
+          <o:OLEObject Type="Embed" ProgID="Excel.Sheet.12" ShapeID="_x0000_i1037" DrawAspect="Content" ObjectID="_1687313039" r:id="rId39"/>
         </w:object>
       </w:r>
       <w:r>
@@ -19365,7 +19381,7 @@
           <v:shape id="_x0000_i1038" type="#_x0000_t75" style="width:300pt;height:50.25pt" o:ole="">
             <v:imagedata r:id="rId40" o:title=""/>
           </v:shape>
-          <o:OLEObject Type="Embed" ProgID="Excel.Sheet.12" ShapeID="_x0000_i1038" DrawAspect="Content" ObjectID="_1637998263" r:id="rId41"/>
+          <o:OLEObject Type="Embed" ProgID="Excel.Sheet.12" ShapeID="_x0000_i1038" DrawAspect="Content" ObjectID="_1687313040" r:id="rId41"/>
         </w:object>
       </w:r>
     </w:p>
@@ -19466,7 +19482,7 @@
           <v:shape id="_x0000_i1039" type="#_x0000_t75" style="width:198.75pt;height:87pt" o:ole="">
             <v:imagedata r:id="rId42" o:title=""/>
           </v:shape>
-          <o:OLEObject Type="Embed" ProgID="Excel.Sheet.12" ShapeID="_x0000_i1039" DrawAspect="Content" ObjectID="_1637998264" r:id="rId43"/>
+          <o:OLEObject Type="Embed" ProgID="Excel.Sheet.12" ShapeID="_x0000_i1039" DrawAspect="Content" ObjectID="_1687313041" r:id="rId43"/>
         </w:object>
       </w:r>
       <w:r>
@@ -19500,7 +19516,7 @@
           <v:shape id="_x0000_i1040" type="#_x0000_t75" style="width:198.75pt;height:87pt" o:ole="">
             <v:imagedata r:id="rId44" o:title=""/>
           </v:shape>
-          <o:OLEObject Type="Embed" ProgID="Excel.Sheet.12" ShapeID="_x0000_i1040" DrawAspect="Content" ObjectID="_1637998265" r:id="rId45"/>
+          <o:OLEObject Type="Embed" ProgID="Excel.Sheet.12" ShapeID="_x0000_i1040" DrawAspect="Content" ObjectID="_1687313042" r:id="rId45"/>
         </w:object>
       </w:r>
     </w:p>
@@ -19609,7 +19625,7 @@
           <v:shape id="_x0000_i1041" type="#_x0000_t75" style="width:99.75pt;height:50.25pt" o:ole="">
             <v:imagedata r:id="rId46" o:title=""/>
           </v:shape>
-          <o:OLEObject Type="Embed" ProgID="Excel.Sheet.12" ShapeID="_x0000_i1041" DrawAspect="Content" ObjectID="_1637998266" r:id="rId47"/>
+          <o:OLEObject Type="Embed" ProgID="Excel.Sheet.12" ShapeID="_x0000_i1041" DrawAspect="Content" ObjectID="_1687313043" r:id="rId47"/>
         </w:object>
       </w:r>
       <w:r>
@@ -19645,7 +19661,7 @@
           <v:shape id="_x0000_i1042" type="#_x0000_t75" style="width:99.75pt;height:50.25pt" o:ole="">
             <v:imagedata r:id="rId48" o:title=""/>
           </v:shape>
-          <o:OLEObject Type="Embed" ProgID="Excel.Sheet.12" ShapeID="_x0000_i1042" DrawAspect="Content" ObjectID="_1637998267" r:id="rId49"/>
+          <o:OLEObject Type="Embed" ProgID="Excel.Sheet.12" ShapeID="_x0000_i1042" DrawAspect="Content" ObjectID="_1687313044" r:id="rId49"/>
         </w:object>
       </w:r>
     </w:p>
@@ -19739,7 +19755,7 @@
           <v:shape id="_x0000_i1043" type="#_x0000_t75" style="width:136.5pt;height:51.75pt" o:ole="">
             <v:imagedata r:id="rId50" o:title=""/>
           </v:shape>
-          <o:OLEObject Type="Embed" ProgID="Excel.Sheet.12" ShapeID="_x0000_i1043" DrawAspect="Content" ObjectID="_1637998268" r:id="rId51"/>
+          <o:OLEObject Type="Embed" ProgID="Excel.Sheet.12" ShapeID="_x0000_i1043" DrawAspect="Content" ObjectID="_1687313045" r:id="rId51"/>
         </w:object>
       </w:r>
       <w:r>
@@ -19775,7 +19791,7 @@
           <v:shape id="_x0000_i1044" type="#_x0000_t75" style="width:99.75pt;height:51.75pt" o:ole="">
             <v:imagedata r:id="rId52" o:title=""/>
           </v:shape>
-          <o:OLEObject Type="Embed" ProgID="Excel.Sheet.12" ShapeID="_x0000_i1044" DrawAspect="Content" ObjectID="_1637998269" r:id="rId53"/>
+          <o:OLEObject Type="Embed" ProgID="Excel.Sheet.12" ShapeID="_x0000_i1044" DrawAspect="Content" ObjectID="_1687313046" r:id="rId53"/>
         </w:object>
       </w:r>
     </w:p>
@@ -19888,6 +19904,9 @@
           <w:fldChar w:fldCharType="begin"/>
         </w:r>
         <w:r>
+          <w:rPr>
+            <w:lang w:eastAsia="ja-JP"/>
+          </w:rPr>
           <w:instrText xml:space="preserve"> REF _Ref232935497 \r \h  \* MERGEFORMAT </w:instrText>
         </w:r>
         <w:r>
@@ -19907,6 +19926,9 @@
           <w:fldChar w:fldCharType="begin"/>
         </w:r>
         <w:r>
+          <w:rPr>
+            <w:lang w:eastAsia="ja-JP"/>
+          </w:rPr>
           <w:instrText xml:space="preserve"> REF _Ref232935505 \h  \* MERGEFORMAT </w:instrText>
         </w:r>
         <w:r>
@@ -19962,7 +19984,7 @@
           <w:lang w:eastAsia="ja-JP"/>
         </w:rPr>
       </w:pPr>
-      <w:bookmarkStart w:id="42" w:name="_Toc247119312"/>
+      <w:bookmarkStart w:id="41" w:name="_Toc247119312"/>
       <w:r>
         <w:rPr>
           <w:rFonts w:hint="eastAsia"/>
@@ -19970,7 +19992,7 @@
         </w:rPr>
         <w:t>エクスポータ</w:t>
       </w:r>
-      <w:bookmarkEnd w:id="42"/>
+      <w:bookmarkEnd w:id="41"/>
     </w:p>
     <w:p>
       <w:pPr>
@@ -20074,8 +20096,8 @@
           <w:lang w:eastAsia="ja-JP"/>
         </w:rPr>
       </w:pPr>
-      <w:bookmarkStart w:id="43" w:name="_Toc228014143"/>
-      <w:bookmarkStart w:id="44" w:name="_Toc228014511"/>
+      <w:bookmarkStart w:id="42" w:name="_Toc228014143"/>
+      <w:bookmarkStart w:id="43" w:name="_Toc228014511"/>
       <w:r>
         <w:rPr>
           <w:rFonts w:hint="eastAsia"/>
@@ -20083,8 +20105,8 @@
         </w:rPr>
         <w:t>標準</w:t>
       </w:r>
+      <w:bookmarkEnd w:id="42"/>
       <w:bookmarkEnd w:id="43"/>
-      <w:bookmarkEnd w:id="44"/>
       <w:r>
         <w:rPr>
           <w:rFonts w:hint="eastAsia"/>
@@ -20551,6 +20573,9 @@
           <w:fldChar w:fldCharType="begin"/>
         </w:r>
         <w:r>
+          <w:rPr>
+            <w:lang w:eastAsia="ja-JP"/>
+          </w:rPr>
           <w:instrText xml:space="preserve"> REF _Ref233007139 \r \h  \* MERGEFORMAT </w:instrText>
         </w:r>
         <w:r>
@@ -20570,6 +20595,9 @@
           <w:fldChar w:fldCharType="begin"/>
         </w:r>
         <w:r>
+          <w:rPr>
+            <w:lang w:eastAsia="ja-JP"/>
+          </w:rPr>
           <w:instrText xml:space="preserve"> REF _Ref233007144 \h  \* MERGEFORMAT </w:instrText>
         </w:r>
         <w:r>
@@ -20625,83 +20653,83 @@
           <w:lang w:eastAsia="ja-JP"/>
         </w:rPr>
       </w:pPr>
-      <w:bookmarkStart w:id="45" w:name="_標準パーサ仕様_2"/>
-      <w:bookmarkStart w:id="46" w:name="_標準ReportsTagParser仕様"/>
-      <w:bookmarkStart w:id="47" w:name="_Ref233535280"/>
-      <w:bookmarkStart w:id="48" w:name="_Ref233535283"/>
-      <w:bookmarkStart w:id="49" w:name="_Toc247119313"/>
+      <w:bookmarkStart w:id="44" w:name="_標準パーサ仕様_2"/>
+      <w:bookmarkStart w:id="45" w:name="_標準ReportsTagParser仕様"/>
+      <w:bookmarkStart w:id="46" w:name="_Ref233535280"/>
+      <w:bookmarkStart w:id="47" w:name="_Ref233535283"/>
+      <w:bookmarkStart w:id="48" w:name="_Toc247119313"/>
+      <w:bookmarkEnd w:id="44"/>
       <w:bookmarkEnd w:id="45"/>
+      <w:r>
+        <w:rPr>
+          <w:rFonts w:hint="eastAsia"/>
+          <w:lang w:eastAsia="ja-JP"/>
+        </w:rPr>
+        <w:t>標準</w:t>
+      </w:r>
+      <w:r>
+        <w:rPr>
+          <w:rFonts w:hint="eastAsia"/>
+          <w:lang w:eastAsia="ja-JP"/>
+        </w:rPr>
+        <w:t>Report</w:t>
+      </w:r>
+      <w:r>
+        <w:rPr>
+          <w:rFonts w:hint="eastAsia"/>
+          <w:lang w:eastAsia="ja-JP"/>
+        </w:rPr>
+        <w:t>s</w:t>
+      </w:r>
+      <w:r>
+        <w:rPr>
+          <w:rFonts w:hint="eastAsia"/>
+          <w:lang w:eastAsia="ja-JP"/>
+        </w:rPr>
+        <w:t>TagParser</w:t>
+      </w:r>
+      <w:r>
+        <w:rPr>
+          <w:rFonts w:hint="eastAsia"/>
+          <w:lang w:eastAsia="ja-JP"/>
+        </w:rPr>
+        <w:t>仕様</w:t>
+      </w:r>
       <w:bookmarkEnd w:id="46"/>
-      <w:r>
-        <w:rPr>
-          <w:rFonts w:hint="eastAsia"/>
-          <w:lang w:eastAsia="ja-JP"/>
-        </w:rPr>
-        <w:t>標準</w:t>
-      </w:r>
-      <w:r>
-        <w:rPr>
-          <w:rFonts w:hint="eastAsia"/>
-          <w:lang w:eastAsia="ja-JP"/>
-        </w:rPr>
-        <w:t>Report</w:t>
-      </w:r>
-      <w:r>
-        <w:rPr>
-          <w:rFonts w:hint="eastAsia"/>
-          <w:lang w:eastAsia="ja-JP"/>
-        </w:rPr>
-        <w:t>s</w:t>
-      </w:r>
-      <w:r>
-        <w:rPr>
-          <w:rFonts w:hint="eastAsia"/>
-          <w:lang w:eastAsia="ja-JP"/>
-        </w:rPr>
-        <w:t>TagParser</w:t>
-      </w:r>
-      <w:r>
-        <w:rPr>
-          <w:rFonts w:hint="eastAsia"/>
-          <w:lang w:eastAsia="ja-JP"/>
-        </w:rPr>
-        <w:t>仕様</w:t>
-      </w:r>
       <w:bookmarkEnd w:id="47"/>
       <w:bookmarkEnd w:id="48"/>
+    </w:p>
+    <w:p>
+      <w:pPr>
+        <w:pStyle w:val="2"/>
+        <w:rPr>
+          <w:lang w:eastAsia="ja-JP"/>
+        </w:rPr>
+      </w:pPr>
+      <w:bookmarkStart w:id="49" w:name="_標準パーサ仕様_1"/>
+      <w:bookmarkStart w:id="50" w:name="_TagParser共通情報"/>
+      <w:bookmarkStart w:id="51" w:name="_Toc228014522"/>
+      <w:bookmarkStart w:id="52" w:name="_Toc247119314"/>
+      <w:bookmarkStart w:id="53" w:name="_Toc228014147"/>
+      <w:bookmarkStart w:id="54" w:name="_Toc228014515"/>
       <w:bookmarkEnd w:id="49"/>
-    </w:p>
-    <w:p>
-      <w:pPr>
-        <w:pStyle w:val="2"/>
-        <w:rPr>
-          <w:lang w:eastAsia="ja-JP"/>
-        </w:rPr>
-      </w:pPr>
-      <w:bookmarkStart w:id="50" w:name="_標準パーサ仕様_1"/>
-      <w:bookmarkStart w:id="51" w:name="_TagParser共通情報"/>
-      <w:bookmarkStart w:id="52" w:name="_Toc228014522"/>
-      <w:bookmarkStart w:id="53" w:name="_Toc247119314"/>
-      <w:bookmarkStart w:id="54" w:name="_Toc228014147"/>
-      <w:bookmarkStart w:id="55" w:name="_Toc228014515"/>
       <w:bookmarkEnd w:id="50"/>
+      <w:r>
+        <w:rPr>
+          <w:rFonts w:hint="eastAsia"/>
+          <w:lang w:eastAsia="ja-JP"/>
+        </w:rPr>
+        <w:t>SingleParam</w:t>
+      </w:r>
+      <w:r>
+        <w:rPr>
+          <w:rFonts w:hint="eastAsia"/>
+          <w:lang w:eastAsia="ja-JP"/>
+        </w:rPr>
+        <w:t>Parser</w:t>
+      </w:r>
       <w:bookmarkEnd w:id="51"/>
-      <w:r>
-        <w:rPr>
-          <w:rFonts w:hint="eastAsia"/>
-          <w:lang w:eastAsia="ja-JP"/>
-        </w:rPr>
-        <w:t>SingleParam</w:t>
-      </w:r>
-      <w:r>
-        <w:rPr>
-          <w:rFonts w:hint="eastAsia"/>
-          <w:lang w:eastAsia="ja-JP"/>
-        </w:rPr>
-        <w:t>Parser</w:t>
-      </w:r>
       <w:bookmarkEnd w:id="52"/>
-      <w:bookmarkEnd w:id="53"/>
     </w:p>
     <w:p>
       <w:pPr>
@@ -20971,7 +20999,7 @@
           <w:lang w:eastAsia="ja-JP"/>
         </w:rPr>
       </w:pPr>
-      <w:bookmarkStart w:id="56" w:name="_Toc228014523"/>
+      <w:bookmarkStart w:id="55" w:name="_Toc228014523"/>
     </w:p>
     <w:p>
       <w:pPr>
@@ -21110,7 +21138,6 @@
           <w:noProof/>
           <w:lang w:eastAsia="ja-JP" w:bidi="ar-SA"/>
         </w:rPr>
-        <w:lastRenderedPageBreak/>
         <w:drawing>
           <wp:inline distT="0" distB="0" distL="0" distR="0">
             <wp:extent cx="4075430" cy="1444490"/>
@@ -21360,17 +21387,17 @@
           <w:lang w:eastAsia="ja-JP"/>
         </w:rPr>
       </w:pPr>
-      <w:bookmarkStart w:id="57" w:name="_ImageParamParser"/>
-      <w:bookmarkStart w:id="58" w:name="_Toc247119315"/>
+      <w:bookmarkStart w:id="56" w:name="_ImageParamParser"/>
+      <w:bookmarkStart w:id="57" w:name="_Toc247119315"/>
+      <w:bookmarkEnd w:id="56"/>
+      <w:r>
+        <w:rPr>
+          <w:rFonts w:hint="eastAsia"/>
+          <w:lang w:eastAsia="ja-JP"/>
+        </w:rPr>
+        <w:t>ImageParamParser</w:t>
+      </w:r>
       <w:bookmarkEnd w:id="57"/>
-      <w:r>
-        <w:rPr>
-          <w:rFonts w:hint="eastAsia"/>
-          <w:lang w:eastAsia="ja-JP"/>
-        </w:rPr>
-        <w:t>ImageParamParser</w:t>
-      </w:r>
-      <w:bookmarkEnd w:id="58"/>
     </w:p>
     <w:p>
       <w:pPr>
@@ -21945,6 +21972,105 @@
             <w:tcW w:w="4057" w:type="dxa"/>
             <w:tcBorders>
               <w:left w:val="single" w:sz="4" w:space="0" w:color="000000"/>
+              <w:right w:val="single" w:sz="4" w:space="0" w:color="000000"/>
+            </w:tcBorders>
+          </w:tcPr>
+          <w:p>
+            <w:pPr>
+              <w:pStyle w:val="af6"/>
+              <w:ind w:leftChars="0" w:left="0" w:firstLineChars="0" w:firstLine="0"/>
+            </w:pPr>
+            <w:r>
+              <w:rPr>
+                <w:rFonts w:hint="eastAsia"/>
+              </w:rPr>
+              <w:t>$I{</w:t>
+            </w:r>
+            <w:r>
+              <w:rPr>
+                <w:rFonts w:hint="eastAsia"/>
+              </w:rPr>
+              <w:t>ロゴ</w:t>
+            </w:r>
+            <w:r>
+              <w:rPr>
+                <w:rFonts w:hint="eastAsia"/>
+              </w:rPr>
+              <w:t>,scale=0.8</w:t>
+            </w:r>
+            <w:r>
+              <w:rPr>
+                <w:rFonts w:hint="eastAsia"/>
+              </w:rPr>
+              <w:t>5</w:t>
+            </w:r>
+            <w:r>
+              <w:rPr>
+                <w:rFonts w:hint="eastAsia"/>
+              </w:rPr>
+              <w:t>}</w:t>
+            </w:r>
+          </w:p>
+        </w:tc>
+        <w:tc>
+          <w:tcPr>
+            <w:tcW w:w="1247" w:type="dxa"/>
+            <w:tcBorders>
+              <w:left w:val="single" w:sz="4" w:space="0" w:color="000000"/>
+            </w:tcBorders>
+          </w:tcPr>
+          <w:p>
+            <w:pPr>
+              <w:pStyle w:val="af6"/>
+              <w:ind w:leftChars="0" w:left="0" w:firstLineChars="0" w:firstLine="0"/>
+            </w:pPr>
+            <w:r>
+              <w:rPr>
+                <w:rFonts w:hint="eastAsia"/>
+              </w:rPr>
+              <w:t>任意</w:t>
+            </w:r>
+          </w:p>
+        </w:tc>
+        <w:tc>
+          <w:tcPr>
+            <w:tcW w:w="3446" w:type="dxa"/>
+          </w:tcPr>
+          <w:p>
+            <w:pPr>
+              <w:pStyle w:val="af6"/>
+              <w:ind w:leftChars="0" w:left="0" w:firstLineChars="0" w:firstLine="0"/>
+            </w:pPr>
+            <w:r>
+              <w:rPr>
+                <w:rFonts w:hint="eastAsia"/>
+              </w:rPr>
+              <w:t>少数で画像サイズの拡大・縮小率を指定する。未指定の場合は</w:t>
+            </w:r>
+            <w:r>
+              <w:rPr>
+                <w:rFonts w:hint="eastAsia"/>
+              </w:rPr>
+              <w:t>1.0</w:t>
+            </w:r>
+            <w:r>
+              <w:rPr>
+                <w:rFonts w:hint="eastAsia"/>
+              </w:rPr>
+              <w:t xml:space="preserve">　</w:t>
+            </w:r>
+          </w:p>
+        </w:tc>
+      </w:tr>
+      <w:tr>
+        <w:trPr>
+          <w:trHeight w:val="540"/>
+        </w:trPr>
+        <w:tc>
+          <w:tcPr>
+            <w:tcW w:w="1881" w:type="dxa"/>
+            <w:tcBorders>
+              <w:top w:val="single" w:sz="4" w:space="0" w:color="000000"/>
               <w:bottom w:val="single" w:sz="4" w:space="0" w:color="000000"/>
               <w:right w:val="single" w:sz="4" w:space="0" w:color="000000"/>
             </w:tcBorders>
@@ -21953,11 +22079,54 @@
             <w:pPr>
               <w:pStyle w:val="af6"/>
               <w:ind w:leftChars="0" w:left="0" w:firstLineChars="0" w:firstLine="0"/>
+              <w:rPr>
+                <w:rFonts w:hint="eastAsia"/>
+              </w:rPr>
             </w:pPr>
             <w:r>
               <w:rPr>
                 <w:rFonts w:hint="eastAsia"/>
               </w:rPr>
+              <w:t>resizeBase</w:t>
+            </w:r>
+          </w:p>
+          <w:p>
+            <w:pPr>
+              <w:pStyle w:val="af6"/>
+              <w:ind w:leftChars="0" w:left="0" w:firstLineChars="0" w:firstLine="0"/>
+              <w:rPr>
+                <w:rFonts w:hint="eastAsia"/>
+              </w:rPr>
+            </w:pPr>
+            <w:r>
+              <w:rPr>
+                <w:rFonts w:ascii="ＭＳ 明朝" w:hAnsi="ＭＳ 明朝" w:cs="ＭＳ 明朝"/>
+              </w:rPr>
+              <w:t>※Version 2.1~</w:t>
+            </w:r>
+          </w:p>
+        </w:tc>
+        <w:tc>
+          <w:tcPr>
+            <w:tcW w:w="4057" w:type="dxa"/>
+            <w:tcBorders>
+              <w:left w:val="single" w:sz="4" w:space="0" w:color="000000"/>
+              <w:bottom w:val="single" w:sz="4" w:space="0" w:color="000000"/>
+              <w:right w:val="single" w:sz="4" w:space="0" w:color="000000"/>
+            </w:tcBorders>
+          </w:tcPr>
+          <w:p>
+            <w:pPr>
+              <w:pStyle w:val="af6"/>
+              <w:ind w:leftChars="0" w:left="0" w:firstLineChars="0" w:firstLine="0"/>
+              <w:rPr>
+                <w:rFonts w:hint="eastAsia"/>
+              </w:rPr>
+            </w:pPr>
+            <w:r>
+              <w:rPr>
+                <w:rFonts w:hint="eastAsia"/>
+              </w:rPr>
               <w:t>$I{</w:t>
             </w:r>
             <w:r>
@@ -21970,19 +22139,7 @@
               <w:rPr>
                 <w:rFonts w:hint="eastAsia"/>
               </w:rPr>
-              <w:t>,scale=0.8</w:t>
-            </w:r>
-            <w:r>
-              <w:rPr>
-                <w:rFonts w:hint="eastAsia"/>
-              </w:rPr>
-              <w:t>5</w:t>
-            </w:r>
-            <w:r>
-              <w:rPr>
-                <w:rFonts w:hint="eastAsia"/>
-              </w:rPr>
-              <w:t>}</w:t>
+              <w:t>,resizeBase=cell}</w:t>
             </w:r>
           </w:p>
         </w:tc>
@@ -21998,6 +22155,9 @@
             <w:pPr>
               <w:pStyle w:val="af6"/>
               <w:ind w:leftChars="0" w:left="0" w:firstLineChars="0" w:firstLine="0"/>
+              <w:rPr>
+                <w:rFonts w:hint="eastAsia"/>
+              </w:rPr>
             </w:pPr>
             <w:r>
               <w:rPr>
@@ -22023,19 +22183,70 @@
               <w:rPr>
                 <w:rFonts w:hint="eastAsia"/>
               </w:rPr>
-              <w:t>少数で画像サイズの拡大・縮小率を指定する。未指定の場合は</w:t>
-            </w:r>
-            <w:r>
-              <w:rPr>
-                <w:rFonts w:hint="eastAsia"/>
-              </w:rPr>
-              <w:t>1.0</w:t>
-            </w:r>
-            <w:r>
-              <w:rPr>
-                <w:rFonts w:hint="eastAsia"/>
-              </w:rPr>
-              <w:t xml:space="preserve">　</w:t>
+              <w:t>cell/image</w:t>
+            </w:r>
+            <w:r>
+              <w:rPr>
+                <w:rFonts w:hint="eastAsia"/>
+              </w:rPr>
+              <w:t>指定</w:t>
+            </w:r>
+          </w:p>
+          <w:p>
+            <w:pPr>
+              <w:pStyle w:val="af6"/>
+              <w:ind w:leftChars="0" w:left="0" w:firstLineChars="0" w:firstLine="0"/>
+            </w:pPr>
+            <w:r>
+              <w:t>画像リサイズの基準を指定する。</w:t>
+            </w:r>
+            <w:r>
+              <w:t>”cell”</w:t>
+            </w:r>
+            <w:r>
+              <w:t>の場合はタグが記載されているセルの大きさ、</w:t>
+            </w:r>
+            <w:r>
+              <w:t>”image”</w:t>
+            </w:r>
+            <w:r>
+              <w:t>の場合は挿入される画像の大きさを基準とする。</w:t>
+            </w:r>
+          </w:p>
+          <w:p>
+            <w:pPr>
+              <w:pStyle w:val="af6"/>
+              <w:ind w:leftChars="0" w:left="0" w:firstLineChars="0" w:firstLine="0"/>
+            </w:pPr>
+            <w:r>
+              <w:t>未指定の場合は</w:t>
+            </w:r>
+          </w:p>
+          <w:p>
+            <w:pPr>
+              <w:pStyle w:val="af6"/>
+              <w:ind w:leftChars="0" w:left="0" w:firstLineChars="0" w:firstLine="0"/>
+            </w:pPr>
+            <w:r>
+              <w:t>・セルが結合されている場合は</w:t>
+            </w:r>
+            <w:r>
+              <w:t>”cell”</w:t>
+            </w:r>
+          </w:p>
+          <w:p>
+            <w:pPr>
+              <w:pStyle w:val="af6"/>
+              <w:ind w:leftChars="0" w:left="0" w:firstLineChars="0" w:firstLine="0"/>
+              <w:rPr>
+                <w:rFonts w:hint="eastAsia"/>
+              </w:rPr>
+            </w:pPr>
+            <w:r>
+              <w:t>・セルが結合されていない場合は</w:t>
+            </w:r>
+            <w:r>
+              <w:t>”image”</w:t>
             </w:r>
           </w:p>
         </w:tc>
@@ -22052,7 +22263,6 @@
           <w:rFonts w:hint="eastAsia"/>
           <w:lang w:eastAsia="ja-JP"/>
         </w:rPr>
-        <w:lastRenderedPageBreak/>
         <w:t>※</w:t>
       </w:r>
       <w:r>
@@ -22067,7 +22277,16 @@
           <w:rFonts w:hint="eastAsia"/>
           <w:lang w:eastAsia="ja-JP"/>
         </w:rPr>
-        <w:t>テンプレートに図形オブジェクト、コメントが存在する場合は設定できません。</w:t>
+        <w:t>テンプレートに図形オブジェクト、コメントが存在する場合は設定で</w:t>
+      </w:r>
+      <w:bookmarkStart w:id="58" w:name="_GoBack"/>
+      <w:bookmarkEnd w:id="58"/>
+      <w:r>
+        <w:rPr>
+          <w:rFonts w:hint="eastAsia"/>
+          <w:lang w:eastAsia="ja-JP"/>
+        </w:rPr>
+        <w:t>きません。</w:t>
       </w:r>
     </w:p>
     <w:p>
@@ -23689,7 +23908,6 @@
               <w:ind w:leftChars="0" w:left="0" w:firstLineChars="0" w:firstLine="0"/>
             </w:pPr>
             <w:r>
-              <w:lastRenderedPageBreak/>
               <w:t>property</w:t>
             </w:r>
           </w:p>
@@ -24862,9 +25080,9 @@
         </w:rPr>
         <w:t>BlockRowRepeatParamParser</w:t>
       </w:r>
+      <w:bookmarkEnd w:id="53"/>
       <w:bookmarkEnd w:id="54"/>
       <w:bookmarkEnd w:id="55"/>
-      <w:bookmarkEnd w:id="56"/>
       <w:bookmarkEnd w:id="63"/>
       <w:bookmarkEnd w:id="64"/>
       <w:bookmarkEnd w:id="65"/>
@@ -25267,7 +25485,6 @@
               <w:rPr>
                 <w:rFonts w:hint="eastAsia"/>
               </w:rPr>
-              <w:lastRenderedPageBreak/>
               <w:t>toCell</w:t>
             </w:r>
             <w:r>
@@ -26358,7 +26575,6 @@
         <w:rPr>
           <w:lang w:eastAsia="ja-JP"/>
         </w:rPr>
-        <w:lastRenderedPageBreak/>
         <w:t>BlockRowRepeatParamParser</w:t>
       </w:r>
       <w:r>
@@ -26875,7 +27091,6 @@
           <w:noProof/>
           <w:lang w:eastAsia="ja-JP" w:bidi="ar-SA"/>
         </w:rPr>
-        <w:lastRenderedPageBreak/>
         <w:pict>
           <v:shape id="_x0000_s3202" type="#_x0000_t62" style="position:absolute;left:0;text-align:left;margin-left:373.15pt;margin-top:23.25pt;width:245.45pt;height:89.25pt;z-index:251837440" adj="-4924,5203" fillcolor="#cfc">
             <v:textbox style="mso-next-textbox:#_x0000_s3202" inset="5.85pt,.7pt,5.85pt,.7pt">
@@ -27621,7 +27836,6 @@
           <w:noProof/>
           <w:lang w:eastAsia="ja-JP" w:bidi="ar-SA"/>
         </w:rPr>
-        <w:lastRenderedPageBreak/>
         <w:pict>
           <v:shape id="_x0000_s3215" type="#_x0000_t62" style="position:absolute;left:0;text-align:left;margin-left:355.5pt;margin-top:123.75pt;width:245.45pt;height:45.75pt;z-index:251846656" adj="2534,-12157" fillcolor="#cfc">
             <v:textbox style="mso-next-textbox:#_x0000_s3215" inset="5.85pt,.7pt,5.85pt,.7pt">
@@ -28659,7 +28873,6 @@
           <w:noProof/>
           <w:lang w:eastAsia="ja-JP" w:bidi="ar-SA"/>
         </w:rPr>
-        <w:lastRenderedPageBreak/>
         <w:pict>
           <v:shape id="_x0000_s3305" type="#_x0000_t62" style="position:absolute;left:0;text-align:left;margin-left:254.85pt;margin-top:120.85pt;width:227.85pt;height:83.3pt;z-index:251876352" adj="-3868,-3501" fillcolor="#cfc">
             <v:textbox style="mso-next-textbox:#_x0000_s3305" inset="5.85pt,.7pt,5.85pt,.7pt">
@@ -29651,7 +29864,6 @@
           <w:noProof/>
           <w:lang w:eastAsia="ja-JP" w:bidi="ar-SA"/>
         </w:rPr>
-        <w:lastRenderedPageBreak/>
         <w:pict>
           <v:shape id="_x0000_s3297" type="#_x0000_t62" style="position:absolute;left:0;text-align:left;margin-left:539.4pt;margin-top:1.5pt;width:248.85pt;height:50.25pt;z-index:251868160" adj="-5559,24437" fillcolor="#cfc">
             <v:textbox style="mso-next-textbox:#_x0000_s3297" inset="5.85pt,.7pt,5.85pt,.7pt">
@@ -29968,7 +30180,6 @@
           <w:noProof/>
           <w:lang w:eastAsia="ja-JP" w:bidi="ar-SA"/>
         </w:rPr>
-        <w:lastRenderedPageBreak/>
         <w:pict>
           <v:shape id="_x0000_s3294" type="#_x0000_t62" style="position:absolute;left:0;text-align:left;margin-left:457.3pt;margin-top:147pt;width:227.85pt;height:45.75pt;z-index:251865088" adj="3313,-8215" fillcolor="#cfc">
             <v:textbox style="mso-next-textbox:#_x0000_s3294" inset="5.85pt,.7pt,5.85pt,.7pt">
@@ -30628,14 +30839,7 @@
               <w:rPr>
                 <w:rFonts w:hint="eastAsia"/>
               </w:rPr>
-              <w:t>」＋パラメータ名を指定。入れ子内のパラメータを指定する</w:t>
-            </w:r>
-            <w:r>
-              <w:rPr>
-                <w:rFonts w:hint="eastAsia"/>
-              </w:rPr>
-              <w:lastRenderedPageBreak/>
-              <w:t>場合は「</w:t>
+              <w:t>」＋パラメータ名を指定。入れ子内のパラメータを指定する場合は「</w:t>
             </w:r>
             <w:r>
               <w:rPr>
@@ -30701,7 +30905,7 @@
           <v:shape id="_x0000_i1045" type="#_x0000_t75" style="width:99.75pt;height:50.25pt" o:ole="">
             <v:imagedata r:id="rId79" o:title=""/>
           </v:shape>
-          <o:OLEObject Type="Embed" ProgID="Excel.Sheet.12" ShapeID="_x0000_i1045" DrawAspect="Content" ObjectID="_1637998270" r:id="rId80"/>
+          <o:OLEObject Type="Embed" ProgID="Excel.Sheet.12" ShapeID="_x0000_i1045" DrawAspect="Content" ObjectID="_1687313047" r:id="rId80"/>
         </w:object>
       </w:r>
       <w:r>
@@ -30737,7 +30941,7 @@
           <v:shape id="_x0000_i1046" type="#_x0000_t75" style="width:99.75pt;height:49.5pt" o:ole="">
             <v:imagedata r:id="rId81" o:title=""/>
           </v:shape>
-          <o:OLEObject Type="Embed" ProgID="Excel.Sheet.12" ShapeID="_x0000_i1046" DrawAspect="Content" ObjectID="_1637998271" r:id="rId82"/>
+          <o:OLEObject Type="Embed" ProgID="Excel.Sheet.12" ShapeID="_x0000_i1046" DrawAspect="Content" ObjectID="_1687313048" r:id="rId82"/>
         </w:object>
       </w:r>
     </w:p>
@@ -30777,7 +30981,7 @@
           <v:shape id="_x0000_i1047" type="#_x0000_t75" style="width:198.75pt;height:87pt" o:ole="">
             <v:imagedata r:id="rId83" o:title=""/>
           </v:shape>
-          <o:OLEObject Type="Embed" ProgID="Excel.Sheet.12" ShapeID="_x0000_i1047" DrawAspect="Content" ObjectID="_1637998272" r:id="rId84"/>
+          <o:OLEObject Type="Embed" ProgID="Excel.Sheet.12" ShapeID="_x0000_i1047" DrawAspect="Content" ObjectID="_1687313049" r:id="rId84"/>
         </w:object>
       </w:r>
       <w:r>
@@ -30813,7 +31017,7 @@
           <v:shape id="_x0000_i1048" type="#_x0000_t75" style="width:208.5pt;height:88.5pt" o:ole="">
             <v:imagedata r:id="rId85" o:title=""/>
           </v:shape>
-          <o:OLEObject Type="Embed" ProgID="Excel.Sheet.12" ShapeID="_x0000_i1048" DrawAspect="Content" ObjectID="_1637998273" r:id="rId86"/>
+          <o:OLEObject Type="Embed" ProgID="Excel.Sheet.12" ShapeID="_x0000_i1048" DrawAspect="Content" ObjectID="_1687313050" r:id="rId86"/>
         </w:object>
       </w:r>
     </w:p>
@@ -31637,7 +31841,7 @@
           <v:shape id="_x0000_i1049" type="#_x0000_t75" style="width:136.5pt;height:51.75pt" o:ole="">
             <v:imagedata r:id="rId50" o:title=""/>
           </v:shape>
-          <o:OLEObject Type="Embed" ProgID="Excel.Sheet.12" ShapeID="_x0000_i1049" DrawAspect="Content" ObjectID="_1637998274" r:id="rId87"/>
+          <o:OLEObject Type="Embed" ProgID="Excel.Sheet.12" ShapeID="_x0000_i1049" DrawAspect="Content" ObjectID="_1687313051" r:id="rId87"/>
         </w:object>
       </w:r>
       <w:r>
@@ -31673,7 +31877,7 @@
           <v:shape id="_x0000_i1050" type="#_x0000_t75" style="width:99.75pt;height:51.75pt" o:ole="">
             <v:imagedata r:id="rId52" o:title=""/>
           </v:shape>
-          <o:OLEObject Type="Embed" ProgID="Excel.Sheet.12" ShapeID="_x0000_i1050" DrawAspect="Content" ObjectID="_1637998275" r:id="rId88"/>
+          <o:OLEObject Type="Embed" ProgID="Excel.Sheet.12" ShapeID="_x0000_i1050" DrawAspect="Content" ObjectID="_1687313052" r:id="rId88"/>
         </w:object>
       </w:r>
     </w:p>
@@ -31715,7 +31919,7 @@
           <v:shape id="_x0000_i1051" type="#_x0000_t75" style="width:153pt;height:51.75pt" o:ole="">
             <v:imagedata r:id="rId89" o:title=""/>
           </v:shape>
-          <o:OLEObject Type="Embed" ProgID="Excel.Sheet.12" ShapeID="_x0000_i1051" DrawAspect="Content" ObjectID="_1637998276" r:id="rId90"/>
+          <o:OLEObject Type="Embed" ProgID="Excel.Sheet.12" ShapeID="_x0000_i1051" DrawAspect="Content" ObjectID="_1687313053" r:id="rId90"/>
         </w:object>
       </w:r>
       <w:r>
@@ -31751,7 +31955,7 @@
           <v:shape id="_x0000_i1052" type="#_x0000_t75" style="width:99.75pt;height:51.75pt" o:ole="">
             <v:imagedata r:id="rId91" o:title=""/>
           </v:shape>
-          <o:OLEObject Type="Embed" ProgID="Excel.Sheet.12" ShapeID="_x0000_i1052" DrawAspect="Content" ObjectID="_1637998277" r:id="rId92"/>
+          <o:OLEObject Type="Embed" ProgID="Excel.Sheet.12" ShapeID="_x0000_i1052" DrawAspect="Content" ObjectID="_1687313054" r:id="rId92"/>
         </w:object>
       </w:r>
     </w:p>
@@ -31792,7 +31996,7 @@
           <v:shape id="_x0000_i1053" type="#_x0000_t75" style="width:205.5pt;height:51.75pt" o:ole="">
             <v:imagedata r:id="rId93" o:title=""/>
           </v:shape>
-          <o:OLEObject Type="Embed" ProgID="Excel.Sheet.12" ShapeID="_x0000_i1053" DrawAspect="Content" ObjectID="_1637998278" r:id="rId94"/>
+          <o:OLEObject Type="Embed" ProgID="Excel.Sheet.12" ShapeID="_x0000_i1053" DrawAspect="Content" ObjectID="_1687313055" r:id="rId94"/>
         </w:object>
       </w:r>
       <w:r>
@@ -31828,7 +32032,7 @@
           <v:shape id="_x0000_i1054" type="#_x0000_t75" style="width:149.25pt;height:51.75pt" o:ole="">
             <v:imagedata r:id="rId95" o:title=""/>
           </v:shape>
-          <o:OLEObject Type="Embed" ProgID="Excel.Sheet.12" ShapeID="_x0000_i1054" DrawAspect="Content" ObjectID="_1637998279" r:id="rId96"/>
+          <o:OLEObject Type="Embed" ProgID="Excel.Sheet.12" ShapeID="_x0000_i1054" DrawAspect="Content" ObjectID="_1687313056" r:id="rId96"/>
         </w:object>
       </w:r>
     </w:p>
@@ -31869,7 +32073,7 @@
           <v:shape id="_x0000_i1055" type="#_x0000_t75" style="width:136.5pt;height:51.75pt" o:ole="">
             <v:imagedata r:id="rId97" o:title=""/>
           </v:shape>
-          <o:OLEObject Type="Embed" ProgID="Excel.Sheet.12" ShapeID="_x0000_i1055" DrawAspect="Content" ObjectID="_1637998280" r:id="rId98"/>
+          <o:OLEObject Type="Embed" ProgID="Excel.Sheet.12" ShapeID="_x0000_i1055" DrawAspect="Content" ObjectID="_1687313057" r:id="rId98"/>
         </w:object>
       </w:r>
       <w:r>
@@ -31905,7 +32109,7 @@
           <v:shape id="_x0000_i1056" type="#_x0000_t75" style="width:99.75pt;height:51.75pt" o:ole="">
             <v:imagedata r:id="rId99" o:title=""/>
           </v:shape>
-          <o:OLEObject Type="Embed" ProgID="Excel.Sheet.12" ShapeID="_x0000_i1056" DrawAspect="Content" ObjectID="_1637998281" r:id="rId100"/>
+          <o:OLEObject Type="Embed" ProgID="Excel.Sheet.12" ShapeID="_x0000_i1056" DrawAspect="Content" ObjectID="_1687313058" r:id="rId100"/>
         </w:object>
       </w:r>
     </w:p>
@@ -31946,7 +32150,7 @@
           <v:shape id="_x0000_i1057" type="#_x0000_t75" style="width:136.5pt;height:51.75pt" o:ole="">
             <v:imagedata r:id="rId101" o:title=""/>
           </v:shape>
-          <o:OLEObject Type="Embed" ProgID="Excel.Sheet.12" ShapeID="_x0000_i1057" DrawAspect="Content" ObjectID="_1637998282" r:id="rId102"/>
+          <o:OLEObject Type="Embed" ProgID="Excel.Sheet.12" ShapeID="_x0000_i1057" DrawAspect="Content" ObjectID="_1687313059" r:id="rId102"/>
         </w:object>
       </w:r>
       <w:r>
@@ -31982,7 +32186,7 @@
           <v:shape id="_x0000_i1058" type="#_x0000_t75" style="width:99.75pt;height:51.75pt" o:ole="">
             <v:imagedata r:id="rId99" o:title=""/>
           </v:shape>
-          <o:OLEObject Type="Embed" ProgID="Excel.Sheet.12" ShapeID="_x0000_i1058" DrawAspect="Content" ObjectID="_1637998283" r:id="rId103"/>
+          <o:OLEObject Type="Embed" ProgID="Excel.Sheet.12" ShapeID="_x0000_i1058" DrawAspect="Content" ObjectID="_1687313060" r:id="rId103"/>
         </w:object>
       </w:r>
     </w:p>
@@ -32407,7 +32611,6 @@
           <w:rFonts w:hint="eastAsia"/>
           <w:lang w:eastAsia="ja-JP"/>
         </w:rPr>
-        <w:lastRenderedPageBreak/>
         <w:t>・オプション</w:t>
       </w:r>
     </w:p>
@@ -33253,7 +33456,6 @@
           <w:rFonts w:hint="eastAsia"/>
           <w:lang w:eastAsia="ja-JP"/>
         </w:rPr>
-        <w:lastRenderedPageBreak/>
         <w:t xml:space="preserve">   </w:t>
       </w:r>
       <w:r>
@@ -34228,7 +34430,6 @@
               <w:rPr>
                 <w:rFonts w:hint="eastAsia"/>
               </w:rPr>
-              <w:lastRenderedPageBreak/>
               <w:t>テンプレートへの</w:t>
             </w:r>
             <w:r>
@@ -35060,7 +35261,6 @@
           <w:noProof/>
           <w:lang w:eastAsia="ja-JP" w:bidi="ar-SA"/>
         </w:rPr>
-        <w:lastRenderedPageBreak/>
         <w:drawing>
           <wp:inline distT="0" distB="0" distL="0" distR="0">
             <wp:extent cx="3794724" cy="3252158"/>
@@ -37869,7 +38069,6 @@
         <w:ind w:left="660" w:right="3960"/>
       </w:pPr>
       <w:r>
-        <w:lastRenderedPageBreak/>
         <w:t xml:space="preserve">    }</w:t>
       </w:r>
     </w:p>
@@ -38764,7 +38963,6 @@
           <w:rFonts w:hint="eastAsia"/>
           <w:lang w:eastAsia="ja-JP"/>
         </w:rPr>
-        <w:lastRenderedPageBreak/>
         <w:t>ReportProcesser</w:t>
       </w:r>
       <w:r>
@@ -39838,7 +40036,6 @@
           <w:rFonts w:hint="eastAsia"/>
           <w:color w:val="A6A6A6" w:themeColor="background1" w:themeShade="A6"/>
         </w:rPr>
-        <w:lastRenderedPageBreak/>
         <w:t>：</w:t>
       </w:r>
     </w:p>
@@ -40616,7 +40813,6 @@
         <w:rPr>
           <w:color w:val="BFBFBF" w:themeColor="background1" w:themeShade="BF"/>
         </w:rPr>
-        <w:lastRenderedPageBreak/>
         <w:t xml:space="preserve">ReportProcessor </w:t>
       </w:r>
       <w:r>
@@ -41046,7 +41242,7 @@
           <v:shape id="_x0000_i1059" type="#_x0000_t75" style="width:387pt;height:52.5pt" o:ole="">
             <v:imagedata r:id="rId108" o:title=""/>
           </v:shape>
-          <o:OLEObject Type="Embed" ProgID="Excel.Sheet.12" ShapeID="_x0000_i1059" DrawAspect="Content" ObjectID="_1637998284" r:id="rId109"/>
+          <o:OLEObject Type="Embed" ProgID="Excel.Sheet.12" ShapeID="_x0000_i1059" DrawAspect="Content" ObjectID="_1687313061" r:id="rId109"/>
         </w:object>
       </w:r>
     </w:p>
@@ -41210,7 +41406,6 @@
           <w:noProof/>
           <w:lang w:eastAsia="ja-JP" w:bidi="ar-SA"/>
         </w:rPr>
-        <w:lastRenderedPageBreak/>
         <w:pict>
           <v:shape id="_x0000_s3599" type="#_x0000_t62" style="position:absolute;left:0;text-align:left;margin-left:114.75pt;margin-top:117pt;width:270pt;height:45.75pt;z-index:251918336" adj="8840,-12464">
             <v:textbox inset="5.85pt,.7pt,5.85pt,.7pt">
@@ -49209,7 +49404,7 @@
 </file>
 
 <file path=customXml/itemProps1.xml><?xml version="1.0" encoding="utf-8"?>
-<ds:datastoreItem xmlns:ds="http://schemas.openxmlformats.org/officeDocument/2006/customXml" ds:itemID="{B7B09728-53A1-47D4-9C05-F45BB1D2D933}">
+<ds:datastoreItem xmlns:ds="http://schemas.openxmlformats.org/officeDocument/2006/customXml" ds:itemID="{93AA97FF-2036-41BF-BBDF-9CE063C37789}">
   <ds:schemaRefs>
     <ds:schemaRef ds:uri="http://schemas.openxmlformats.org/officeDocument/2006/bibliography"/>
   </ds:schemaRefs>

</xml_diff>